<commit_message>
Converted to use PDF instead of DOCX in printing.
</commit_message>
<xml_diff>
--- a/PMS/Data/temp_baptismal.docx
+++ b/PMS/Data/temp_baptismal.docx
@@ -1,28 +1,28 @@
 
 <file path=word/document.xml><?xml version="1.0" encoding="utf-8"?>
-<w:document xmlns:wpc="http://schemas.microsoft.com/office/word/2010/wordprocessingCanvas" xmlns:cx="http://schemas.microsoft.com/office/drawing/2014/chartex" xmlns:cx1="http://schemas.microsoft.com/office/drawing/2015/9/8/chartex" xmlns:mc="http://schemas.openxmlformats.org/markup-compatibility/2006" xmlns:o="urn:schemas-microsoft-com:office:office" xmlns:r="http://schemas.openxmlformats.org/officeDocument/2006/relationships" xmlns:m="http://schemas.openxmlformats.org/officeDocument/2006/math" xmlns:v="urn:schemas-microsoft-com:vml" xmlns:wp14="http://schemas.microsoft.com/office/word/2010/wordprocessingDrawing" xmlns:wp="http://schemas.openxmlformats.org/drawingml/2006/wordprocessingDrawing" xmlns:w10="urn:schemas-microsoft-com:office:word" xmlns:w="http://schemas.openxmlformats.org/wordprocessingml/2006/main" xmlns:w14="http://schemas.microsoft.com/office/word/2010/wordml" xmlns:w15="http://schemas.microsoft.com/office/word/2012/wordml" xmlns:w16se="http://schemas.microsoft.com/office/word/2015/wordml/symex" xmlns:wpg="http://schemas.microsoft.com/office/word/2010/wordprocessingGroup" xmlns:wpi="http://schemas.microsoft.com/office/word/2010/wordprocessingInk" xmlns:wne="http://schemas.microsoft.com/office/word/2006/wordml" xmlns:wps="http://schemas.microsoft.com/office/word/2010/wordprocessingShape" mc:Ignorable="w14 w15 w16se wp14">
+<w:document xmlns:wpc="http://schemas.microsoft.com/office/word/2010/wordprocessingCanvas" xmlns:cx="http://schemas.microsoft.com/office/drawing/2014/chartex" xmlns:mc="http://schemas.openxmlformats.org/markup-compatibility/2006" xmlns:o="urn:schemas-microsoft-com:office:office" xmlns:r="http://schemas.openxmlformats.org/officeDocument/2006/relationships" xmlns:m="http://schemas.openxmlformats.org/officeDocument/2006/math" xmlns:v="urn:schemas-microsoft-com:vml" xmlns:wp14="http://schemas.microsoft.com/office/word/2010/wordprocessingDrawing" xmlns:wp="http://schemas.openxmlformats.org/drawingml/2006/wordprocessingDrawing" xmlns:w10="urn:schemas-microsoft-com:office:word" xmlns:w="http://schemas.openxmlformats.org/wordprocessingml/2006/main" xmlns:w14="http://schemas.microsoft.com/office/word/2010/wordml" xmlns:w15="http://schemas.microsoft.com/office/word/2012/wordml" xmlns:w16se="http://schemas.microsoft.com/office/word/2015/wordml/symex" xmlns:wpg="http://schemas.microsoft.com/office/word/2010/wordprocessingGroup" xmlns:wpi="http://schemas.microsoft.com/office/word/2010/wordprocessingInk" xmlns:wne="http://schemas.microsoft.com/office/word/2006/wordml" xmlns:wps="http://schemas.microsoft.com/office/word/2010/wordprocessingShape" mc:Ignorable="w14 w15 w16se wp14">
   <w:body>
     <w:p>
       <w:r>
         <w:rPr>
           <w:noProof/>
-          <w:lang w:eastAsia="en-PH"/>
+          <w:lang w:val="en-US"/>
         </w:rPr>
         <mc:AlternateContent>
           <mc:Choice Requires="wps">
             <w:drawing>
-              <wp:anchor distT="45720" distB="45720" distL="114300" distR="114300" simplePos="0" relativeHeight="251796480" behindDoc="0" locked="0" layoutInCell="1" allowOverlap="1" wp14:anchorId="10C9F27B" wp14:editId="2E6825A3">
+              <wp:anchor distT="45720" distB="45720" distL="114300" distR="114300" simplePos="0" relativeHeight="251761664" behindDoc="0" locked="0" layoutInCell="1" allowOverlap="1" wp14:anchorId="056BB63F" wp14:editId="103B50AE">
                 <wp:simplePos x="0" y="0"/>
                 <wp:positionH relativeFrom="column">
-                  <wp:posOffset>544830</wp:posOffset>
+                  <wp:posOffset>1143000</wp:posOffset>
                 </wp:positionH>
                 <wp:positionV relativeFrom="paragraph">
-                  <wp:posOffset>7860462</wp:posOffset>
+                  <wp:posOffset>2873267</wp:posOffset>
                 </wp:positionV>
-                <wp:extent cx="2880995" cy="296545"/>
-                <wp:effectExtent l="0" t="0" r="14605" b="27305"/>
+                <wp:extent cx="5325745" cy="263525"/>
+                <wp:effectExtent l="0" t="0" r="27305" b="22225"/>
                 <wp:wrapSquare wrapText="bothSides"/>
-                <wp:docPr id="114" name="Text Box 2"/>
+                <wp:docPr id="93" name="Text Box 2"/>
                 <wp:cNvGraphicFramePr>
                   <a:graphicFrameLocks xmlns:a="http://schemas.openxmlformats.org/drawingml/2006/main"/>
                 </wp:cNvGraphicFramePr>
@@ -35,7 +35,7 @@
                       <wps:spPr bwMode="auto">
                         <a:xfrm>
                           <a:off x="0" y="0"/>
-                          <a:ext cx="2880995" cy="296545"/>
+                          <a:ext cx="5325745" cy="263525"/>
                         </a:xfrm>
                         <a:prstGeom prst="rect">
                           <a:avLst/>
@@ -56,7 +56,6 @@
                         <w:txbxContent>
                           <w:p>
                             <w:pPr>
-                              <w:jc w:val="center"/>
                               <w:rPr>
                                 <w:sz w:val="24"/>
                                 <w:szCs w:val="24"/>
@@ -64,12 +63,10 @@
                             </w:pPr>
                             <w:r>
                               <w:rPr>
-                                <w:noProof/>
                                 <w:sz w:val="24"/>
                                 <w:szCs w:val="24"/>
-                                <w:lang w:eastAsia="en-PH"/>
                               </w:rPr>
-                              <w:t>priest</w:t>
+                              <w:t>name</w:t>
                             </w:r>
                           </w:p>
                           <w:p>
@@ -100,16 +97,15 @@
           </mc:Choice>
           <mc:Fallback>
             <w:pict>
-              <v:shapetype w14:anchorId="10C9F27B" id="_x0000_t202" coordsize="21600,21600" o:spt="202" path="m,l,21600r21600,l21600,xe">
+              <v:shapetype w14:anchorId="056BB63F" id="_x0000_t202" coordsize="21600,21600" o:spt="202" path="m,l,21600r21600,l21600,xe">
                 <v:stroke joinstyle="miter"/>
                 <v:path gradientshapeok="t" o:connecttype="rect"/>
               </v:shapetype>
-              <v:shape id="Text Box 2" o:spid="_x0000_s1026" type="#_x0000_t202" style="position:absolute;margin-left:42.9pt;margin-top:618.95pt;width:226.85pt;height:23.35pt;z-index:251796480;visibility:visible;mso-wrap-style:square;mso-width-percent:0;mso-height-percent:0;mso-wrap-distance-left:9pt;mso-wrap-distance-top:3.6pt;mso-wrap-distance-right:9pt;mso-wrap-distance-bottom:3.6pt;mso-position-horizontal:absolute;mso-position-horizontal-relative:text;mso-position-vertical:absolute;mso-position-vertical-relative:text;mso-width-percent:0;mso-height-percent:0;mso-width-relative:margin;mso-height-relative:margin;v-text-anchor:top" o:gfxdata="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" strokecolor="white [3212]">
+              <v:shape id="Text Box 2" o:spid="_x0000_s1026" type="#_x0000_t202" style="position:absolute;margin-left:90pt;margin-top:226.25pt;width:419.35pt;height:20.75pt;z-index:251761664;visibility:visible;mso-wrap-style:square;mso-width-percent:0;mso-height-percent:0;mso-wrap-distance-left:9pt;mso-wrap-distance-top:3.6pt;mso-wrap-distance-right:9pt;mso-wrap-distance-bottom:3.6pt;mso-position-horizontal:absolute;mso-position-horizontal-relative:text;mso-position-vertical:absolute;mso-position-vertical-relative:text;mso-width-percent:0;mso-height-percent:0;mso-width-relative:margin;mso-height-relative:margin;v-text-anchor:top" o:gfxdata="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" strokecolor="white [3212]">
                 <v:textbox>
                   <w:txbxContent>
                     <w:p>
                       <w:pPr>
-                        <w:jc w:val="center"/>
                         <w:rPr>
                           <w:sz w:val="24"/>
                           <w:szCs w:val="24"/>
@@ -117,12 +113,10 @@
                       </w:pPr>
                       <w:r>
                         <w:rPr>
-                          <w:noProof/>
                           <w:sz w:val="24"/>
                           <w:szCs w:val="24"/>
-                          <w:lang w:eastAsia="en-PH"/>
                         </w:rPr>
-                        <w:t>priest</w:t>
+                        <w:t>name</w:t>
                       </w:r>
                     </w:p>
                     <w:p>
@@ -142,25 +136,24 @@
           </mc:Fallback>
         </mc:AlternateContent>
       </w:r>
-      <w:bookmarkStart w:id="0" w:name="_GoBack"/>
       <w:r>
         <w:rPr>
           <w:noProof/>
-          <w:lang w:eastAsia="en-PH"/>
+          <w:lang w:val="en-US"/>
         </w:rPr>
         <mc:AlternateContent>
           <mc:Choice Requires="wpg">
             <w:drawing>
-              <wp:anchor distT="0" distB="0" distL="114300" distR="114300" simplePos="0" relativeHeight="251757568" behindDoc="0" locked="0" layoutInCell="1" allowOverlap="1">
+              <wp:anchor distT="0" distB="0" distL="114300" distR="114300" simplePos="0" relativeHeight="251757568" behindDoc="0" locked="0" layoutInCell="1" allowOverlap="1" wp14:anchorId="4DF61896" wp14:editId="751A098E">
                 <wp:simplePos x="0" y="0"/>
                 <wp:positionH relativeFrom="column">
-                  <wp:posOffset>-29183</wp:posOffset>
+                  <wp:posOffset>321310</wp:posOffset>
                 </wp:positionH>
                 <wp:positionV relativeFrom="paragraph">
-                  <wp:posOffset>9728</wp:posOffset>
+                  <wp:posOffset>371475</wp:posOffset>
                 </wp:positionV>
-                <wp:extent cx="6915150" cy="9210675"/>
-                <wp:effectExtent l="0" t="0" r="0" b="9525"/>
+                <wp:extent cx="6212205" cy="8340725"/>
+                <wp:effectExtent l="0" t="0" r="0" b="3175"/>
                 <wp:wrapNone/>
                 <wp:docPr id="100" name="Group 100"/>
                 <wp:cNvGraphicFramePr/>
@@ -171,9 +164,9 @@
                       <wpg:grpSpPr>
                         <a:xfrm>
                           <a:off x="0" y="0"/>
-                          <a:ext cx="6915150" cy="9210675"/>
-                          <a:chOff x="0" y="0"/>
-                          <a:chExt cx="6915150" cy="9210675"/>
+                          <a:ext cx="6212205" cy="8340725"/>
+                          <a:chOff x="350196" y="371475"/>
+                          <a:chExt cx="6212340" cy="8332145"/>
                         </a:xfrm>
                       </wpg:grpSpPr>
                       <wpg:grpSp>
@@ -181,46 +174,12 @@
                         <wpg:cNvGrpSpPr/>
                         <wpg:grpSpPr>
                           <a:xfrm>
-                            <a:off x="0" y="0"/>
-                            <a:ext cx="6915150" cy="9210675"/>
-                            <a:chOff x="0" y="0"/>
-                            <a:chExt cx="6915150" cy="9210675"/>
+                            <a:off x="447675" y="371475"/>
+                            <a:ext cx="6096000" cy="2893891"/>
+                            <a:chOff x="447675" y="371475"/>
+                            <a:chExt cx="6096000" cy="2893891"/>
                           </a:xfrm>
                         </wpg:grpSpPr>
-                        <pic:pic xmlns:pic="http://schemas.openxmlformats.org/drawingml/2006/picture">
-                          <pic:nvPicPr>
-                            <pic:cNvPr id="60" name="Picture 60" descr="C:\Users\josep\AppData\Local\Temp\ksohtml\wps8A23.tmp.jpg"/>
-                            <pic:cNvPicPr>
-                              <a:picLocks noChangeAspect="1"/>
-                            </pic:cNvPicPr>
-                          </pic:nvPicPr>
-                          <pic:blipFill>
-                            <a:blip r:embed="rId4">
-                              <a:extLst>
-                                <a:ext uri="{28A0092B-C50C-407E-A947-70E740481C1C}">
-                                  <a14:useLocalDpi xmlns:a14="http://schemas.microsoft.com/office/drawing/2010/main" val="0"/>
-                                </a:ext>
-                              </a:extLst>
-                            </a:blip>
-                            <a:srcRect/>
-                            <a:stretch>
-                              <a:fillRect/>
-                            </a:stretch>
-                          </pic:blipFill>
-                          <pic:spPr bwMode="auto">
-                            <a:xfrm>
-                              <a:off x="0" y="0"/>
-                              <a:ext cx="6915150" cy="9210675"/>
-                            </a:xfrm>
-                            <a:prstGeom prst="rect">
-                              <a:avLst/>
-                            </a:prstGeom>
-                            <a:noFill/>
-                            <a:ln>
-                              <a:noFill/>
-                            </a:ln>
-                          </pic:spPr>
-                        </pic:pic>
                         <pic:pic xmlns:pic="http://schemas.openxmlformats.org/drawingml/2006/picture">
                           <pic:nvPicPr>
                             <pic:cNvPr id="61" name="Picture 61" descr="C:\Users\josep\AppData\Local\Temp\ksohtml\wps7C06.tmp.png"/>
@@ -666,81 +625,13 @@
                       </pic:pic>
                       <pic:pic xmlns:pic="http://schemas.openxmlformats.org/drawingml/2006/picture">
                         <pic:nvPicPr>
-                          <pic:cNvPr id="13" name="Picture 13" descr="C:\Users\josep\AppData\Local\Temp\ksohtml\wps997C.tmp.png"/>
+                          <pic:cNvPr id="14" name="Picture 14" descr="C:\Users\josep\AppData\Local\Temp\ksohtml\wps2C85.tmp.png"/>
                           <pic:cNvPicPr>
                             <a:picLocks noChangeAspect="1"/>
                           </pic:cNvPicPr>
                         </pic:nvPicPr>
                         <pic:blipFill>
                           <a:blip r:embed="rId16">
-                            <a:extLst>
-                              <a:ext uri="{28A0092B-C50C-407E-A947-70E740481C1C}">
-                                <a14:useLocalDpi xmlns:a14="http://schemas.microsoft.com/office/drawing/2010/main" val="0"/>
-                              </a:ext>
-                            </a:extLst>
-                          </a:blip>
-                          <a:srcRect/>
-                          <a:stretch>
-                            <a:fillRect/>
-                          </a:stretch>
-                        </pic:blipFill>
-                        <pic:spPr bwMode="auto">
-                          <a:xfrm>
-                            <a:off x="5554494" y="4805463"/>
-                            <a:ext cx="403225" cy="345440"/>
-                          </a:xfrm>
-                          <a:prstGeom prst="rect">
-                            <a:avLst/>
-                          </a:prstGeom>
-                          <a:noFill/>
-                          <a:ln>
-                            <a:noFill/>
-                          </a:ln>
-                        </pic:spPr>
-                      </pic:pic>
-                      <pic:pic xmlns:pic="http://schemas.openxmlformats.org/drawingml/2006/picture">
-                        <pic:nvPicPr>
-                          <pic:cNvPr id="70" name="Picture 70" descr="C:\Users\josep\AppData\Local\Temp\ksohtml\wps997C.tmp.png"/>
-                          <pic:cNvPicPr>
-                            <a:picLocks noChangeAspect="1"/>
-                          </pic:cNvPicPr>
-                        </pic:nvPicPr>
-                        <pic:blipFill>
-                          <a:blip r:embed="rId16">
-                            <a:extLst>
-                              <a:ext uri="{28A0092B-C50C-407E-A947-70E740481C1C}">
-                                <a14:useLocalDpi xmlns:a14="http://schemas.microsoft.com/office/drawing/2010/main" val="0"/>
-                              </a:ext>
-                            </a:extLst>
-                          </a:blip>
-                          <a:srcRect/>
-                          <a:stretch>
-                            <a:fillRect/>
-                          </a:stretch>
-                        </pic:blipFill>
-                        <pic:spPr bwMode="auto">
-                          <a:xfrm>
-                            <a:off x="5554494" y="4173166"/>
-                            <a:ext cx="403225" cy="345440"/>
-                          </a:xfrm>
-                          <a:prstGeom prst="rect">
-                            <a:avLst/>
-                          </a:prstGeom>
-                          <a:noFill/>
-                          <a:ln>
-                            <a:noFill/>
-                          </a:ln>
-                        </pic:spPr>
-                      </pic:pic>
-                      <pic:pic xmlns:pic="http://schemas.openxmlformats.org/drawingml/2006/picture">
-                        <pic:nvPicPr>
-                          <pic:cNvPr id="14" name="Picture 14" descr="C:\Users\josep\AppData\Local\Temp\ksohtml\wps2C85.tmp.png"/>
-                          <pic:cNvPicPr>
-                            <a:picLocks noChangeAspect="1"/>
-                          </pic:cNvPicPr>
-                        </pic:nvPicPr>
-                        <pic:blipFill>
-                          <a:blip r:embed="rId17">
                             <a:extLst>
                               <a:ext uri="{28A0092B-C50C-407E-A947-70E740481C1C}">
                                 <a14:useLocalDpi xmlns:a14="http://schemas.microsoft.com/office/drawing/2010/main" val="0"/>
@@ -808,7 +699,7 @@
                           </pic:cNvPicPr>
                         </pic:nvPicPr>
                         <pic:blipFill>
-                          <a:blip r:embed="rId18">
+                          <a:blip r:embed="rId17">
                             <a:extLst>
                               <a:ext uri="{28A0092B-C50C-407E-A947-70E740481C1C}">
                                 <a14:useLocalDpi xmlns:a14="http://schemas.microsoft.com/office/drawing/2010/main" val="0"/>
@@ -842,7 +733,7 @@
                           </pic:cNvPicPr>
                         </pic:nvPicPr>
                         <pic:blipFill>
-                          <a:blip r:embed="rId19">
+                          <a:blip r:embed="rId18">
                             <a:extLst>
                               <a:ext uri="{28A0092B-C50C-407E-A947-70E740481C1C}">
                                 <a14:useLocalDpi xmlns:a14="http://schemas.microsoft.com/office/drawing/2010/main" val="0"/>
@@ -876,7 +767,7 @@
                           </pic:cNvPicPr>
                         </pic:nvPicPr>
                         <pic:blipFill>
-                          <a:blip r:embed="rId20">
+                          <a:blip r:embed="rId19">
                             <a:extLst>
                               <a:ext uri="{28A0092B-C50C-407E-A947-70E740481C1C}">
                                 <a14:useLocalDpi xmlns:a14="http://schemas.microsoft.com/office/drawing/2010/main" val="0"/>
@@ -944,7 +835,7 @@
                           </pic:cNvPicPr>
                         </pic:nvPicPr>
                         <pic:blipFill>
-                          <a:blip r:embed="rId21">
+                          <a:blip r:embed="rId20">
                             <a:extLst>
                               <a:ext uri="{28A0092B-C50C-407E-A947-70E740481C1C}">
                                 <a14:useLocalDpi xmlns:a14="http://schemas.microsoft.com/office/drawing/2010/main" val="0"/>
@@ -978,7 +869,7 @@
                           </pic:cNvPicPr>
                         </pic:nvPicPr>
                         <pic:blipFill>
-                          <a:blip r:embed="rId22">
+                          <a:blip r:embed="rId21">
                             <a:extLst>
                               <a:ext uri="{28A0092B-C50C-407E-A947-70E740481C1C}">
                                 <a14:useLocalDpi xmlns:a14="http://schemas.microsoft.com/office/drawing/2010/main" val="0"/>
@@ -1012,7 +903,7 @@
                           </pic:cNvPicPr>
                         </pic:nvPicPr>
                         <pic:blipFill>
-                          <a:blip r:embed="rId23">
+                          <a:blip r:embed="rId22">
                             <a:extLst>
                               <a:ext uri="{28A0092B-C50C-407E-A947-70E740481C1C}">
                                 <a14:useLocalDpi xmlns:a14="http://schemas.microsoft.com/office/drawing/2010/main" val="0"/>
@@ -1046,7 +937,7 @@
                           </pic:cNvPicPr>
                         </pic:nvPicPr>
                         <pic:blipFill>
-                          <a:blip r:embed="rId24">
+                          <a:blip r:embed="rId23">
                             <a:extLst>
                               <a:ext uri="{28A0092B-C50C-407E-A947-70E740481C1C}">
                                 <a14:useLocalDpi xmlns:a14="http://schemas.microsoft.com/office/drawing/2010/main" val="0"/>
@@ -1080,7 +971,7 @@
                           </pic:cNvPicPr>
                         </pic:nvPicPr>
                         <pic:blipFill>
-                          <a:blip r:embed="rId25">
+                          <a:blip r:embed="rId24">
                             <a:extLst>
                               <a:ext uri="{28A0092B-C50C-407E-A947-70E740481C1C}">
                                 <a14:useLocalDpi xmlns:a14="http://schemas.microsoft.com/office/drawing/2010/main" val="0"/>
@@ -1114,7 +1005,7 @@
                           </pic:cNvPicPr>
                         </pic:nvPicPr>
                         <pic:blipFill>
-                          <a:blip r:embed="rId26">
+                          <a:blip r:embed="rId25">
                             <a:extLst>
                               <a:ext uri="{28A0092B-C50C-407E-A947-70E740481C1C}">
                                 <a14:useLocalDpi xmlns:a14="http://schemas.microsoft.com/office/drawing/2010/main" val="0"/>
@@ -1721,13 +1612,19 @@
                     </wpg:wgp>
                   </a:graphicData>
                 </a:graphic>
+                <wp14:sizeRelH relativeFrom="margin">
+                  <wp14:pctWidth>0</wp14:pctWidth>
+                </wp14:sizeRelH>
+                <wp14:sizeRelV relativeFrom="margin">
+                  <wp14:pctHeight>0</wp14:pctHeight>
+                </wp14:sizeRelV>
               </wp:anchor>
             </w:drawing>
           </mc:Choice>
           <mc:Fallback>
             <w:pict>
-              <v:group w14:anchorId="70185A49" id="Group 100" o:spid="_x0000_s1026" style="position:absolute;margin-left:-2.3pt;margin-top:.75pt;width:544.5pt;height:725.25pt;z-index:251757568" coordsize="69151,92106" o:gfxdata="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">
-                <v:group id="Group 64" o:spid="_x0000_s1027" style="position:absolute;width:69151;height:92106" coordsize="69151,92106" o:gfxdata="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">
+              <v:group w14:anchorId="6D013733" id="Group 100" o:spid="_x0000_s1026" style="position:absolute;margin-left:25.3pt;margin-top:29.25pt;width:489.15pt;height:656.75pt;z-index:251757568;mso-width-relative:margin;mso-height-relative:margin" coordorigin="3501,3714" coordsize="62123,83321" o:gfxdata="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">
+                <v:group id="Group 64" o:spid="_x0000_s1027" style="position:absolute;left:4476;top:3714;width:60960;height:28939" coordorigin="4476,3714" coordsize="60960,28938" o:gfxdata="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">
                   <v:shapetype id="_x0000_t75" coordsize="21600,21600" o:spt="75" o:preferrelative="t" path="m@4@5l@4@11@9@11@9@5xe" filled="f" stroked="f">
                     <v:stroke joinstyle="miter"/>
                     <v:formulas>
@@ -1747,185 +1644,173 @@
                     <v:path o:extrusionok="f" gradientshapeok="t" o:connecttype="rect"/>
                     <o:lock v:ext="edit" aspectratio="t"/>
                   </v:shapetype>
-                  <v:shape id="Picture 60" o:spid="_x0000_s1028" type="#_x0000_t75" style="position:absolute;width:69151;height:92106;visibility:visible;mso-wrap-style:square" o:gfxdata="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">
-                    <v:imagedata r:id="rId27" o:title="wps8A23.tmp"/>
+                  <v:shape id="Picture 61" o:spid="_x0000_s1028" type="#_x0000_t75" style="position:absolute;left:13525;top:3714;width:41218;height:5906;visibility:visible;mso-wrap-style:square" o:gfxdata="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">
+                    <v:imagedata r:id="rId26" o:title="wps7C06.tmp"/>
                     <v:path arrowok="t"/>
                   </v:shape>
-                  <v:shape id="Picture 61" o:spid="_x0000_s1029" type="#_x0000_t75" style="position:absolute;left:13525;top:3714;width:41218;height:5906;visibility:visible;mso-wrap-style:square" o:gfxdata="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">
-                    <v:imagedata r:id="rId28" o:title="wps7C06.tmp"/>
+                  <v:shape id="Picture 1" o:spid="_x0000_s1029" type="#_x0000_t75" style="position:absolute;left:22955;top:12227;width:22320;height:8065;visibility:visible;mso-wrap-style:square" o:gfxdata="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">
+                    <v:imagedata r:id="rId27" o:title="wps8A0D.tmp"/>
                     <v:path arrowok="t"/>
                   </v:shape>
-                  <v:shape id="Picture 1" o:spid="_x0000_s1030" type="#_x0000_t75" style="position:absolute;left:22955;top:12227;width:22320;height:8065;visibility:visible;mso-wrap-style:square" o:gfxdata="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">
-                    <v:imagedata r:id="rId29" o:title="wps8A0D.tmp"/>
+                  <v:shape id="Picture 3" o:spid="_x0000_s1030" type="#_x0000_t75" style="position:absolute;left:19335;top:8382;width:29591;height:4032;visibility:visible;mso-wrap-style:square" o:gfxdata="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">
+                    <v:imagedata r:id="rId28" o:title="wpsEF18.tmp"/>
                     <v:path arrowok="t"/>
                   </v:shape>
-                  <v:shape id="Picture 3" o:spid="_x0000_s1031" type="#_x0000_t75" style="position:absolute;left:19335;top:8382;width:29591;height:4032;visibility:visible;mso-wrap-style:square" o:gfxdata="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">
-                    <v:imagedata r:id="rId30" o:title="wpsEF18.tmp"/>
+                  <v:shape id="Picture 4" o:spid="_x0000_s1031" type="#_x0000_t75" style="position:absolute;left:14668;top:20813;width:38767;height:5811;visibility:visible;mso-wrap-style:square" o:gfxdata="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">
+                    <v:imagedata r:id="rId29" o:title="wps836A.tmp"/>
                     <v:path arrowok="t"/>
                   </v:shape>
-                  <v:shape id="Picture 4" o:spid="_x0000_s1032" type="#_x0000_t75" style="position:absolute;left:14668;top:20813;width:38767;height:5811;visibility:visible;mso-wrap-style:square" o:gfxdata="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">
-                    <v:imagedata r:id="rId31" o:title="wps836A.tmp"/>
+                  <v:shape id="Picture 5" o:spid="_x0000_s1032" type="#_x0000_t75" style="position:absolute;left:4476;top:29199;width:5830;height:3454;visibility:visible;mso-wrap-style:square" o:gfxdata="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">
+                    <v:imagedata r:id="rId30" o:title="wps89EE.tmp"/>
                     <v:path arrowok="t"/>
                   </v:shape>
-                  <v:shape id="Picture 5" o:spid="_x0000_s1033" type="#_x0000_t75" style="position:absolute;left:4476;top:29199;width:5830;height:3454;visibility:visible;mso-wrap-style:square" o:gfxdata="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">
-                    <v:imagedata r:id="rId32" o:title="wps89EE.tmp"/>
-                    <v:path arrowok="t"/>
-                  </v:shape>
-                  <v:shape id="Picture 7" o:spid="_x0000_s1034" type="#_x0000_t75" style="position:absolute;left:10477;top:31119;width:54959;height:1143;visibility:visible;mso-wrap-style:square" o:gfxdata="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">
-                    <v:imagedata r:id="rId33" o:title="wps312C.tmp"/>
+                  <v:shape id="Picture 7" o:spid="_x0000_s1033" type="#_x0000_t75" style="position:absolute;left:10477;top:31119;width:54959;height:1143;visibility:visible;mso-wrap-style:square" o:gfxdata="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">
+                    <v:imagedata r:id="rId31" o:title="wps312C.tmp"/>
                     <v:path arrowok="t"/>
                   </v:shape>
                 </v:group>
-                <v:shape id="Picture 8" o:spid="_x0000_s1035" type="#_x0000_t75" style="position:absolute;left:4377;top:32004;width:7633;height:3454;visibility:visible;mso-wrap-style:square" o:gfxdata="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">
-                  <v:imagedata r:id="rId34" o:title="wpsFE13.tmp"/>
+                <v:shape id="Picture 8" o:spid="_x0000_s1034" type="#_x0000_t75" style="position:absolute;left:4377;top:32004;width:7633;height:3454;visibility:visible;mso-wrap-style:square" o:gfxdata="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">
+                  <v:imagedata r:id="rId32" o:title="wpsFE13.tmp"/>
                   <v:path arrowok="t"/>
                 </v:shape>
-                <v:shape id="Picture 67" o:spid="_x0000_s1036" type="#_x0000_t75" style="position:absolute;left:11186;top:34435;width:54439;height:1143;visibility:visible;mso-wrap-style:square" o:gfxdata="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">
-                  <v:imagedata r:id="rId33" o:title="wps312C.tmp"/>
+                <v:shape id="Picture 67" o:spid="_x0000_s1035" type="#_x0000_t75" style="position:absolute;left:11186;top:34435;width:54439;height:1143;visibility:visible;mso-wrap-style:square" o:gfxdata="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">
+                  <v:imagedata r:id="rId31" o:title="wps312C.tmp"/>
                   <v:path arrowok="t"/>
                 </v:shape>
-                <v:shape id="Picture 9" o:spid="_x0000_s1037" type="#_x0000_t75" style="position:absolute;left:4572;top:35214;width:4857;height:3429;visibility:visible;mso-wrap-style:square" o:gfxdata="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">
-                  <v:imagedata r:id="rId35" o:title="wpsF221.tmp"/>
+                <v:shape id="Picture 9" o:spid="_x0000_s1036" type="#_x0000_t75" style="position:absolute;left:4572;top:35214;width:4857;height:3429;visibility:visible;mso-wrap-style:square" o:gfxdata="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">
+                  <v:imagedata r:id="rId33" o:title="wpsF221.tmp"/>
                   <v:path arrowok="t"/>
                 </v:shape>
-                <v:shape id="Picture 10" o:spid="_x0000_s1038" type="#_x0000_t75" style="position:absolute;left:4377;top:38521;width:7334;height:3429;visibility:visible;mso-wrap-style:square" o:gfxdata="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">
-                  <v:imagedata r:id="rId36" o:title="wps7EF0.tmp"/>
+                <v:shape id="Picture 10" o:spid="_x0000_s1037" type="#_x0000_t75" style="position:absolute;left:4377;top:38521;width:7334;height:3429;visibility:visible;mso-wrap-style:square" o:gfxdata="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">
+                  <v:imagedata r:id="rId34" o:title="wps7EF0.tmp"/>
                   <v:path arrowok="t"/>
                 </v:shape>
-                <v:shape id="Picture 11" o:spid="_x0000_s1039" type="#_x0000_t75" style="position:absolute;left:4377;top:41731;width:6839;height:3455;visibility:visible;mso-wrap-style:square" o:gfxdata="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">
-                  <v:imagedata r:id="rId37" o:title="wpsCAFE.tmp"/>
+                <v:shape id="Picture 11" o:spid="_x0000_s1038" type="#_x0000_t75" style="position:absolute;left:4377;top:41731;width:6839;height:3455;visibility:visible;mso-wrap-style:square" o:gfxdata="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">
+                  <v:imagedata r:id="rId35" o:title="wpsCAFE.tmp"/>
                   <v:path arrowok="t"/>
                 </v:shape>
-                <v:shape id="Picture 12" o:spid="_x0000_s1040" type="#_x0000_t75" style="position:absolute;left:30836;top:41731;width:6477;height:3429;visibility:visible;mso-wrap-style:square" o:gfxdata="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">
-                  <v:imagedata r:id="rId38" o:title="wps3542.tmp"/>
+                <v:shape id="Picture 12" o:spid="_x0000_s1039" type="#_x0000_t75" style="position:absolute;left:30836;top:41731;width:6477;height:3429;visibility:visible;mso-wrap-style:square" o:gfxdata="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">
+                  <v:imagedata r:id="rId36" o:title="wps3542.tmp"/>
                   <v:path arrowok="t"/>
                 </v:shape>
-                <v:shape id="Picture 69" o:spid="_x0000_s1041" type="#_x0000_t75" style="position:absolute;left:30836;top:48054;width:6477;height:3429;visibility:visible;mso-wrap-style:square" o:gfxdata="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">
-                  <v:imagedata r:id="rId38" o:title="wps3542.tmp"/>
+                <v:shape id="Picture 69" o:spid="_x0000_s1040" type="#_x0000_t75" style="position:absolute;left:30836;top:48054;width:6477;height:3429;visibility:visible;mso-wrap-style:square" o:gfxdata="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">
+                  <v:imagedata r:id="rId36" o:title="wps3542.tmp"/>
                   <v:path arrowok="t"/>
                 </v:shape>
-                <v:shape id="Picture 13" o:spid="_x0000_s1042" type="#_x0000_t75" style="position:absolute;left:55544;top:48054;width:4033;height:3455;visibility:visible;mso-wrap-style:square" o:gfxdata="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">
-                  <v:imagedata r:id="rId39" o:title="wps997C.tmp"/>
+                <v:shape id="Picture 14" o:spid="_x0000_s1041" type="#_x0000_t75" style="position:absolute;left:4377;top:44844;width:23616;height:3454;visibility:visible;mso-wrap-style:square" o:gfxdata="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">
+                  <v:imagedata r:id="rId37" o:title="wps2C85.tmp"/>
                   <v:path arrowok="t"/>
                 </v:shape>
-                <v:shape id="Picture 70" o:spid="_x0000_s1043" type="#_x0000_t75" style="position:absolute;left:55544;top:41731;width:4033;height:3455;visibility:visible;mso-wrap-style:square" o:gfxdata="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">
-                  <v:imagedata r:id="rId39" o:title="wps997C.tmp"/>
+                <v:shape id="Picture 71" o:spid="_x0000_s1042" type="#_x0000_t75" style="position:absolute;left:4377;top:47957;width:6839;height:3454;visibility:visible;mso-wrap-style:square" o:gfxdata="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">
+                  <v:imagedata r:id="rId35" o:title="wpsCAFE.tmp"/>
                   <v:path arrowok="t"/>
                 </v:shape>
-                <v:shape id="Picture 14" o:spid="_x0000_s1044" type="#_x0000_t75" style="position:absolute;left:4377;top:44844;width:23616;height:3454;visibility:visible;mso-wrap-style:square" o:gfxdata="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">
-                  <v:imagedata r:id="rId40" o:title="wps2C85.tmp"/>
+                <v:shape id="Picture 15" o:spid="_x0000_s1043" type="#_x0000_t75" style="position:absolute;left:5252;top:51264;width:58693;height:5811;visibility:visible;mso-wrap-style:square" o:gfxdata="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">
+                  <v:imagedata r:id="rId38" o:title="wps9274.tmp"/>
                   <v:path arrowok="t"/>
                 </v:shape>
-                <v:shape id="Picture 71" o:spid="_x0000_s1045" type="#_x0000_t75" style="position:absolute;left:4377;top:47957;width:6839;height:3454;visibility:visible;mso-wrap-style:square" o:gfxdata="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">
-                  <v:imagedata r:id="rId37" o:title="wpsCAFE.tmp"/>
+                <v:shape id="Picture 16" o:spid="_x0000_s1044" type="#_x0000_t75" style="position:absolute;left:4377;top:55447;width:10370;height:3455;visibility:visible;mso-wrap-style:square" o:gfxdata="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">
+                  <v:imagedata r:id="rId39" o:title="wps37EC.tmp"/>
                   <v:path arrowok="t"/>
                 </v:shape>
-                <v:shape id="Picture 15" o:spid="_x0000_s1046" type="#_x0000_t75" style="position:absolute;left:5252;top:51264;width:58693;height:5811;visibility:visible;mso-wrap-style:square" o:gfxdata="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">
-                  <v:imagedata r:id="rId41" o:title="wps9274.tmp"/>
+                <v:shape id="Picture 17" o:spid="_x0000_s1045" type="#_x0000_t75" style="position:absolute;left:4474;top:58755;width:16345;height:3454;visibility:visible;mso-wrap-style:square" o:gfxdata="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">
+                  <v:imagedata r:id="rId40" o:title="wps7842.tmp"/>
                   <v:path arrowok="t"/>
                 </v:shape>
-                <v:shape id="Picture 16" o:spid="_x0000_s1047" type="#_x0000_t75" style="position:absolute;left:4377;top:55447;width:10370;height:3455;visibility:visible;mso-wrap-style:square" o:gfxdata="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">
-                  <v:imagedata r:id="rId42" o:title="wps37EC.tmp"/>
+                <v:shape id="Picture 72" o:spid="_x0000_s1046" type="#_x0000_t75" style="position:absolute;left:4572;top:61867;width:4857;height:3429;visibility:visible;mso-wrap-style:square" o:gfxdata="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">
+                  <v:imagedata r:id="rId33" o:title="wpsF221.tmp"/>
                   <v:path arrowok="t"/>
                 </v:shape>
-                <v:shape id="Picture 17" o:spid="_x0000_s1048" type="#_x0000_t75" style="position:absolute;left:4474;top:58755;width:16345;height:3454;visibility:visible;mso-wrap-style:square" o:gfxdata="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">
-                  <v:imagedata r:id="rId43" o:title="wps7842.tmp"/>
+                <v:shape id="Picture 18" o:spid="_x0000_s1047" type="#_x0000_t75" style="position:absolute;left:4474;top:65078;width:33839;height:3454;visibility:visible;mso-wrap-style:square" o:gfxdata="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">
+                  <v:imagedata r:id="rId41" o:title="wpsE3DE.tmp"/>
                   <v:path arrowok="t"/>
                 </v:shape>
-                <v:shape id="Picture 72" o:spid="_x0000_s1049" type="#_x0000_t75" style="position:absolute;left:4572;top:61867;width:4857;height:3429;visibility:visible;mso-wrap-style:square" o:gfxdata="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">
-                  <v:imagedata r:id="rId35" o:title="wpsF221.tmp"/>
+                <v:shape id="Picture 19" o:spid="_x0000_s1048" type="#_x0000_t75" style="position:absolute;left:4474;top:68385;width:5976;height:3454;visibility:visible;mso-wrap-style:square" o:gfxdata="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">
+                  <v:imagedata r:id="rId42" o:title="wps34DD.tmp"/>
                   <v:path arrowok="t"/>
                 </v:shape>
-                <v:shape id="Picture 18" o:spid="_x0000_s1050" type="#_x0000_t75" style="position:absolute;left:4474;top:65078;width:33839;height:3454;visibility:visible;mso-wrap-style:square" o:gfxdata="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">
-                  <v:imagedata r:id="rId44" o:title="wpsE3DE.tmp"/>
+                <v:shape id="Picture 20" o:spid="_x0000_s1049" type="#_x0000_t75" style="position:absolute;left:16634;top:68288;width:4966;height:3454;visibility:visible;mso-wrap-style:square" o:gfxdata="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">
+                  <v:imagedata r:id="rId43" o:title="wps6C3A.tmp"/>
                   <v:path arrowok="t"/>
                 </v:shape>
-                <v:shape id="Picture 19" o:spid="_x0000_s1051" type="#_x0000_t75" style="position:absolute;left:4474;top:68385;width:5976;height:3454;visibility:visible;mso-wrap-style:square" o:gfxdata="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">
-                  <v:imagedata r:id="rId45" o:title="wps34DD.tmp"/>
+                <v:shape id="Picture 21" o:spid="_x0000_s1050" type="#_x0000_t75" style="position:absolute;left:25875;top:68385;width:14002;height:3429;visibility:visible;mso-wrap-style:square" o:gfxdata="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">
+                  <v:imagedata r:id="rId44" o:title="wpsBE62.tmp"/>
                   <v:path arrowok="t"/>
                 </v:shape>
-                <v:shape id="Picture 20" o:spid="_x0000_s1052" type="#_x0000_t75" style="position:absolute;left:16634;top:68288;width:4966;height:3454;visibility:visible;mso-wrap-style:square" o:gfxdata="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">
-                  <v:imagedata r:id="rId46" o:title="wps6C3A.tmp"/>
+                <v:shape id="Picture 22" o:spid="_x0000_s1051" type="#_x0000_t75" style="position:absolute;left:4572;top:71303;width:10585;height:3455;visibility:visible;mso-wrap-style:square" o:gfxdata="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">
+                  <v:imagedata r:id="rId45" o:title="wps21B1.tmp"/>
                   <v:path arrowok="t"/>
                 </v:shape>
-                <v:shape id="Picture 21" o:spid="_x0000_s1053" type="#_x0000_t75" style="position:absolute;left:25875;top:68385;width:14002;height:3429;visibility:visible;mso-wrap-style:square" o:gfxdata="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">
-                  <v:imagedata r:id="rId47" o:title="wpsBE62.tmp"/>
+                <v:shape id="Picture 23" o:spid="_x0000_s1052" type="#_x0000_t75" style="position:absolute;left:3501;top:81225;width:33624;height:5811;visibility:visible;mso-wrap-style:square" o:gfxdata="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">
+                  <v:imagedata r:id="rId46" o:title="wps786D.tmp"/>
                   <v:path arrowok="t"/>
                 </v:shape>
-                <v:shape id="Picture 22" o:spid="_x0000_s1054" type="#_x0000_t75" style="position:absolute;left:4572;top:71303;width:10585;height:3455;visibility:visible;mso-wrap-style:square" o:gfxdata="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">
-                  <v:imagedata r:id="rId48" o:title="wps21B1.tmp"/>
+                <v:shape id="Picture 73" o:spid="_x0000_s1053" type="#_x0000_t75" style="position:absolute;left:8852;top:37646;width:56769;height:1143;visibility:visible;mso-wrap-style:square" o:gfxdata="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">
+                  <v:imagedata r:id="rId31" o:title="wps312C.tmp"/>
                   <v:path arrowok="t"/>
                 </v:shape>
-                <v:shape id="Picture 23" o:spid="_x0000_s1055" type="#_x0000_t75" style="position:absolute;left:3501;top:81225;width:33624;height:5811;visibility:visible;mso-wrap-style:square" o:gfxdata="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">
-                  <v:imagedata r:id="rId49" o:title="wps786D.tmp"/>
+                <v:shape id="Picture 74" o:spid="_x0000_s1054" type="#_x0000_t75" style="position:absolute;left:10700;top:40856;width:54858;height:1143;visibility:visible;mso-wrap-style:square" o:gfxdata="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">
+                  <v:imagedata r:id="rId31" o:title="wps312C.tmp"/>
                   <v:path arrowok="t"/>
                 </v:shape>
-                <v:shape id="Picture 73" o:spid="_x0000_s1056" type="#_x0000_t75" style="position:absolute;left:8852;top:37646;width:56769;height:1143;visibility:visible;mso-wrap-style:square" o:gfxdata="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">
-                  <v:imagedata r:id="rId33" o:title="wps312C.tmp"/>
+                <v:shape id="Picture 75" o:spid="_x0000_s1055" type="#_x0000_t75" style="position:absolute;left:10408;top:44066;width:21311;height:1136;visibility:visible;mso-wrap-style:square" o:gfxdata="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">
+                  <v:imagedata r:id="rId31" o:title="wps312C.tmp"/>
                   <v:path arrowok="t"/>
                 </v:shape>
-                <v:shape id="Picture 74" o:spid="_x0000_s1057" type="#_x0000_t75" style="position:absolute;left:10700;top:40856;width:54858;height:1143;visibility:visible;mso-wrap-style:square" o:gfxdata="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">
-                  <v:imagedata r:id="rId33" o:title="wps312C.tmp"/>
+                <v:shape id="Picture 76" o:spid="_x0000_s1056" type="#_x0000_t75" style="position:absolute;left:27042;top:47276;width:38418;height:1137;visibility:visible;mso-wrap-style:square" o:gfxdata="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">
+                  <v:imagedata r:id="rId31" o:title="wps312C.tmp"/>
                   <v:path arrowok="t"/>
                 </v:shape>
-                <v:shape id="Picture 75" o:spid="_x0000_s1058" type="#_x0000_t75" style="position:absolute;left:10408;top:44066;width:21311;height:1136;visibility:visible;mso-wrap-style:square" o:gfxdata="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">
-                  <v:imagedata r:id="rId33" o:title="wps312C.tmp"/>
+                <v:shape id="Picture 77" o:spid="_x0000_s1057" type="#_x0000_t75" style="position:absolute;left:36381;top:44066;width:19888;height:1130;visibility:visible;mso-wrap-style:square" o:gfxdata="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">
+                  <v:imagedata r:id="rId31" o:title="wps312C.tmp"/>
                   <v:path arrowok="t"/>
                 </v:shape>
-                <v:shape id="Picture 76" o:spid="_x0000_s1059" type="#_x0000_t75" style="position:absolute;left:27042;top:47276;width:38418;height:1137;visibility:visible;mso-wrap-style:square" o:gfxdata="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">
-                  <v:imagedata r:id="rId33" o:title="wps312C.tmp"/>
+                <v:shape id="Picture 78" o:spid="_x0000_s1058" type="#_x0000_t75" style="position:absolute;left:58463;top:44066;width:6788;height:1105;visibility:visible;mso-wrap-style:square" o:gfxdata="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">
+                  <v:imagedata r:id="rId31" o:title="wps312C.tmp"/>
                   <v:path arrowok="t"/>
                 </v:shape>
-                <v:shape id="Picture 77" o:spid="_x0000_s1060" type="#_x0000_t75" style="position:absolute;left:36381;top:44066;width:19888;height:1130;visibility:visible;mso-wrap-style:square" o:gfxdata="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">
-                  <v:imagedata r:id="rId33" o:title="wps312C.tmp"/>
+                <v:shape id="Picture 79" o:spid="_x0000_s1059" type="#_x0000_t75" style="position:absolute;left:10408;top:50486;width:21311;height:1137;visibility:visible;mso-wrap-style:square" o:gfxdata="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">
+                  <v:imagedata r:id="rId31" o:title="wps312C.tmp"/>
                   <v:path arrowok="t"/>
                 </v:shape>
-                <v:shape id="Picture 78" o:spid="_x0000_s1061" type="#_x0000_t75" style="position:absolute;left:58463;top:44066;width:6788;height:1105;visibility:visible;mso-wrap-style:square" o:gfxdata="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">
-                  <v:imagedata r:id="rId33" o:title="wps312C.tmp"/>
+                <v:shape id="Picture 80" o:spid="_x0000_s1060" type="#_x0000_t75" style="position:absolute;left:36381;top:50486;width:19888;height:1130;visibility:visible;mso-wrap-style:square" o:gfxdata="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">
+                  <v:imagedata r:id="rId31" o:title="wps312C.tmp"/>
                   <v:path arrowok="t"/>
                 </v:shape>
-                <v:shape id="Picture 79" o:spid="_x0000_s1062" type="#_x0000_t75" style="position:absolute;left:10408;top:50486;width:21311;height:1137;visibility:visible;mso-wrap-style:square" o:gfxdata="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">
-                  <v:imagedata r:id="rId33" o:title="wps312C.tmp"/>
+                <v:shape id="Picture 81" o:spid="_x0000_s1061" type="#_x0000_t75" style="position:absolute;left:58463;top:50486;width:6788;height:1105;visibility:visible;mso-wrap-style:square" o:gfxdata="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">
+                  <v:imagedata r:id="rId31" o:title="wps312C.tmp"/>
                   <v:path arrowok="t"/>
                 </v:shape>
-                <v:shape id="Picture 80" o:spid="_x0000_s1063" type="#_x0000_t75" style="position:absolute;left:36381;top:50486;width:19888;height:1130;visibility:visible;mso-wrap-style:square" o:gfxdata="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">
-                  <v:imagedata r:id="rId33" o:title="wps312C.tmp"/>
+                <v:shape id="Picture 82" o:spid="_x0000_s1062" type="#_x0000_t75" style="position:absolute;left:13521;top:57976;width:51797;height:1156;visibility:visible;mso-wrap-style:square" o:gfxdata="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">
+                  <v:imagedata r:id="rId31" o:title="wps312C.tmp"/>
                   <v:path arrowok="t"/>
                 </v:shape>
-                <v:shape id="Picture 81" o:spid="_x0000_s1064" type="#_x0000_t75" style="position:absolute;left:58463;top:50486;width:6788;height:1105;visibility:visible;mso-wrap-style:square" o:gfxdata="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">
-                  <v:imagedata r:id="rId33" o:title="wps312C.tmp"/>
+                <v:shape id="Picture 83" o:spid="_x0000_s1063" type="#_x0000_t75" style="position:absolute;left:20038;top:60992;width:45301;height:1143;visibility:visible;mso-wrap-style:square" o:gfxdata="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">
+                  <v:imagedata r:id="rId31" o:title="wps312C.tmp"/>
                   <v:path arrowok="t"/>
                 </v:shape>
-                <v:shape id="Picture 82" o:spid="_x0000_s1065" type="#_x0000_t75" style="position:absolute;left:13521;top:57976;width:51797;height:1156;visibility:visible;mso-wrap-style:square" o:gfxdata="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">
-                  <v:imagedata r:id="rId33" o:title="wps312C.tmp"/>
+                <v:shape id="Picture 84" o:spid="_x0000_s1064" type="#_x0000_t75" style="position:absolute;left:8560;top:64299;width:56693;height:1156;visibility:visible;mso-wrap-style:square" o:gfxdata="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">
+                  <v:imagedata r:id="rId31" o:title="wps312C.tmp"/>
                   <v:path arrowok="t"/>
                 </v:shape>
-                <v:shape id="Picture 83" o:spid="_x0000_s1066" type="#_x0000_t75" style="position:absolute;left:20038;top:60992;width:45301;height:1143;visibility:visible;mso-wrap-style:square" o:gfxdata="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">
-                  <v:imagedata r:id="rId33" o:title="wps312C.tmp"/>
+                <v:shape id="Picture 85" o:spid="_x0000_s1065" type="#_x0000_t75" style="position:absolute;left:37646;top:67509;width:27419;height:1137;visibility:visible;mso-wrap-style:square" o:gfxdata="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">
+                  <v:imagedata r:id="rId31" o:title="wps312C.tmp"/>
                   <v:path arrowok="t"/>
                 </v:shape>
-                <v:shape id="Picture 84" o:spid="_x0000_s1067" type="#_x0000_t75" style="position:absolute;left:8560;top:64299;width:56693;height:1156;visibility:visible;mso-wrap-style:square" o:gfxdata="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">
-                  <v:imagedata r:id="rId33" o:title="wps312C.tmp"/>
+                <v:shape id="Picture 86" o:spid="_x0000_s1066" type="#_x0000_t75" style="position:absolute;left:9630;top:70525;width:7855;height:1130;visibility:visible;mso-wrap-style:square" o:gfxdata="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">
+                  <v:imagedata r:id="rId31" o:title="wps312C.tmp"/>
                   <v:path arrowok="t"/>
                 </v:shape>
-                <v:shape id="Picture 85" o:spid="_x0000_s1068" type="#_x0000_t75" style="position:absolute;left:37646;top:67509;width:27419;height:1137;visibility:visible;mso-wrap-style:square" o:gfxdata="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">
-                  <v:imagedata r:id="rId33" o:title="wps312C.tmp"/>
+                <v:shape id="Picture 87" o:spid="_x0000_s1067" type="#_x0000_t75" style="position:absolute;left:20719;top:70525;width:5836;height:1130;visibility:visible;mso-wrap-style:square" o:gfxdata="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">
+                  <v:imagedata r:id="rId31" o:title="wps312C.tmp"/>
                   <v:path arrowok="t"/>
                 </v:shape>
-                <v:shape id="Picture 86" o:spid="_x0000_s1069" type="#_x0000_t75" style="position:absolute;left:9630;top:70525;width:7855;height:1130;visibility:visible;mso-wrap-style:square" o:gfxdata="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">
-                  <v:imagedata r:id="rId33" o:title="wps312C.tmp"/>
+                <v:shape id="Picture 88" o:spid="_x0000_s1068" type="#_x0000_t75" style="position:absolute;left:14396;top:73735;width:17971;height:1137;visibility:visible;mso-wrap-style:square" o:gfxdata="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">
+                  <v:imagedata r:id="rId31" o:title="wps312C.tmp"/>
                   <v:path arrowok="t"/>
                 </v:shape>
-                <v:shape id="Picture 87" o:spid="_x0000_s1070" type="#_x0000_t75" style="position:absolute;left:20719;top:70525;width:5836;height:1130;visibility:visible;mso-wrap-style:square" o:gfxdata="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">
-                  <v:imagedata r:id="rId33" o:title="wps312C.tmp"/>
-                  <v:path arrowok="t"/>
-                </v:shape>
-                <v:shape id="Picture 88" o:spid="_x0000_s1071" type="#_x0000_t75" style="position:absolute;left:14396;top:73735;width:17971;height:1137;visibility:visible;mso-wrap-style:square" o:gfxdata="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">
-                  <v:imagedata r:id="rId33" o:title="wps312C.tmp"/>
-                  <v:path arrowok="t"/>
-                </v:shape>
-                <v:shape id="Picture 89" o:spid="_x0000_s1072" type="#_x0000_t75" style="position:absolute;left:5350;top:81128;width:29686;height:1124;visibility:visible;mso-wrap-style:square" o:gfxdata="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">
-                  <v:imagedata r:id="rId33" o:title="wps312C.tmp"/>
+                <v:shape id="Picture 89" o:spid="_x0000_s1069" type="#_x0000_t75" style="position:absolute;left:5350;top:81128;width:29686;height:1124;visibility:visible;mso-wrap-style:square" o:gfxdata="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">
+                  <v:imagedata r:id="rId31" o:title="wps312C.tmp"/>
                   <v:path arrowok="t"/>
                 </v:shape>
               </v:group>
@@ -1933,16 +1818,267 @@
           </mc:Fallback>
         </mc:AlternateContent>
       </w:r>
-      <w:bookmarkEnd w:id="0"/>
       <w:r>
         <w:rPr>
           <w:noProof/>
-          <w:lang w:eastAsia="en-PH"/>
+          <w:lang w:val="en-US"/>
         </w:rPr>
         <mc:AlternateContent>
           <mc:Choice Requires="wps">
             <w:drawing>
-              <wp:anchor distT="45720" distB="45720" distL="114300" distR="114300" simplePos="0" relativeHeight="251798528" behindDoc="0" locked="0" layoutInCell="1" allowOverlap="1" wp14:anchorId="43692F9E" wp14:editId="35549B4A">
+              <wp:anchor distT="45720" distB="45720" distL="114300" distR="114300" simplePos="0" relativeHeight="251802624" behindDoc="0" locked="0" layoutInCell="1" allowOverlap="1" wp14:anchorId="02ED8F57" wp14:editId="6EA0AEBB">
+                <wp:simplePos x="0" y="0"/>
+                <wp:positionH relativeFrom="column">
+                  <wp:posOffset>1133475</wp:posOffset>
+                </wp:positionH>
+                <wp:positionV relativeFrom="paragraph">
+                  <wp:posOffset>3857625</wp:posOffset>
+                </wp:positionV>
+                <wp:extent cx="5332730" cy="266700"/>
+                <wp:effectExtent l="0" t="0" r="20320" b="19050"/>
+                <wp:wrapSquare wrapText="bothSides"/>
+                <wp:docPr id="27" name="Text Box 2"/>
+                <wp:cNvGraphicFramePr>
+                  <a:graphicFrameLocks xmlns:a="http://schemas.openxmlformats.org/drawingml/2006/main"/>
+                </wp:cNvGraphicFramePr>
+                <a:graphic xmlns:a="http://schemas.openxmlformats.org/drawingml/2006/main">
+                  <a:graphicData uri="http://schemas.microsoft.com/office/word/2010/wordprocessingShape">
+                    <wps:wsp>
+                      <wps:cNvSpPr txBox="1">
+                        <a:spLocks noChangeArrowheads="1"/>
+                      </wps:cNvSpPr>
+                      <wps:spPr bwMode="auto">
+                        <a:xfrm>
+                          <a:off x="0" y="0"/>
+                          <a:ext cx="5332730" cy="266700"/>
+                        </a:xfrm>
+                        <a:prstGeom prst="rect">
+                          <a:avLst/>
+                        </a:prstGeom>
+                        <a:solidFill>
+                          <a:srgbClr val="FFFFFF"/>
+                        </a:solidFill>
+                        <a:ln w="9525">
+                          <a:solidFill>
+                            <a:schemeClr val="bg1"/>
+                          </a:solidFill>
+                          <a:miter lim="800000"/>
+                          <a:headEnd/>
+                          <a:tailEnd/>
+                        </a:ln>
+                      </wps:spPr>
+                      <wps:txbx>
+                        <w:txbxContent>
+                          <w:p>
+                            <w:pPr>
+                              <w:rPr>
+                                <w:sz w:val="20"/>
+                                <w:szCs w:val="20"/>
+                              </w:rPr>
+                            </w:pPr>
+                            <w:r>
+                              <w:rPr>
+                                <w:sz w:val="24"/>
+                                <w:szCs w:val="24"/>
+                              </w:rPr>
+                              <w:t>born</w:t>
+                            </w:r>
+                          </w:p>
+                          <w:p/>
+                        </w:txbxContent>
+                      </wps:txbx>
+                      <wps:bodyPr rot="0" vert="horz" wrap="square" lIns="91440" tIns="45720" rIns="91440" bIns="45720" anchor="t" anchorCtr="0">
+                        <a:noAutofit/>
+                      </wps:bodyPr>
+                    </wps:wsp>
+                  </a:graphicData>
+                </a:graphic>
+                <wp14:sizeRelH relativeFrom="margin">
+                  <wp14:pctWidth>0</wp14:pctWidth>
+                </wp14:sizeRelH>
+                <wp14:sizeRelV relativeFrom="margin">
+                  <wp14:pctHeight>0</wp14:pctHeight>
+                </wp14:sizeRelV>
+              </wp:anchor>
+            </w:drawing>
+          </mc:Choice>
+          <mc:Fallback>
+            <w:pict>
+              <v:shape w14:anchorId="02ED8F57" id="_x0000_s1027" type="#_x0000_t202" style="position:absolute;margin-left:89.25pt;margin-top:303.75pt;width:419.9pt;height:21pt;z-index:251802624;visibility:visible;mso-wrap-style:square;mso-width-percent:0;mso-height-percent:0;mso-wrap-distance-left:9pt;mso-wrap-distance-top:3.6pt;mso-wrap-distance-right:9pt;mso-wrap-distance-bottom:3.6pt;mso-position-horizontal:absolute;mso-position-horizontal-relative:text;mso-position-vertical:absolute;mso-position-vertical-relative:text;mso-width-percent:0;mso-height-percent:0;mso-width-relative:margin;mso-height-relative:margin;v-text-anchor:top" o:gfxdata="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" strokecolor="white [3212]">
+                <v:textbox>
+                  <w:txbxContent>
+                    <w:p>
+                      <w:pPr>
+                        <w:rPr>
+                          <w:sz w:val="20"/>
+                          <w:szCs w:val="20"/>
+                        </w:rPr>
+                      </w:pPr>
+                      <w:r>
+                        <w:rPr>
+                          <w:sz w:val="24"/>
+                          <w:szCs w:val="24"/>
+                        </w:rPr>
+                        <w:t>born</w:t>
+                      </w:r>
+                    </w:p>
+                    <w:p/>
+                  </w:txbxContent>
+                </v:textbox>
+                <w10:wrap type="square"/>
+              </v:shape>
+            </w:pict>
+          </mc:Fallback>
+        </mc:AlternateContent>
+      </w:r>
+      <w:r>
+        <w:rPr>
+          <w:noProof/>
+          <w:lang w:val="en-US"/>
+        </w:rPr>
+        <mc:AlternateContent>
+          <mc:Choice Requires="wps">
+            <w:drawing>
+              <wp:anchor distT="45720" distB="45720" distL="114300" distR="114300" simplePos="0" relativeHeight="251796480" behindDoc="0" locked="0" layoutInCell="1" allowOverlap="1" wp14:anchorId="255C29A2" wp14:editId="5BB5F368">
+                <wp:simplePos x="0" y="0"/>
+                <wp:positionH relativeFrom="column">
+                  <wp:posOffset>544830</wp:posOffset>
+                </wp:positionH>
+                <wp:positionV relativeFrom="paragraph">
+                  <wp:posOffset>7860462</wp:posOffset>
+                </wp:positionV>
+                <wp:extent cx="2880995" cy="296545"/>
+                <wp:effectExtent l="0" t="0" r="14605" b="27305"/>
+                <wp:wrapSquare wrapText="bothSides"/>
+                <wp:docPr id="114" name="Text Box 2"/>
+                <wp:cNvGraphicFramePr>
+                  <a:graphicFrameLocks xmlns:a="http://schemas.openxmlformats.org/drawingml/2006/main"/>
+                </wp:cNvGraphicFramePr>
+                <a:graphic xmlns:a="http://schemas.openxmlformats.org/drawingml/2006/main">
+                  <a:graphicData uri="http://schemas.microsoft.com/office/word/2010/wordprocessingShape">
+                    <wps:wsp>
+                      <wps:cNvSpPr txBox="1">
+                        <a:spLocks noChangeArrowheads="1"/>
+                      </wps:cNvSpPr>
+                      <wps:spPr bwMode="auto">
+                        <a:xfrm>
+                          <a:off x="0" y="0"/>
+                          <a:ext cx="2880995" cy="296545"/>
+                        </a:xfrm>
+                        <a:prstGeom prst="rect">
+                          <a:avLst/>
+                        </a:prstGeom>
+                        <a:solidFill>
+                          <a:srgbClr val="FFFFFF"/>
+                        </a:solidFill>
+                        <a:ln w="9525">
+                          <a:solidFill>
+                            <a:schemeClr val="bg1"/>
+                          </a:solidFill>
+                          <a:miter lim="800000"/>
+                          <a:headEnd/>
+                          <a:tailEnd/>
+                        </a:ln>
+                      </wps:spPr>
+                      <wps:txbx>
+                        <w:txbxContent>
+                          <w:p>
+                            <w:pPr>
+                              <w:jc w:val="center"/>
+                              <w:rPr>
+                                <w:sz w:val="24"/>
+                                <w:szCs w:val="24"/>
+                              </w:rPr>
+                            </w:pPr>
+                            <w:r>
+                              <w:rPr>
+                                <w:noProof/>
+                                <w:sz w:val="24"/>
+                                <w:szCs w:val="24"/>
+                                <w:lang w:eastAsia="en-PH"/>
+                              </w:rPr>
+                              <w:t>priest</w:t>
+                            </w:r>
+                          </w:p>
+                          <w:p>
+                            <w:pPr>
+                              <w:rPr>
+                                <w:sz w:val="20"/>
+                                <w:szCs w:val="20"/>
+                              </w:rPr>
+                            </w:pPr>
+                          </w:p>
+                          <w:p/>
+                        </w:txbxContent>
+                      </wps:txbx>
+                      <wps:bodyPr rot="0" vert="horz" wrap="square" lIns="91440" tIns="45720" rIns="91440" bIns="45720" anchor="t" anchorCtr="0">
+                        <a:noAutofit/>
+                      </wps:bodyPr>
+                    </wps:wsp>
+                  </a:graphicData>
+                </a:graphic>
+                <wp14:sizeRelH relativeFrom="margin">
+                  <wp14:pctWidth>0</wp14:pctWidth>
+                </wp14:sizeRelH>
+                <wp14:sizeRelV relativeFrom="margin">
+                  <wp14:pctHeight>0</wp14:pctHeight>
+                </wp14:sizeRelV>
+              </wp:anchor>
+            </w:drawing>
+          </mc:Choice>
+          <mc:Fallback>
+            <w:pict>
+              <v:shapetype w14:anchorId="52F7A955" id="_x0000_t202" coordsize="21600,21600" o:spt="202" path="m,l,21600r21600,l21600,xe">
+                <v:stroke joinstyle="miter"/>
+                <v:path gradientshapeok="t" o:connecttype="rect"/>
+              </v:shapetype>
+              <v:shape id="Text Box 2" o:spid="_x0000_s1026" type="#_x0000_t202" style="position:absolute;margin-left:42.9pt;margin-top:618.95pt;width:226.85pt;height:23.35pt;z-index:251796480;visibility:visible;mso-wrap-style:square;mso-width-percent:0;mso-height-percent:0;mso-wrap-distance-left:9pt;mso-wrap-distance-top:3.6pt;mso-wrap-distance-right:9pt;mso-wrap-distance-bottom:3.6pt;mso-position-horizontal:absolute;mso-position-horizontal-relative:text;mso-position-vertical:absolute;mso-position-vertical-relative:text;mso-width-percent:0;mso-height-percent:0;mso-width-relative:margin;mso-height-relative:margin;v-text-anchor:top" o:gfxdata="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" strokecolor="white [3212]">
+                <v:textbox>
+                  <w:txbxContent>
+                    <w:p>
+                      <w:pPr>
+                        <w:jc w:val="center"/>
+                        <w:rPr>
+                          <w:sz w:val="24"/>
+                          <w:szCs w:val="24"/>
+                        </w:rPr>
+                      </w:pPr>
+                      <w:r>
+                        <w:rPr>
+                          <w:noProof/>
+                          <w:sz w:val="24"/>
+                          <w:szCs w:val="24"/>
+                          <w:lang w:eastAsia="en-PH"/>
+                        </w:rPr>
+                        <w:t>priest</w:t>
+                      </w:r>
+                    </w:p>
+                    <w:p>
+                      <w:pPr>
+                        <w:rPr>
+                          <w:sz w:val="20"/>
+                          <w:szCs w:val="20"/>
+                        </w:rPr>
+                      </w:pPr>
+                    </w:p>
+                    <w:p/>
+                  </w:txbxContent>
+                </v:textbox>
+                <w10:wrap type="square"/>
+              </v:shape>
+            </w:pict>
+          </mc:Fallback>
+        </mc:AlternateContent>
+      </w:r>
+      <w:r>
+        <w:rPr>
+          <w:noProof/>
+          <w:lang w:val="en-US"/>
+        </w:rPr>
+        <mc:AlternateContent>
+          <mc:Choice Requires="wps">
+            <w:drawing>
+              <wp:anchor distT="45720" distB="45720" distL="114300" distR="114300" simplePos="0" relativeHeight="251798528" behindDoc="0" locked="0" layoutInCell="1" allowOverlap="1" wp14:anchorId="6E47C887" wp14:editId="52E4C486">
                 <wp:simplePos x="0" y="0"/>
                 <wp:positionH relativeFrom="column">
                   <wp:posOffset>3736340</wp:posOffset>
@@ -2029,7 +2165,7 @@
               </wp:anchor>
             </w:drawing>
           </mc:Choice>
-          <mc:Fallback>
+          <mc:Fallback xmlns:cx1="http://schemas.microsoft.com/office/drawing/2015/9/8/chartex">
             <w:pict>
               <v:shape w14:anchorId="43692F9E" id="_x0000_s1027" type="#_x0000_t202" style="position:absolute;margin-left:294.2pt;margin-top:608.5pt;width:226.85pt;height:24.2pt;z-index:251798528;visibility:visible;mso-wrap-style:square;mso-width-percent:0;mso-height-percent:0;mso-wrap-distance-left:9pt;mso-wrap-distance-top:3.6pt;mso-wrap-distance-right:9pt;mso-wrap-distance-bottom:3.6pt;mso-position-horizontal:absolute;mso-position-horizontal-relative:text;mso-position-vertical:absolute;mso-position-vertical-relative:text;mso-width-percent:0;mso-height-percent:0;mso-width-relative:margin;mso-height-relative:margin;v-text-anchor:top" o:gfxdata="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" strokecolor="white [3212]">
                 <v:textbox>
@@ -2072,12 +2208,12 @@
       <w:r>
         <w:rPr>
           <w:noProof/>
-          <w:lang w:eastAsia="en-PH"/>
+          <w:lang w:val="en-US"/>
         </w:rPr>
         <mc:AlternateContent>
           <mc:Choice Requires="wps">
             <w:drawing>
-              <wp:anchor distT="45720" distB="45720" distL="114300" distR="114300" simplePos="0" relativeHeight="251831296" behindDoc="0" locked="0" layoutInCell="1" allowOverlap="1" wp14:anchorId="6E4683B9" wp14:editId="22384074">
+              <wp:anchor distT="45720" distB="45720" distL="114300" distR="114300" simplePos="0" relativeHeight="251831296" behindDoc="0" locked="0" layoutInCell="1" allowOverlap="1" wp14:anchorId="2D542EA9" wp14:editId="118EC50A">
                 <wp:simplePos x="0" y="0"/>
                 <wp:positionH relativeFrom="column">
                   <wp:posOffset>1450340</wp:posOffset>
@@ -2134,62 +2270,8 @@
                               </w:rPr>
                               <w:t>date</w:t>
                             </w:r>
-                            <w:r>
-                              <w:rPr>
-                                <w:noProof/>
-                                <w:sz w:val="20"/>
-                                <w:szCs w:val="20"/>
-                                <w:lang w:eastAsia="en-PH"/>
-                              </w:rPr>
-                              <w:drawing>
-                                <wp:inline distT="0" distB="0" distL="0" distR="0" wp14:anchorId="071585E2" wp14:editId="5FBDD769">
-                                  <wp:extent cx="5140960" cy="256652"/>
-                                  <wp:effectExtent l="0" t="0" r="2540" b="0"/>
-                                  <wp:docPr id="59" name="Picture 59"/>
-                                  <wp:cNvGraphicFramePr>
-                                    <a:graphicFrameLocks xmlns:a="http://schemas.openxmlformats.org/drawingml/2006/main" noChangeAspect="1"/>
-                                  </wp:cNvGraphicFramePr>
-                                  <a:graphic xmlns:a="http://schemas.openxmlformats.org/drawingml/2006/main">
-                                    <a:graphicData uri="http://schemas.openxmlformats.org/drawingml/2006/picture">
-                                      <pic:pic xmlns:pic="http://schemas.openxmlformats.org/drawingml/2006/picture">
-                                        <pic:nvPicPr>
-                                          <pic:cNvPr id="0" name="Picture 216"/>
-                                          <pic:cNvPicPr>
-                                            <a:picLocks noChangeAspect="1" noChangeArrowheads="1"/>
-                                          </pic:cNvPicPr>
-                                        </pic:nvPicPr>
-                                        <pic:blipFill>
-                                          <a:blip r:embed="rId50">
-                                            <a:extLst>
-                                              <a:ext uri="{28A0092B-C50C-407E-A947-70E740481C1C}">
-                                                <a14:useLocalDpi xmlns:a14="http://schemas.microsoft.com/office/drawing/2010/main" val="0"/>
-                                              </a:ext>
-                                            </a:extLst>
-                                          </a:blip>
-                                          <a:srcRect/>
-                                          <a:stretch>
-                                            <a:fillRect/>
-                                          </a:stretch>
-                                        </pic:blipFill>
-                                        <pic:spPr bwMode="auto">
-                                          <a:xfrm>
-                                            <a:off x="0" y="0"/>
-                                            <a:ext cx="5140960" cy="256652"/>
-                                          </a:xfrm>
-                                          <a:prstGeom prst="rect">
-                                            <a:avLst/>
-                                          </a:prstGeom>
-                                          <a:noFill/>
-                                          <a:ln>
-                                            <a:noFill/>
-                                          </a:ln>
-                                        </pic:spPr>
-                                      </pic:pic>
-                                    </a:graphicData>
-                                  </a:graphic>
-                                </wp:inline>
-                              </w:drawing>
-                            </w:r>
+                            <w:bookmarkStart w:id="0" w:name="_GoBack"/>
+                            <w:bookmarkEnd w:id="0"/>
                           </w:p>
                           <w:p/>
                         </w:txbxContent>
@@ -2211,7 +2293,11 @@
           </mc:Choice>
           <mc:Fallback>
             <w:pict>
-              <v:shape w14:anchorId="6E4683B9" id="_x0000_s1028" type="#_x0000_t202" style="position:absolute;margin-left:114.2pt;margin-top:562.15pt;width:136.35pt;height:21.9pt;z-index:251831296;visibility:visible;mso-wrap-style:square;mso-width-percent:0;mso-height-percent:0;mso-wrap-distance-left:9pt;mso-wrap-distance-top:3.6pt;mso-wrap-distance-right:9pt;mso-wrap-distance-bottom:3.6pt;mso-position-horizontal:absolute;mso-position-horizontal-relative:text;mso-position-vertical:absolute;mso-position-vertical-relative:text;mso-width-percent:0;mso-height-percent:0;mso-width-relative:margin;mso-height-relative:margin;v-text-anchor:top" o:gfxdata="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" strokecolor="white [3212]">
+              <v:shapetype w14:anchorId="2D542EA9" id="_x0000_t202" coordsize="21600,21600" o:spt="202" path="m,l,21600r21600,l21600,xe">
+                <v:stroke joinstyle="miter"/>
+                <v:path gradientshapeok="t" o:connecttype="rect"/>
+              </v:shapetype>
+              <v:shape id="_x0000_s1030" type="#_x0000_t202" style="position:absolute;margin-left:114.2pt;margin-top:562.15pt;width:136.35pt;height:21.9pt;z-index:251831296;visibility:visible;mso-wrap-style:square;mso-width-percent:0;mso-height-percent:0;mso-wrap-distance-left:9pt;mso-wrap-distance-top:3.6pt;mso-wrap-distance-right:9pt;mso-wrap-distance-bottom:3.6pt;mso-position-horizontal:absolute;mso-position-horizontal-relative:text;mso-position-vertical:absolute;mso-position-vertical-relative:text;mso-width-percent:0;mso-height-percent:0;mso-width-relative:margin;mso-height-relative:margin;v-text-anchor:top" o:gfxdata="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" strokecolor="white [3212]">
                 <v:textbox>
                   <w:txbxContent>
                     <w:p>
@@ -2228,62 +2314,8 @@
                         </w:rPr>
                         <w:t>date</w:t>
                       </w:r>
-                      <w:r>
-                        <w:rPr>
-                          <w:noProof/>
-                          <w:sz w:val="20"/>
-                          <w:szCs w:val="20"/>
-                          <w:lang w:eastAsia="en-PH"/>
-                        </w:rPr>
-                        <w:drawing>
-                          <wp:inline distT="0" distB="0" distL="0" distR="0" wp14:anchorId="071585E2" wp14:editId="5FBDD769">
-                            <wp:extent cx="5140960" cy="256652"/>
-                            <wp:effectExtent l="0" t="0" r="2540" b="0"/>
-                            <wp:docPr id="59" name="Picture 59"/>
-                            <wp:cNvGraphicFramePr>
-                              <a:graphicFrameLocks xmlns:a="http://schemas.openxmlformats.org/drawingml/2006/main" noChangeAspect="1"/>
-                            </wp:cNvGraphicFramePr>
-                            <a:graphic xmlns:a="http://schemas.openxmlformats.org/drawingml/2006/main">
-                              <a:graphicData uri="http://schemas.openxmlformats.org/drawingml/2006/picture">
-                                <pic:pic xmlns:pic="http://schemas.openxmlformats.org/drawingml/2006/picture">
-                                  <pic:nvPicPr>
-                                    <pic:cNvPr id="0" name="Picture 216"/>
-                                    <pic:cNvPicPr>
-                                      <a:picLocks noChangeAspect="1" noChangeArrowheads="1"/>
-                                    </pic:cNvPicPr>
-                                  </pic:nvPicPr>
-                                  <pic:blipFill>
-                                    <a:blip r:embed="rId50">
-                                      <a:extLst>
-                                        <a:ext uri="{28A0092B-C50C-407E-A947-70E740481C1C}">
-                                          <a14:useLocalDpi xmlns:a14="http://schemas.microsoft.com/office/drawing/2010/main" val="0"/>
-                                        </a:ext>
-                                      </a:extLst>
-                                    </a:blip>
-                                    <a:srcRect/>
-                                    <a:stretch>
-                                      <a:fillRect/>
-                                    </a:stretch>
-                                  </pic:blipFill>
-                                  <pic:spPr bwMode="auto">
-                                    <a:xfrm>
-                                      <a:off x="0" y="0"/>
-                                      <a:ext cx="5140960" cy="256652"/>
-                                    </a:xfrm>
-                                    <a:prstGeom prst="rect">
-                                      <a:avLst/>
-                                    </a:prstGeom>
-                                    <a:noFill/>
-                                    <a:ln>
-                                      <a:noFill/>
-                                    </a:ln>
-                                  </pic:spPr>
-                                </pic:pic>
-                              </a:graphicData>
-                            </a:graphic>
-                          </wp:inline>
-                        </w:drawing>
-                      </w:r>
+                      <w:bookmarkStart w:id="1" w:name="_GoBack"/>
+                      <w:bookmarkEnd w:id="1"/>
                     </w:p>
                     <w:p/>
                   </w:txbxContent>
@@ -2297,12 +2329,12 @@
       <w:r>
         <w:rPr>
           <w:noProof/>
-          <w:lang w:eastAsia="en-PH"/>
+          <w:lang w:val="en-US"/>
         </w:rPr>
         <mc:AlternateContent>
           <mc:Choice Requires="wps">
             <w:drawing>
-              <wp:anchor distT="45720" distB="45720" distL="114300" distR="114300" simplePos="0" relativeHeight="251829248" behindDoc="0" locked="0" layoutInCell="1" allowOverlap="1" wp14:anchorId="5402C739" wp14:editId="09A1B1F3">
+              <wp:anchor distT="45720" distB="45720" distL="114300" distR="114300" simplePos="0" relativeHeight="251829248" behindDoc="0" locked="0" layoutInCell="1" allowOverlap="1" wp14:anchorId="2D29DA97" wp14:editId="39B3910C">
                 <wp:simplePos x="0" y="0"/>
                 <wp:positionH relativeFrom="column">
                   <wp:posOffset>2021840</wp:posOffset>
@@ -2359,62 +2391,6 @@
                               </w:rPr>
                               <w:t>no</w:t>
                             </w:r>
-                            <w:r>
-                              <w:rPr>
-                                <w:noProof/>
-                                <w:sz w:val="20"/>
-                                <w:szCs w:val="20"/>
-                                <w:lang w:eastAsia="en-PH"/>
-                              </w:rPr>
-                              <w:drawing>
-                                <wp:inline distT="0" distB="0" distL="0" distR="0" wp14:anchorId="6EE6A69E" wp14:editId="2192FD54">
-                                  <wp:extent cx="5140960" cy="256652"/>
-                                  <wp:effectExtent l="0" t="0" r="2540" b="0"/>
-                                  <wp:docPr id="62" name="Picture 62"/>
-                                  <wp:cNvGraphicFramePr>
-                                    <a:graphicFrameLocks xmlns:a="http://schemas.openxmlformats.org/drawingml/2006/main" noChangeAspect="1"/>
-                                  </wp:cNvGraphicFramePr>
-                                  <a:graphic xmlns:a="http://schemas.openxmlformats.org/drawingml/2006/main">
-                                    <a:graphicData uri="http://schemas.openxmlformats.org/drawingml/2006/picture">
-                                      <pic:pic xmlns:pic="http://schemas.openxmlformats.org/drawingml/2006/picture">
-                                        <pic:nvPicPr>
-                                          <pic:cNvPr id="0" name="Picture 216"/>
-                                          <pic:cNvPicPr>
-                                            <a:picLocks noChangeAspect="1" noChangeArrowheads="1"/>
-                                          </pic:cNvPicPr>
-                                        </pic:nvPicPr>
-                                        <pic:blipFill>
-                                          <a:blip r:embed="rId50">
-                                            <a:extLst>
-                                              <a:ext uri="{28A0092B-C50C-407E-A947-70E740481C1C}">
-                                                <a14:useLocalDpi xmlns:a14="http://schemas.microsoft.com/office/drawing/2010/main" val="0"/>
-                                              </a:ext>
-                                            </a:extLst>
-                                          </a:blip>
-                                          <a:srcRect/>
-                                          <a:stretch>
-                                            <a:fillRect/>
-                                          </a:stretch>
-                                        </pic:blipFill>
-                                        <pic:spPr bwMode="auto">
-                                          <a:xfrm>
-                                            <a:off x="0" y="0"/>
-                                            <a:ext cx="5140960" cy="256652"/>
-                                          </a:xfrm>
-                                          <a:prstGeom prst="rect">
-                                            <a:avLst/>
-                                          </a:prstGeom>
-                                          <a:noFill/>
-                                          <a:ln>
-                                            <a:noFill/>
-                                          </a:ln>
-                                        </pic:spPr>
-                                      </pic:pic>
-                                    </a:graphicData>
-                                  </a:graphic>
-                                </wp:inline>
-                              </w:drawing>
-                            </w:r>
                           </w:p>
                           <w:p/>
                         </w:txbxContent>
@@ -2436,7 +2412,7 @@
           </mc:Choice>
           <mc:Fallback>
             <w:pict>
-              <v:shape w14:anchorId="5402C739" id="_x0000_s1029" type="#_x0000_t202" style="position:absolute;margin-left:159.2pt;margin-top:536.5pt;width:44.3pt;height:21.9pt;z-index:251829248;visibility:visible;mso-wrap-style:square;mso-width-percent:0;mso-height-percent:0;mso-wrap-distance-left:9pt;mso-wrap-distance-top:3.6pt;mso-wrap-distance-right:9pt;mso-wrap-distance-bottom:3.6pt;mso-position-horizontal:absolute;mso-position-horizontal-relative:text;mso-position-vertical:absolute;mso-position-vertical-relative:text;mso-width-percent:0;mso-height-percent:0;mso-width-relative:margin;mso-height-relative:margin;v-text-anchor:top" o:gfxdata="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" strokecolor="white [3212]">
+              <v:shape w14:anchorId="2D29DA97" id="_x0000_s1031" type="#_x0000_t202" style="position:absolute;margin-left:159.2pt;margin-top:536.5pt;width:44.3pt;height:21.9pt;z-index:251829248;visibility:visible;mso-wrap-style:square;mso-width-percent:0;mso-height-percent:0;mso-wrap-distance-left:9pt;mso-wrap-distance-top:3.6pt;mso-wrap-distance-right:9pt;mso-wrap-distance-bottom:3.6pt;mso-position-horizontal:absolute;mso-position-horizontal-relative:text;mso-position-vertical:absolute;mso-position-vertical-relative:text;mso-width-percent:0;mso-height-percent:0;mso-width-relative:margin;mso-height-relative:margin;v-text-anchor:top" o:gfxdata="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" strokecolor="white [3212]">
                 <v:textbox>
                   <w:txbxContent>
                     <w:p>
@@ -2453,62 +2429,6 @@
                         </w:rPr>
                         <w:t>no</w:t>
                       </w:r>
-                      <w:r>
-                        <w:rPr>
-                          <w:noProof/>
-                          <w:sz w:val="20"/>
-                          <w:szCs w:val="20"/>
-                          <w:lang w:eastAsia="en-PH"/>
-                        </w:rPr>
-                        <w:drawing>
-                          <wp:inline distT="0" distB="0" distL="0" distR="0" wp14:anchorId="6EE6A69E" wp14:editId="2192FD54">
-                            <wp:extent cx="5140960" cy="256652"/>
-                            <wp:effectExtent l="0" t="0" r="2540" b="0"/>
-                            <wp:docPr id="62" name="Picture 62"/>
-                            <wp:cNvGraphicFramePr>
-                              <a:graphicFrameLocks xmlns:a="http://schemas.openxmlformats.org/drawingml/2006/main" noChangeAspect="1"/>
-                            </wp:cNvGraphicFramePr>
-                            <a:graphic xmlns:a="http://schemas.openxmlformats.org/drawingml/2006/main">
-                              <a:graphicData uri="http://schemas.openxmlformats.org/drawingml/2006/picture">
-                                <pic:pic xmlns:pic="http://schemas.openxmlformats.org/drawingml/2006/picture">
-                                  <pic:nvPicPr>
-                                    <pic:cNvPr id="0" name="Picture 216"/>
-                                    <pic:cNvPicPr>
-                                      <a:picLocks noChangeAspect="1" noChangeArrowheads="1"/>
-                                    </pic:cNvPicPr>
-                                  </pic:nvPicPr>
-                                  <pic:blipFill>
-                                    <a:blip r:embed="rId50">
-                                      <a:extLst>
-                                        <a:ext uri="{28A0092B-C50C-407E-A947-70E740481C1C}">
-                                          <a14:useLocalDpi xmlns:a14="http://schemas.microsoft.com/office/drawing/2010/main" val="0"/>
-                                        </a:ext>
-                                      </a:extLst>
-                                    </a:blip>
-                                    <a:srcRect/>
-                                    <a:stretch>
-                                      <a:fillRect/>
-                                    </a:stretch>
-                                  </pic:blipFill>
-                                  <pic:spPr bwMode="auto">
-                                    <a:xfrm>
-                                      <a:off x="0" y="0"/>
-                                      <a:ext cx="5140960" cy="256652"/>
-                                    </a:xfrm>
-                                    <a:prstGeom prst="rect">
-                                      <a:avLst/>
-                                    </a:prstGeom>
-                                    <a:noFill/>
-                                    <a:ln>
-                                      <a:noFill/>
-                                    </a:ln>
-                                  </pic:spPr>
-                                </pic:pic>
-                              </a:graphicData>
-                            </a:graphic>
-                          </wp:inline>
-                        </w:drawing>
-                      </w:r>
                     </w:p>
                     <w:p/>
                   </w:txbxContent>
@@ -2522,12 +2442,12 @@
       <w:r>
         <w:rPr>
           <w:noProof/>
-          <w:lang w:eastAsia="en-PH"/>
+          <w:lang w:val="en-US"/>
         </w:rPr>
         <mc:AlternateContent>
           <mc:Choice Requires="wps">
             <w:drawing>
-              <wp:anchor distT="45720" distB="45720" distL="114300" distR="114300" simplePos="0" relativeHeight="251827200" behindDoc="0" locked="0" layoutInCell="1" allowOverlap="1" wp14:anchorId="08994E75" wp14:editId="7C63A382">
+              <wp:anchor distT="45720" distB="45720" distL="114300" distR="114300" simplePos="0" relativeHeight="251827200" behindDoc="0" locked="0" layoutInCell="1" allowOverlap="1" wp14:anchorId="38D04A0F" wp14:editId="29B5ECFB">
                 <wp:simplePos x="0" y="0"/>
                 <wp:positionH relativeFrom="column">
                   <wp:posOffset>987572</wp:posOffset>
@@ -2584,62 +2504,6 @@
                               </w:rPr>
                               <w:t>page</w:t>
                             </w:r>
-                            <w:r>
-                              <w:rPr>
-                                <w:noProof/>
-                                <w:sz w:val="20"/>
-                                <w:szCs w:val="20"/>
-                                <w:lang w:eastAsia="en-PH"/>
-                              </w:rPr>
-                              <w:drawing>
-                                <wp:inline distT="0" distB="0" distL="0" distR="0" wp14:anchorId="45D1967C" wp14:editId="1486DDE7">
-                                  <wp:extent cx="5140960" cy="256652"/>
-                                  <wp:effectExtent l="0" t="0" r="2540" b="0"/>
-                                  <wp:docPr id="63" name="Picture 63"/>
-                                  <wp:cNvGraphicFramePr>
-                                    <a:graphicFrameLocks xmlns:a="http://schemas.openxmlformats.org/drawingml/2006/main" noChangeAspect="1"/>
-                                  </wp:cNvGraphicFramePr>
-                                  <a:graphic xmlns:a="http://schemas.openxmlformats.org/drawingml/2006/main">
-                                    <a:graphicData uri="http://schemas.openxmlformats.org/drawingml/2006/picture">
-                                      <pic:pic xmlns:pic="http://schemas.openxmlformats.org/drawingml/2006/picture">
-                                        <pic:nvPicPr>
-                                          <pic:cNvPr id="0" name="Picture 216"/>
-                                          <pic:cNvPicPr>
-                                            <a:picLocks noChangeAspect="1" noChangeArrowheads="1"/>
-                                          </pic:cNvPicPr>
-                                        </pic:nvPicPr>
-                                        <pic:blipFill>
-                                          <a:blip r:embed="rId50">
-                                            <a:extLst>
-                                              <a:ext uri="{28A0092B-C50C-407E-A947-70E740481C1C}">
-                                                <a14:useLocalDpi xmlns:a14="http://schemas.microsoft.com/office/drawing/2010/main" val="0"/>
-                                              </a:ext>
-                                            </a:extLst>
-                                          </a:blip>
-                                          <a:srcRect/>
-                                          <a:stretch>
-                                            <a:fillRect/>
-                                          </a:stretch>
-                                        </pic:blipFill>
-                                        <pic:spPr bwMode="auto">
-                                          <a:xfrm>
-                                            <a:off x="0" y="0"/>
-                                            <a:ext cx="5140960" cy="256652"/>
-                                          </a:xfrm>
-                                          <a:prstGeom prst="rect">
-                                            <a:avLst/>
-                                          </a:prstGeom>
-                                          <a:noFill/>
-                                          <a:ln>
-                                            <a:noFill/>
-                                          </a:ln>
-                                        </pic:spPr>
-                                      </pic:pic>
-                                    </a:graphicData>
-                                  </a:graphic>
-                                </wp:inline>
-                              </w:drawing>
-                            </w:r>
                           </w:p>
                           <w:p/>
                         </w:txbxContent>
@@ -2661,7 +2525,7 @@
           </mc:Choice>
           <mc:Fallback>
             <w:pict>
-              <v:shape w14:anchorId="08994E75" id="_x0000_s1030" type="#_x0000_t202" style="position:absolute;margin-left:77.75pt;margin-top:536.75pt;width:52.7pt;height:21.9pt;z-index:251827200;visibility:visible;mso-wrap-style:square;mso-width-percent:0;mso-height-percent:0;mso-wrap-distance-left:9pt;mso-wrap-distance-top:3.6pt;mso-wrap-distance-right:9pt;mso-wrap-distance-bottom:3.6pt;mso-position-horizontal:absolute;mso-position-horizontal-relative:text;mso-position-vertical:absolute;mso-position-vertical-relative:text;mso-width-percent:0;mso-height-percent:0;mso-width-relative:margin;mso-height-relative:margin;v-text-anchor:top" o:gfxdata="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" strokecolor="white [3212]">
+              <v:shape w14:anchorId="38D04A0F" id="_x0000_s1032" type="#_x0000_t202" style="position:absolute;margin-left:77.75pt;margin-top:536.75pt;width:52.7pt;height:21.9pt;z-index:251827200;visibility:visible;mso-wrap-style:square;mso-width-percent:0;mso-height-percent:0;mso-wrap-distance-left:9pt;mso-wrap-distance-top:3.6pt;mso-wrap-distance-right:9pt;mso-wrap-distance-bottom:3.6pt;mso-position-horizontal:absolute;mso-position-horizontal-relative:text;mso-position-vertical:absolute;mso-position-vertical-relative:text;mso-width-percent:0;mso-height-percent:0;mso-width-relative:margin;mso-height-relative:margin;v-text-anchor:top" o:gfxdata="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" strokecolor="white [3212]">
                 <v:textbox>
                   <w:txbxContent>
                     <w:p>
@@ -2678,62 +2542,8 @@
                         </w:rPr>
                         <w:t>page</w:t>
                       </w:r>
-                      <w:r>
-                        <w:rPr>
-                          <w:noProof/>
-                          <w:sz w:val="20"/>
-                          <w:szCs w:val="20"/>
-                          <w:lang w:eastAsia="en-PH"/>
-                        </w:rPr>
-                        <w:drawing>
-                          <wp:inline distT="0" distB="0" distL="0" distR="0" wp14:anchorId="45D1967C" wp14:editId="1486DDE7">
-                            <wp:extent cx="5140960" cy="256652"/>
-                            <wp:effectExtent l="0" t="0" r="2540" b="0"/>
-                            <wp:docPr id="63" name="Picture 63"/>
-                            <wp:cNvGraphicFramePr>
-                              <a:graphicFrameLocks xmlns:a="http://schemas.openxmlformats.org/drawingml/2006/main" noChangeAspect="1"/>
-                            </wp:cNvGraphicFramePr>
-                            <a:graphic xmlns:a="http://schemas.openxmlformats.org/drawingml/2006/main">
-                              <a:graphicData uri="http://schemas.openxmlformats.org/drawingml/2006/picture">
-                                <pic:pic xmlns:pic="http://schemas.openxmlformats.org/drawingml/2006/picture">
-                                  <pic:nvPicPr>
-                                    <pic:cNvPr id="0" name="Picture 216"/>
-                                    <pic:cNvPicPr>
-                                      <a:picLocks noChangeAspect="1" noChangeArrowheads="1"/>
-                                    </pic:cNvPicPr>
-                                  </pic:nvPicPr>
-                                  <pic:blipFill>
-                                    <a:blip r:embed="rId50">
-                                      <a:extLst>
-                                        <a:ext uri="{28A0092B-C50C-407E-A947-70E740481C1C}">
-                                          <a14:useLocalDpi xmlns:a14="http://schemas.microsoft.com/office/drawing/2010/main" val="0"/>
-                                        </a:ext>
-                                      </a:extLst>
-                                    </a:blip>
-                                    <a:srcRect/>
-                                    <a:stretch>
-                                      <a:fillRect/>
-                                    </a:stretch>
-                                  </pic:blipFill>
-                                  <pic:spPr bwMode="auto">
-                                    <a:xfrm>
-                                      <a:off x="0" y="0"/>
-                                      <a:ext cx="5140960" cy="256652"/>
-                                    </a:xfrm>
-                                    <a:prstGeom prst="rect">
-                                      <a:avLst/>
-                                    </a:prstGeom>
-                                    <a:noFill/>
-                                    <a:ln>
-                                      <a:noFill/>
-                                    </a:ln>
-                                  </pic:spPr>
-                                </pic:pic>
-                              </a:graphicData>
-                            </a:graphic>
-                          </wp:inline>
-                        </w:drawing>
-                      </w:r>
+                      <w:bookmarkStart w:id="1" w:name="_GoBack"/>
+                      <w:bookmarkEnd w:id="1"/>
                     </w:p>
                     <w:p/>
                   </w:txbxContent>
@@ -2747,12 +2557,12 @@
       <w:r>
         <w:rPr>
           <w:noProof/>
-          <w:lang w:eastAsia="en-PH"/>
+          <w:lang w:val="en-US"/>
         </w:rPr>
         <mc:AlternateContent>
           <mc:Choice Requires="wps">
             <w:drawing>
-              <wp:anchor distT="45720" distB="45720" distL="114300" distR="114300" simplePos="0" relativeHeight="251825152" behindDoc="0" locked="0" layoutInCell="1" allowOverlap="1" wp14:anchorId="2414B204" wp14:editId="48FE149A">
+              <wp:anchor distT="45720" distB="45720" distL="114300" distR="114300" simplePos="0" relativeHeight="251825152" behindDoc="0" locked="0" layoutInCell="1" allowOverlap="1" wp14:anchorId="43511042" wp14:editId="17E97ADD">
                 <wp:simplePos x="0" y="0"/>
                 <wp:positionH relativeFrom="column">
                   <wp:posOffset>3754120</wp:posOffset>
@@ -2807,63 +2617,7 @@
                                 <w:sz w:val="24"/>
                                 <w:szCs w:val="24"/>
                               </w:rPr>
-                              <w:t>day</w:t>
-                            </w:r>
-                            <w:r>
-                              <w:rPr>
-                                <w:noProof/>
-                                <w:sz w:val="20"/>
-                                <w:szCs w:val="20"/>
-                                <w:lang w:eastAsia="en-PH"/>
-                              </w:rPr>
-                              <w:drawing>
-                                <wp:inline distT="0" distB="0" distL="0" distR="0" wp14:anchorId="33C3D65E" wp14:editId="7B03A285">
-                                  <wp:extent cx="5140960" cy="256652"/>
-                                  <wp:effectExtent l="0" t="0" r="2540" b="0"/>
-                                  <wp:docPr id="65" name="Picture 65"/>
-                                  <wp:cNvGraphicFramePr>
-                                    <a:graphicFrameLocks xmlns:a="http://schemas.openxmlformats.org/drawingml/2006/main" noChangeAspect="1"/>
-                                  </wp:cNvGraphicFramePr>
-                                  <a:graphic xmlns:a="http://schemas.openxmlformats.org/drawingml/2006/main">
-                                    <a:graphicData uri="http://schemas.openxmlformats.org/drawingml/2006/picture">
-                                      <pic:pic xmlns:pic="http://schemas.openxmlformats.org/drawingml/2006/picture">
-                                        <pic:nvPicPr>
-                                          <pic:cNvPr id="0" name="Picture 216"/>
-                                          <pic:cNvPicPr>
-                                            <a:picLocks noChangeAspect="1" noChangeArrowheads="1"/>
-                                          </pic:cNvPicPr>
-                                        </pic:nvPicPr>
-                                        <pic:blipFill>
-                                          <a:blip r:embed="rId50">
-                                            <a:extLst>
-                                              <a:ext uri="{28A0092B-C50C-407E-A947-70E740481C1C}">
-                                                <a14:useLocalDpi xmlns:a14="http://schemas.microsoft.com/office/drawing/2010/main" val="0"/>
-                                              </a:ext>
-                                            </a:extLst>
-                                          </a:blip>
-                                          <a:srcRect/>
-                                          <a:stretch>
-                                            <a:fillRect/>
-                                          </a:stretch>
-                                        </pic:blipFill>
-                                        <pic:spPr bwMode="auto">
-                                          <a:xfrm>
-                                            <a:off x="0" y="0"/>
-                                            <a:ext cx="5140960" cy="256652"/>
-                                          </a:xfrm>
-                                          <a:prstGeom prst="rect">
-                                            <a:avLst/>
-                                          </a:prstGeom>
-                                          <a:noFill/>
-                                          <a:ln>
-                                            <a:noFill/>
-                                          </a:ln>
-                                        </pic:spPr>
-                                      </pic:pic>
-                                    </a:graphicData>
-                                  </a:graphic>
-                                </wp:inline>
-                              </w:drawing>
+                              <w:t>book</w:t>
                             </w:r>
                           </w:p>
                           <w:p/>
@@ -2886,7 +2640,7 @@
           </mc:Choice>
           <mc:Fallback>
             <w:pict>
-              <v:shape w14:anchorId="2414B204" id="_x0000_s1031" type="#_x0000_t202" style="position:absolute;margin-left:295.6pt;margin-top:513pt;width:214.5pt;height:21.9pt;z-index:251825152;visibility:visible;mso-wrap-style:square;mso-width-percent:0;mso-height-percent:0;mso-wrap-distance-left:9pt;mso-wrap-distance-top:3.6pt;mso-wrap-distance-right:9pt;mso-wrap-distance-bottom:3.6pt;mso-position-horizontal:absolute;mso-position-horizontal-relative:text;mso-position-vertical:absolute;mso-position-vertical-relative:text;mso-width-percent:0;mso-height-percent:0;mso-width-relative:margin;mso-height-relative:margin;v-text-anchor:top" o:gfxdata="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" strokecolor="white [3212]">
+              <v:shape w14:anchorId="43511042" id="_x0000_s1033" type="#_x0000_t202" style="position:absolute;margin-left:295.6pt;margin-top:513pt;width:214.5pt;height:21.9pt;z-index:251825152;visibility:visible;mso-wrap-style:square;mso-width-percent:0;mso-height-percent:0;mso-wrap-distance-left:9pt;mso-wrap-distance-top:3.6pt;mso-wrap-distance-right:9pt;mso-wrap-distance-bottom:3.6pt;mso-position-horizontal:absolute;mso-position-horizontal-relative:text;mso-position-vertical:absolute;mso-position-vertical-relative:text;mso-width-percent:0;mso-height-percent:0;mso-width-relative:margin;mso-height-relative:margin;v-text-anchor:top" o:gfxdata="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" strokecolor="white [3212]">
                 <v:textbox>
                   <w:txbxContent>
                     <w:p>
@@ -2901,63 +2655,7 @@
                           <w:sz w:val="24"/>
                           <w:szCs w:val="24"/>
                         </w:rPr>
-                        <w:t>day</w:t>
-                      </w:r>
-                      <w:r>
-                        <w:rPr>
-                          <w:noProof/>
-                          <w:sz w:val="20"/>
-                          <w:szCs w:val="20"/>
-                          <w:lang w:eastAsia="en-PH"/>
-                        </w:rPr>
-                        <w:drawing>
-                          <wp:inline distT="0" distB="0" distL="0" distR="0" wp14:anchorId="33C3D65E" wp14:editId="7B03A285">
-                            <wp:extent cx="5140960" cy="256652"/>
-                            <wp:effectExtent l="0" t="0" r="2540" b="0"/>
-                            <wp:docPr id="65" name="Picture 65"/>
-                            <wp:cNvGraphicFramePr>
-                              <a:graphicFrameLocks xmlns:a="http://schemas.openxmlformats.org/drawingml/2006/main" noChangeAspect="1"/>
-                            </wp:cNvGraphicFramePr>
-                            <a:graphic xmlns:a="http://schemas.openxmlformats.org/drawingml/2006/main">
-                              <a:graphicData uri="http://schemas.openxmlformats.org/drawingml/2006/picture">
-                                <pic:pic xmlns:pic="http://schemas.openxmlformats.org/drawingml/2006/picture">
-                                  <pic:nvPicPr>
-                                    <pic:cNvPr id="0" name="Picture 216"/>
-                                    <pic:cNvPicPr>
-                                      <a:picLocks noChangeAspect="1" noChangeArrowheads="1"/>
-                                    </pic:cNvPicPr>
-                                  </pic:nvPicPr>
-                                  <pic:blipFill>
-                                    <a:blip r:embed="rId50">
-                                      <a:extLst>
-                                        <a:ext uri="{28A0092B-C50C-407E-A947-70E740481C1C}">
-                                          <a14:useLocalDpi xmlns:a14="http://schemas.microsoft.com/office/drawing/2010/main" val="0"/>
-                                        </a:ext>
-                                      </a:extLst>
-                                    </a:blip>
-                                    <a:srcRect/>
-                                    <a:stretch>
-                                      <a:fillRect/>
-                                    </a:stretch>
-                                  </pic:blipFill>
-                                  <pic:spPr bwMode="auto">
-                                    <a:xfrm>
-                                      <a:off x="0" y="0"/>
-                                      <a:ext cx="5140960" cy="256652"/>
-                                    </a:xfrm>
-                                    <a:prstGeom prst="rect">
-                                      <a:avLst/>
-                                    </a:prstGeom>
-                                    <a:noFill/>
-                                    <a:ln>
-                                      <a:noFill/>
-                                    </a:ln>
-                                  </pic:spPr>
-                                </pic:pic>
-                              </a:graphicData>
-                            </a:graphic>
-                          </wp:inline>
-                        </w:drawing>
+                        <w:t>book</w:t>
                       </w:r>
                     </w:p>
                     <w:p/>
@@ -2972,12 +2670,12 @@
       <w:r>
         <w:rPr>
           <w:noProof/>
-          <w:lang w:eastAsia="en-PH"/>
+          <w:lang w:val="en-US"/>
         </w:rPr>
         <mc:AlternateContent>
           <mc:Choice Requires="wps">
             <w:drawing>
-              <wp:anchor distT="45720" distB="45720" distL="114300" distR="114300" simplePos="0" relativeHeight="251823104" behindDoc="0" locked="0" layoutInCell="1" allowOverlap="1" wp14:anchorId="6C2D4CAA" wp14:editId="20E2F91D">
+              <wp:anchor distT="45720" distB="45720" distL="114300" distR="114300" simplePos="0" relativeHeight="251823104" behindDoc="0" locked="0" layoutInCell="1" allowOverlap="1" wp14:anchorId="731B1D50" wp14:editId="72408CA2">
                 <wp:simplePos x="0" y="0"/>
                 <wp:positionH relativeFrom="column">
                   <wp:posOffset>869950</wp:posOffset>
@@ -3034,62 +2732,6 @@
                               </w:rPr>
                               <w:t>sponsor2</w:t>
                             </w:r>
-                            <w:r>
-                              <w:rPr>
-                                <w:noProof/>
-                                <w:sz w:val="20"/>
-                                <w:szCs w:val="20"/>
-                                <w:lang w:eastAsia="en-PH"/>
-                              </w:rPr>
-                              <w:drawing>
-                                <wp:inline distT="0" distB="0" distL="0" distR="0" wp14:anchorId="22630182" wp14:editId="4B3D979E">
-                                  <wp:extent cx="5140960" cy="256652"/>
-                                  <wp:effectExtent l="0" t="0" r="2540" b="0"/>
-                                  <wp:docPr id="66" name="Picture 66"/>
-                                  <wp:cNvGraphicFramePr>
-                                    <a:graphicFrameLocks xmlns:a="http://schemas.openxmlformats.org/drawingml/2006/main" noChangeAspect="1"/>
-                                  </wp:cNvGraphicFramePr>
-                                  <a:graphic xmlns:a="http://schemas.openxmlformats.org/drawingml/2006/main">
-                                    <a:graphicData uri="http://schemas.openxmlformats.org/drawingml/2006/picture">
-                                      <pic:pic xmlns:pic="http://schemas.openxmlformats.org/drawingml/2006/picture">
-                                        <pic:nvPicPr>
-                                          <pic:cNvPr id="0" name="Picture 216"/>
-                                          <pic:cNvPicPr>
-                                            <a:picLocks noChangeAspect="1" noChangeArrowheads="1"/>
-                                          </pic:cNvPicPr>
-                                        </pic:nvPicPr>
-                                        <pic:blipFill>
-                                          <a:blip r:embed="rId50">
-                                            <a:extLst>
-                                              <a:ext uri="{28A0092B-C50C-407E-A947-70E740481C1C}">
-                                                <a14:useLocalDpi xmlns:a14="http://schemas.microsoft.com/office/drawing/2010/main" val="0"/>
-                                              </a:ext>
-                                            </a:extLst>
-                                          </a:blip>
-                                          <a:srcRect/>
-                                          <a:stretch>
-                                            <a:fillRect/>
-                                          </a:stretch>
-                                        </pic:blipFill>
-                                        <pic:spPr bwMode="auto">
-                                          <a:xfrm>
-                                            <a:off x="0" y="0"/>
-                                            <a:ext cx="5140960" cy="256652"/>
-                                          </a:xfrm>
-                                          <a:prstGeom prst="rect">
-                                            <a:avLst/>
-                                          </a:prstGeom>
-                                          <a:noFill/>
-                                          <a:ln>
-                                            <a:noFill/>
-                                          </a:ln>
-                                        </pic:spPr>
-                                      </pic:pic>
-                                    </a:graphicData>
-                                  </a:graphic>
-                                </wp:inline>
-                              </w:drawing>
-                            </w:r>
                           </w:p>
                           <w:p/>
                         </w:txbxContent>
@@ -3111,7 +2753,7 @@
           </mc:Choice>
           <mc:Fallback>
             <w:pict>
-              <v:shape w14:anchorId="6C2D4CAA" id="_x0000_s1032" type="#_x0000_t202" style="position:absolute;margin-left:68.5pt;margin-top:487.35pt;width:441.35pt;height:21.9pt;z-index:251823104;visibility:visible;mso-wrap-style:square;mso-width-percent:0;mso-height-percent:0;mso-wrap-distance-left:9pt;mso-wrap-distance-top:3.6pt;mso-wrap-distance-right:9pt;mso-wrap-distance-bottom:3.6pt;mso-position-horizontal:absolute;mso-position-horizontal-relative:text;mso-position-vertical:absolute;mso-position-vertical-relative:text;mso-width-percent:0;mso-height-percent:0;mso-width-relative:margin;mso-height-relative:margin;v-text-anchor:top" o:gfxdata="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" strokecolor="white [3212]">
+              <v:shape w14:anchorId="731B1D50" id="_x0000_s1034" type="#_x0000_t202" style="position:absolute;margin-left:68.5pt;margin-top:487.35pt;width:441.35pt;height:21.9pt;z-index:251823104;visibility:visible;mso-wrap-style:square;mso-width-percent:0;mso-height-percent:0;mso-wrap-distance-left:9pt;mso-wrap-distance-top:3.6pt;mso-wrap-distance-right:9pt;mso-wrap-distance-bottom:3.6pt;mso-position-horizontal:absolute;mso-position-horizontal-relative:text;mso-position-vertical:absolute;mso-position-vertical-relative:text;mso-width-percent:0;mso-height-percent:0;mso-width-relative:margin;mso-height-relative:margin;v-text-anchor:top" o:gfxdata="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" strokecolor="white [3212]">
                 <v:textbox>
                   <w:txbxContent>
                     <w:p>
@@ -3128,62 +2770,6 @@
                         </w:rPr>
                         <w:t>sponsor2</w:t>
                       </w:r>
-                      <w:r>
-                        <w:rPr>
-                          <w:noProof/>
-                          <w:sz w:val="20"/>
-                          <w:szCs w:val="20"/>
-                          <w:lang w:eastAsia="en-PH"/>
-                        </w:rPr>
-                        <w:drawing>
-                          <wp:inline distT="0" distB="0" distL="0" distR="0" wp14:anchorId="22630182" wp14:editId="4B3D979E">
-                            <wp:extent cx="5140960" cy="256652"/>
-                            <wp:effectExtent l="0" t="0" r="2540" b="0"/>
-                            <wp:docPr id="66" name="Picture 66"/>
-                            <wp:cNvGraphicFramePr>
-                              <a:graphicFrameLocks xmlns:a="http://schemas.openxmlformats.org/drawingml/2006/main" noChangeAspect="1"/>
-                            </wp:cNvGraphicFramePr>
-                            <a:graphic xmlns:a="http://schemas.openxmlformats.org/drawingml/2006/main">
-                              <a:graphicData uri="http://schemas.openxmlformats.org/drawingml/2006/picture">
-                                <pic:pic xmlns:pic="http://schemas.openxmlformats.org/drawingml/2006/picture">
-                                  <pic:nvPicPr>
-                                    <pic:cNvPr id="0" name="Picture 216"/>
-                                    <pic:cNvPicPr>
-                                      <a:picLocks noChangeAspect="1" noChangeArrowheads="1"/>
-                                    </pic:cNvPicPr>
-                                  </pic:nvPicPr>
-                                  <pic:blipFill>
-                                    <a:blip r:embed="rId50">
-                                      <a:extLst>
-                                        <a:ext uri="{28A0092B-C50C-407E-A947-70E740481C1C}">
-                                          <a14:useLocalDpi xmlns:a14="http://schemas.microsoft.com/office/drawing/2010/main" val="0"/>
-                                        </a:ext>
-                                      </a:extLst>
-                                    </a:blip>
-                                    <a:srcRect/>
-                                    <a:stretch>
-                                      <a:fillRect/>
-                                    </a:stretch>
-                                  </pic:blipFill>
-                                  <pic:spPr bwMode="auto">
-                                    <a:xfrm>
-                                      <a:off x="0" y="0"/>
-                                      <a:ext cx="5140960" cy="256652"/>
-                                    </a:xfrm>
-                                    <a:prstGeom prst="rect">
-                                      <a:avLst/>
-                                    </a:prstGeom>
-                                    <a:noFill/>
-                                    <a:ln>
-                                      <a:noFill/>
-                                    </a:ln>
-                                  </pic:spPr>
-                                </pic:pic>
-                              </a:graphicData>
-                            </a:graphic>
-                          </wp:inline>
-                        </w:drawing>
-                      </w:r>
                     </w:p>
                     <w:p/>
                   </w:txbxContent>
@@ -3197,12 +2783,12 @@
       <w:r>
         <w:rPr>
           <w:noProof/>
-          <w:lang w:eastAsia="en-PH"/>
+          <w:lang w:val="en-US"/>
         </w:rPr>
         <mc:AlternateContent>
           <mc:Choice Requires="wps">
             <w:drawing>
-              <wp:anchor distT="45720" distB="45720" distL="114300" distR="114300" simplePos="0" relativeHeight="251821056" behindDoc="0" locked="0" layoutInCell="1" allowOverlap="1" wp14:anchorId="792C98DC" wp14:editId="3EF12449">
+              <wp:anchor distT="45720" distB="45720" distL="114300" distR="114300" simplePos="0" relativeHeight="251821056" behindDoc="0" locked="0" layoutInCell="1" allowOverlap="1" wp14:anchorId="31600562" wp14:editId="4BBB550C">
                 <wp:simplePos x="0" y="0"/>
                 <wp:positionH relativeFrom="column">
                   <wp:posOffset>2012950</wp:posOffset>
@@ -3288,7 +2874,7 @@
           </mc:Choice>
           <mc:Fallback>
             <w:pict>
-              <v:shape w14:anchorId="792C98DC" id="_x0000_s1033" type="#_x0000_t202" style="position:absolute;margin-left:158.5pt;margin-top:463.1pt;width:349.55pt;height:20.75pt;z-index:251821056;visibility:visible;mso-wrap-style:square;mso-width-percent:0;mso-height-percent:0;mso-wrap-distance-left:9pt;mso-wrap-distance-top:3.6pt;mso-wrap-distance-right:9pt;mso-wrap-distance-bottom:3.6pt;mso-position-horizontal:absolute;mso-position-horizontal-relative:text;mso-position-vertical:absolute;mso-position-vertical-relative:text;mso-width-percent:0;mso-height-percent:0;mso-width-relative:margin;mso-height-relative:margin;v-text-anchor:top" o:gfxdata="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" strokecolor="white [3212]">
+              <v:shape w14:anchorId="31600562" id="_x0000_s1035" type="#_x0000_t202" style="position:absolute;margin-left:158.5pt;margin-top:463.1pt;width:349.55pt;height:20.75pt;z-index:251821056;visibility:visible;mso-wrap-style:square;mso-width-percent:0;mso-height-percent:0;mso-wrap-distance-left:9pt;mso-wrap-distance-top:3.6pt;mso-wrap-distance-right:9pt;mso-wrap-distance-bottom:3.6pt;mso-position-horizontal:absolute;mso-position-horizontal-relative:text;mso-position-vertical:absolute;mso-position-vertical-relative:text;mso-width-percent:0;mso-height-percent:0;mso-width-relative:margin;mso-height-relative:margin;v-text-anchor:top" o:gfxdata="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" strokecolor="white [3212]">
                 <v:textbox>
                   <w:txbxContent>
                     <w:p>
@@ -3326,12 +2912,12 @@
       <w:r>
         <w:rPr>
           <w:noProof/>
-          <w:lang w:eastAsia="en-PH"/>
+          <w:lang w:val="en-US"/>
         </w:rPr>
         <mc:AlternateContent>
           <mc:Choice Requires="wps">
             <w:drawing>
-              <wp:anchor distT="45720" distB="45720" distL="114300" distR="114300" simplePos="0" relativeHeight="251819008" behindDoc="0" locked="0" layoutInCell="1" allowOverlap="1" wp14:anchorId="7674AF5D" wp14:editId="757873A0">
+              <wp:anchor distT="45720" distB="45720" distL="114300" distR="114300" simplePos="0" relativeHeight="251819008" behindDoc="0" locked="0" layoutInCell="1" allowOverlap="1" wp14:anchorId="6CBA7C08" wp14:editId="49353478">
                 <wp:simplePos x="0" y="0"/>
                 <wp:positionH relativeFrom="column">
                   <wp:posOffset>1441450</wp:posOffset>
@@ -3417,7 +3003,7 @@
           </mc:Choice>
           <mc:Fallback>
             <w:pict>
-              <v:shape w14:anchorId="7674AF5D" id="_x0000_s1034" type="#_x0000_t202" style="position:absolute;margin-left:113.5pt;margin-top:438.9pt;width:394.3pt;height:20.75pt;z-index:251819008;visibility:visible;mso-wrap-style:square;mso-width-percent:0;mso-height-percent:0;mso-wrap-distance-left:9pt;mso-wrap-distance-top:3.6pt;mso-wrap-distance-right:9pt;mso-wrap-distance-bottom:3.6pt;mso-position-horizontal:absolute;mso-position-horizontal-relative:text;mso-position-vertical:absolute;mso-position-vertical-relative:text;mso-width-percent:0;mso-height-percent:0;mso-width-relative:margin;mso-height-relative:margin;v-text-anchor:top" o:gfxdata="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" strokecolor="white [3212]">
+              <v:shape w14:anchorId="6CBA7C08" id="_x0000_s1036" type="#_x0000_t202" style="position:absolute;margin-left:113.5pt;margin-top:438.9pt;width:394.3pt;height:20.75pt;z-index:251819008;visibility:visible;mso-wrap-style:square;mso-width-percent:0;mso-height-percent:0;mso-wrap-distance-left:9pt;mso-wrap-distance-top:3.6pt;mso-wrap-distance-right:9pt;mso-wrap-distance-bottom:3.6pt;mso-position-horizontal:absolute;mso-position-horizontal-relative:text;mso-position-vertical:absolute;mso-position-vertical-relative:text;mso-width-percent:0;mso-height-percent:0;mso-width-relative:margin;mso-height-relative:margin;v-text-anchor:top" o:gfxdata="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" strokecolor="white [3212]">
                 <v:textbox>
                   <w:txbxContent>
                     <w:p>
@@ -3455,12 +3041,12 @@
       <w:r>
         <w:rPr>
           <w:noProof/>
-          <w:lang w:eastAsia="en-PH"/>
+          <w:lang w:val="en-US"/>
         </w:rPr>
         <mc:AlternateContent>
           <mc:Choice Requires="wps">
             <w:drawing>
-              <wp:anchor distT="45720" distB="45720" distL="114300" distR="114300" simplePos="0" relativeHeight="251814912" behindDoc="0" locked="0" layoutInCell="1" allowOverlap="1" wp14:anchorId="23B6B07D" wp14:editId="329D6016">
+              <wp:anchor distT="45720" distB="45720" distL="114300" distR="114300" simplePos="0" relativeHeight="251814912" behindDoc="0" locked="0" layoutInCell="1" allowOverlap="1" wp14:anchorId="192AB949" wp14:editId="1712E942">
                 <wp:simplePos x="0" y="0"/>
                 <wp:positionH relativeFrom="column">
                   <wp:posOffset>3642360</wp:posOffset>
@@ -3515,63 +3101,7 @@
                                 <w:sz w:val="24"/>
                                 <w:szCs w:val="24"/>
                               </w:rPr>
-                              <w:t>month</w:t>
-                            </w:r>
-                            <w:r>
-                              <w:rPr>
-                                <w:noProof/>
-                                <w:sz w:val="20"/>
-                                <w:szCs w:val="20"/>
-                                <w:lang w:eastAsia="en-PH"/>
-                              </w:rPr>
-                              <w:drawing>
-                                <wp:inline distT="0" distB="0" distL="0" distR="0" wp14:anchorId="7269AFA8" wp14:editId="5B84BEE2">
-                                  <wp:extent cx="5140960" cy="256652"/>
-                                  <wp:effectExtent l="0" t="0" r="2540" b="0"/>
-                                  <wp:docPr id="68" name="Picture 68"/>
-                                  <wp:cNvGraphicFramePr>
-                                    <a:graphicFrameLocks xmlns:a="http://schemas.openxmlformats.org/drawingml/2006/main" noChangeAspect="1"/>
-                                  </wp:cNvGraphicFramePr>
-                                  <a:graphic xmlns:a="http://schemas.openxmlformats.org/drawingml/2006/main">
-                                    <a:graphicData uri="http://schemas.openxmlformats.org/drawingml/2006/picture">
-                                      <pic:pic xmlns:pic="http://schemas.openxmlformats.org/drawingml/2006/picture">
-                                        <pic:nvPicPr>
-                                          <pic:cNvPr id="0" name="Picture 216"/>
-                                          <pic:cNvPicPr>
-                                            <a:picLocks noChangeAspect="1" noChangeArrowheads="1"/>
-                                          </pic:cNvPicPr>
-                                        </pic:nvPicPr>
-                                        <pic:blipFill>
-                                          <a:blip r:embed="rId50">
-                                            <a:extLst>
-                                              <a:ext uri="{28A0092B-C50C-407E-A947-70E740481C1C}">
-                                                <a14:useLocalDpi xmlns:a14="http://schemas.microsoft.com/office/drawing/2010/main" val="0"/>
-                                              </a:ext>
-                                            </a:extLst>
-                                          </a:blip>
-                                          <a:srcRect/>
-                                          <a:stretch>
-                                            <a:fillRect/>
-                                          </a:stretch>
-                                        </pic:blipFill>
-                                        <pic:spPr bwMode="auto">
-                                          <a:xfrm>
-                                            <a:off x="0" y="0"/>
-                                            <a:ext cx="5140960" cy="256652"/>
-                                          </a:xfrm>
-                                          <a:prstGeom prst="rect">
-                                            <a:avLst/>
-                                          </a:prstGeom>
-                                          <a:noFill/>
-                                          <a:ln>
-                                            <a:noFill/>
-                                          </a:ln>
-                                        </pic:spPr>
-                                      </pic:pic>
-                                    </a:graphicData>
-                                  </a:graphic>
-                                </wp:inline>
-                              </w:drawing>
+                              <w:t>month2</w:t>
                             </w:r>
                           </w:p>
                           <w:p/>
@@ -3594,7 +3124,7 @@
           </mc:Choice>
           <mc:Fallback>
             <w:pict>
-              <v:shape w14:anchorId="23B6B07D" id="_x0000_s1035" type="#_x0000_t202" style="position:absolute;margin-left:286.8pt;margin-top:378.9pt;width:150.2pt;height:21.9pt;z-index:251814912;visibility:visible;mso-wrap-style:square;mso-width-percent:0;mso-height-percent:0;mso-wrap-distance-left:9pt;mso-wrap-distance-top:3.6pt;mso-wrap-distance-right:9pt;mso-wrap-distance-bottom:3.6pt;mso-position-horizontal:absolute;mso-position-horizontal-relative:text;mso-position-vertical:absolute;mso-position-vertical-relative:text;mso-width-percent:0;mso-height-percent:0;mso-width-relative:margin;mso-height-relative:margin;v-text-anchor:top" o:gfxdata="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" strokecolor="white [3212]">
+              <v:shape w14:anchorId="192AB949" id="_x0000_s1037" type="#_x0000_t202" style="position:absolute;margin-left:286.8pt;margin-top:378.9pt;width:150.2pt;height:21.9pt;z-index:251814912;visibility:visible;mso-wrap-style:square;mso-width-percent:0;mso-height-percent:0;mso-wrap-distance-left:9pt;mso-wrap-distance-top:3.6pt;mso-wrap-distance-right:9pt;mso-wrap-distance-bottom:3.6pt;mso-position-horizontal:absolute;mso-position-horizontal-relative:text;mso-position-vertical:absolute;mso-position-vertical-relative:text;mso-width-percent:0;mso-height-percent:0;mso-width-relative:margin;mso-height-relative:margin;v-text-anchor:top" o:gfxdata="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" strokecolor="white [3212]">
                 <v:textbox>
                   <w:txbxContent>
                     <w:p>
@@ -3609,63 +3139,7 @@
                           <w:sz w:val="24"/>
                           <w:szCs w:val="24"/>
                         </w:rPr>
-                        <w:t>month</w:t>
-                      </w:r>
-                      <w:r>
-                        <w:rPr>
-                          <w:noProof/>
-                          <w:sz w:val="20"/>
-                          <w:szCs w:val="20"/>
-                          <w:lang w:eastAsia="en-PH"/>
-                        </w:rPr>
-                        <w:drawing>
-                          <wp:inline distT="0" distB="0" distL="0" distR="0" wp14:anchorId="7269AFA8" wp14:editId="5B84BEE2">
-                            <wp:extent cx="5140960" cy="256652"/>
-                            <wp:effectExtent l="0" t="0" r="2540" b="0"/>
-                            <wp:docPr id="68" name="Picture 68"/>
-                            <wp:cNvGraphicFramePr>
-                              <a:graphicFrameLocks xmlns:a="http://schemas.openxmlformats.org/drawingml/2006/main" noChangeAspect="1"/>
-                            </wp:cNvGraphicFramePr>
-                            <a:graphic xmlns:a="http://schemas.openxmlformats.org/drawingml/2006/main">
-                              <a:graphicData uri="http://schemas.openxmlformats.org/drawingml/2006/picture">
-                                <pic:pic xmlns:pic="http://schemas.openxmlformats.org/drawingml/2006/picture">
-                                  <pic:nvPicPr>
-                                    <pic:cNvPr id="0" name="Picture 216"/>
-                                    <pic:cNvPicPr>
-                                      <a:picLocks noChangeAspect="1" noChangeArrowheads="1"/>
-                                    </pic:cNvPicPr>
-                                  </pic:nvPicPr>
-                                  <pic:blipFill>
-                                    <a:blip r:embed="rId50">
-                                      <a:extLst>
-                                        <a:ext uri="{28A0092B-C50C-407E-A947-70E740481C1C}">
-                                          <a14:useLocalDpi xmlns:a14="http://schemas.microsoft.com/office/drawing/2010/main" val="0"/>
-                                        </a:ext>
-                                      </a:extLst>
-                                    </a:blip>
-                                    <a:srcRect/>
-                                    <a:stretch>
-                                      <a:fillRect/>
-                                    </a:stretch>
-                                  </pic:blipFill>
-                                  <pic:spPr bwMode="auto">
-                                    <a:xfrm>
-                                      <a:off x="0" y="0"/>
-                                      <a:ext cx="5140960" cy="256652"/>
-                                    </a:xfrm>
-                                    <a:prstGeom prst="rect">
-                                      <a:avLst/>
-                                    </a:prstGeom>
-                                    <a:noFill/>
-                                    <a:ln>
-                                      <a:noFill/>
-                                    </a:ln>
-                                  </pic:spPr>
-                                </pic:pic>
-                              </a:graphicData>
-                            </a:graphic>
-                          </wp:inline>
-                        </w:drawing>
+                        <w:t>month2</w:t>
                       </w:r>
                     </w:p>
                     <w:p/>
@@ -3680,12 +3154,12 @@
       <w:r>
         <w:rPr>
           <w:noProof/>
-          <w:lang w:eastAsia="en-PH"/>
+          <w:lang w:val="en-US"/>
         </w:rPr>
         <mc:AlternateContent>
           <mc:Choice Requires="wps">
             <w:drawing>
-              <wp:anchor distT="45720" distB="45720" distL="114300" distR="114300" simplePos="0" relativeHeight="251816960" behindDoc="0" locked="0" layoutInCell="1" allowOverlap="1" wp14:anchorId="41210DDE" wp14:editId="2C1DCEB9">
+              <wp:anchor distT="45720" distB="45720" distL="114300" distR="114300" simplePos="0" relativeHeight="251816960" behindDoc="0" locked="0" layoutInCell="1" allowOverlap="1" wp14:anchorId="4B8B443F" wp14:editId="38C5F25D">
                 <wp:simplePos x="0" y="0"/>
                 <wp:positionH relativeFrom="column">
                   <wp:posOffset>5821045</wp:posOffset>
@@ -3740,63 +3214,7 @@
                                 <w:sz w:val="24"/>
                                 <w:szCs w:val="24"/>
                               </w:rPr>
-                              <w:t>year</w:t>
-                            </w:r>
-                            <w:r>
-                              <w:rPr>
-                                <w:noProof/>
-                                <w:sz w:val="20"/>
-                                <w:szCs w:val="20"/>
-                                <w:lang w:eastAsia="en-PH"/>
-                              </w:rPr>
-                              <w:drawing>
-                                <wp:inline distT="0" distB="0" distL="0" distR="0" wp14:anchorId="3C75ABD3" wp14:editId="094D9120">
-                                  <wp:extent cx="5140960" cy="256652"/>
-                                  <wp:effectExtent l="0" t="0" r="2540" b="0"/>
-                                  <wp:docPr id="90" name="Picture 90"/>
-                                  <wp:cNvGraphicFramePr>
-                                    <a:graphicFrameLocks xmlns:a="http://schemas.openxmlformats.org/drawingml/2006/main" noChangeAspect="1"/>
-                                  </wp:cNvGraphicFramePr>
-                                  <a:graphic xmlns:a="http://schemas.openxmlformats.org/drawingml/2006/main">
-                                    <a:graphicData uri="http://schemas.openxmlformats.org/drawingml/2006/picture">
-                                      <pic:pic xmlns:pic="http://schemas.openxmlformats.org/drawingml/2006/picture">
-                                        <pic:nvPicPr>
-                                          <pic:cNvPr id="0" name="Picture 216"/>
-                                          <pic:cNvPicPr>
-                                            <a:picLocks noChangeAspect="1" noChangeArrowheads="1"/>
-                                          </pic:cNvPicPr>
-                                        </pic:nvPicPr>
-                                        <pic:blipFill>
-                                          <a:blip r:embed="rId50">
-                                            <a:extLst>
-                                              <a:ext uri="{28A0092B-C50C-407E-A947-70E740481C1C}">
-                                                <a14:useLocalDpi xmlns:a14="http://schemas.microsoft.com/office/drawing/2010/main" val="0"/>
-                                              </a:ext>
-                                            </a:extLst>
-                                          </a:blip>
-                                          <a:srcRect/>
-                                          <a:stretch>
-                                            <a:fillRect/>
-                                          </a:stretch>
-                                        </pic:blipFill>
-                                        <pic:spPr bwMode="auto">
-                                          <a:xfrm>
-                                            <a:off x="0" y="0"/>
-                                            <a:ext cx="5140960" cy="256652"/>
-                                          </a:xfrm>
-                                          <a:prstGeom prst="rect">
-                                            <a:avLst/>
-                                          </a:prstGeom>
-                                          <a:noFill/>
-                                          <a:ln>
-                                            <a:noFill/>
-                                          </a:ln>
-                                        </pic:spPr>
-                                      </pic:pic>
-                                    </a:graphicData>
-                                  </a:graphic>
-                                </wp:inline>
-                              </w:drawing>
+                              <w:t>year2</w:t>
                             </w:r>
                           </w:p>
                           <w:p/>
@@ -3819,7 +3237,7 @@
           </mc:Choice>
           <mc:Fallback>
             <w:pict>
-              <v:shape w14:anchorId="41210DDE" id="_x0000_s1036" type="#_x0000_t202" style="position:absolute;margin-left:458.35pt;margin-top:379pt;width:52.7pt;height:21.9pt;z-index:251816960;visibility:visible;mso-wrap-style:square;mso-width-percent:0;mso-height-percent:0;mso-wrap-distance-left:9pt;mso-wrap-distance-top:3.6pt;mso-wrap-distance-right:9pt;mso-wrap-distance-bottom:3.6pt;mso-position-horizontal:absolute;mso-position-horizontal-relative:text;mso-position-vertical:absolute;mso-position-vertical-relative:text;mso-width-percent:0;mso-height-percent:0;mso-width-relative:margin;mso-height-relative:margin;v-text-anchor:top" o:gfxdata="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" strokecolor="white [3212]">
+              <v:shape w14:anchorId="4B8B443F" id="_x0000_s1038" type="#_x0000_t202" style="position:absolute;margin-left:458.35pt;margin-top:379pt;width:52.7pt;height:21.9pt;z-index:251816960;visibility:visible;mso-wrap-style:square;mso-width-percent:0;mso-height-percent:0;mso-wrap-distance-left:9pt;mso-wrap-distance-top:3.6pt;mso-wrap-distance-right:9pt;mso-wrap-distance-bottom:3.6pt;mso-position-horizontal:absolute;mso-position-horizontal-relative:text;mso-position-vertical:absolute;mso-position-vertical-relative:text;mso-width-percent:0;mso-height-percent:0;mso-width-relative:margin;mso-height-relative:margin;v-text-anchor:top" o:gfxdata="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" strokecolor="white [3212]">
                 <v:textbox>
                   <w:txbxContent>
                     <w:p>
@@ -3834,63 +3252,7 @@
                           <w:sz w:val="24"/>
                           <w:szCs w:val="24"/>
                         </w:rPr>
-                        <w:t>year</w:t>
-                      </w:r>
-                      <w:r>
-                        <w:rPr>
-                          <w:noProof/>
-                          <w:sz w:val="20"/>
-                          <w:szCs w:val="20"/>
-                          <w:lang w:eastAsia="en-PH"/>
-                        </w:rPr>
-                        <w:drawing>
-                          <wp:inline distT="0" distB="0" distL="0" distR="0" wp14:anchorId="3C75ABD3" wp14:editId="094D9120">
-                            <wp:extent cx="5140960" cy="256652"/>
-                            <wp:effectExtent l="0" t="0" r="2540" b="0"/>
-                            <wp:docPr id="90" name="Picture 90"/>
-                            <wp:cNvGraphicFramePr>
-                              <a:graphicFrameLocks xmlns:a="http://schemas.openxmlformats.org/drawingml/2006/main" noChangeAspect="1"/>
-                            </wp:cNvGraphicFramePr>
-                            <a:graphic xmlns:a="http://schemas.openxmlformats.org/drawingml/2006/main">
-                              <a:graphicData uri="http://schemas.openxmlformats.org/drawingml/2006/picture">
-                                <pic:pic xmlns:pic="http://schemas.openxmlformats.org/drawingml/2006/picture">
-                                  <pic:nvPicPr>
-                                    <pic:cNvPr id="0" name="Picture 216"/>
-                                    <pic:cNvPicPr>
-                                      <a:picLocks noChangeAspect="1" noChangeArrowheads="1"/>
-                                    </pic:cNvPicPr>
-                                  </pic:nvPicPr>
-                                  <pic:blipFill>
-                                    <a:blip r:embed="rId50">
-                                      <a:extLst>
-                                        <a:ext uri="{28A0092B-C50C-407E-A947-70E740481C1C}">
-                                          <a14:useLocalDpi xmlns:a14="http://schemas.microsoft.com/office/drawing/2010/main" val="0"/>
-                                        </a:ext>
-                                      </a:extLst>
-                                    </a:blip>
-                                    <a:srcRect/>
-                                    <a:stretch>
-                                      <a:fillRect/>
-                                    </a:stretch>
-                                  </pic:blipFill>
-                                  <pic:spPr bwMode="auto">
-                                    <a:xfrm>
-                                      <a:off x="0" y="0"/>
-                                      <a:ext cx="5140960" cy="256652"/>
-                                    </a:xfrm>
-                                    <a:prstGeom prst="rect">
-                                      <a:avLst/>
-                                    </a:prstGeom>
-                                    <a:noFill/>
-                                    <a:ln>
-                                      <a:noFill/>
-                                    </a:ln>
-                                  </pic:spPr>
-                                </pic:pic>
-                              </a:graphicData>
-                            </a:graphic>
-                          </wp:inline>
-                        </w:drawing>
+                        <w:t>year2</w:t>
                       </w:r>
                     </w:p>
                     <w:p/>
@@ -3905,12 +3267,12 @@
       <w:r>
         <w:rPr>
           <w:noProof/>
-          <w:lang w:eastAsia="en-PH"/>
+          <w:lang w:val="en-US"/>
         </w:rPr>
         <mc:AlternateContent>
           <mc:Choice Requires="wps">
             <w:drawing>
-              <wp:anchor distT="45720" distB="45720" distL="114300" distR="114300" simplePos="0" relativeHeight="251812864" behindDoc="0" locked="0" layoutInCell="1" allowOverlap="1" wp14:anchorId="78D712EE" wp14:editId="6DFE326A">
+              <wp:anchor distT="45720" distB="45720" distL="114300" distR="114300" simplePos="0" relativeHeight="251812864" behindDoc="0" locked="0" layoutInCell="1" allowOverlap="1" wp14:anchorId="1CEFAC95" wp14:editId="31BC9EF4">
                 <wp:simplePos x="0" y="0"/>
                 <wp:positionH relativeFrom="column">
                   <wp:posOffset>1057275</wp:posOffset>
@@ -3965,63 +3327,7 @@
                                 <w:sz w:val="24"/>
                                 <w:szCs w:val="24"/>
                               </w:rPr>
-                              <w:t>day</w:t>
-                            </w:r>
-                            <w:r>
-                              <w:rPr>
-                                <w:noProof/>
-                                <w:sz w:val="20"/>
-                                <w:szCs w:val="20"/>
-                                <w:lang w:eastAsia="en-PH"/>
-                              </w:rPr>
-                              <w:drawing>
-                                <wp:inline distT="0" distB="0" distL="0" distR="0" wp14:anchorId="63DCDEC4" wp14:editId="2B5AEDF4">
-                                  <wp:extent cx="5140960" cy="256652"/>
-                                  <wp:effectExtent l="0" t="0" r="2540" b="0"/>
-                                  <wp:docPr id="91" name="Picture 91"/>
-                                  <wp:cNvGraphicFramePr>
-                                    <a:graphicFrameLocks xmlns:a="http://schemas.openxmlformats.org/drawingml/2006/main" noChangeAspect="1"/>
-                                  </wp:cNvGraphicFramePr>
-                                  <a:graphic xmlns:a="http://schemas.openxmlformats.org/drawingml/2006/main">
-                                    <a:graphicData uri="http://schemas.openxmlformats.org/drawingml/2006/picture">
-                                      <pic:pic xmlns:pic="http://schemas.openxmlformats.org/drawingml/2006/picture">
-                                        <pic:nvPicPr>
-                                          <pic:cNvPr id="0" name="Picture 216"/>
-                                          <pic:cNvPicPr>
-                                            <a:picLocks noChangeAspect="1" noChangeArrowheads="1"/>
-                                          </pic:cNvPicPr>
-                                        </pic:nvPicPr>
-                                        <pic:blipFill>
-                                          <a:blip r:embed="rId50">
-                                            <a:extLst>
-                                              <a:ext uri="{28A0092B-C50C-407E-A947-70E740481C1C}">
-                                                <a14:useLocalDpi xmlns:a14="http://schemas.microsoft.com/office/drawing/2010/main" val="0"/>
-                                              </a:ext>
-                                            </a:extLst>
-                                          </a:blip>
-                                          <a:srcRect/>
-                                          <a:stretch>
-                                            <a:fillRect/>
-                                          </a:stretch>
-                                        </pic:blipFill>
-                                        <pic:spPr bwMode="auto">
-                                          <a:xfrm>
-                                            <a:off x="0" y="0"/>
-                                            <a:ext cx="5140960" cy="256652"/>
-                                          </a:xfrm>
-                                          <a:prstGeom prst="rect">
-                                            <a:avLst/>
-                                          </a:prstGeom>
-                                          <a:noFill/>
-                                          <a:ln>
-                                            <a:noFill/>
-                                          </a:ln>
-                                        </pic:spPr>
-                                      </pic:pic>
-                                    </a:graphicData>
-                                  </a:graphic>
-                                </wp:inline>
-                              </w:drawing>
+                              <w:t>day2</w:t>
                             </w:r>
                           </w:p>
                           <w:p/>
@@ -4044,7 +3350,7 @@
           </mc:Choice>
           <mc:Fallback>
             <w:pict>
-              <v:shape w14:anchorId="78D712EE" id="_x0000_s1037" type="#_x0000_t202" style="position:absolute;margin-left:83.25pt;margin-top:378.75pt;width:158.5pt;height:21.9pt;z-index:251812864;visibility:visible;mso-wrap-style:square;mso-width-percent:0;mso-height-percent:0;mso-wrap-distance-left:9pt;mso-wrap-distance-top:3.6pt;mso-wrap-distance-right:9pt;mso-wrap-distance-bottom:3.6pt;mso-position-horizontal:absolute;mso-position-horizontal-relative:text;mso-position-vertical:absolute;mso-position-vertical-relative:text;mso-width-percent:0;mso-height-percent:0;mso-width-relative:margin;mso-height-relative:margin;v-text-anchor:top" o:gfxdata="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" strokecolor="white [3212]">
+              <v:shape w14:anchorId="1CEFAC95" id="_x0000_s1039" type="#_x0000_t202" style="position:absolute;margin-left:83.25pt;margin-top:378.75pt;width:158.5pt;height:21.9pt;z-index:251812864;visibility:visible;mso-wrap-style:square;mso-width-percent:0;mso-height-percent:0;mso-wrap-distance-left:9pt;mso-wrap-distance-top:3.6pt;mso-wrap-distance-right:9pt;mso-wrap-distance-bottom:3.6pt;mso-position-horizontal:absolute;mso-position-horizontal-relative:text;mso-position-vertical:absolute;mso-position-vertical-relative:text;mso-width-percent:0;mso-height-percent:0;mso-width-relative:margin;mso-height-relative:margin;v-text-anchor:top" o:gfxdata="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" strokecolor="white [3212]">
                 <v:textbox>
                   <w:txbxContent>
                     <w:p>
@@ -4059,63 +3365,7 @@
                           <w:sz w:val="24"/>
                           <w:szCs w:val="24"/>
                         </w:rPr>
-                        <w:t>day</w:t>
-                      </w:r>
-                      <w:r>
-                        <w:rPr>
-                          <w:noProof/>
-                          <w:sz w:val="20"/>
-                          <w:szCs w:val="20"/>
-                          <w:lang w:eastAsia="en-PH"/>
-                        </w:rPr>
-                        <w:drawing>
-                          <wp:inline distT="0" distB="0" distL="0" distR="0" wp14:anchorId="63DCDEC4" wp14:editId="2B5AEDF4">
-                            <wp:extent cx="5140960" cy="256652"/>
-                            <wp:effectExtent l="0" t="0" r="2540" b="0"/>
-                            <wp:docPr id="91" name="Picture 91"/>
-                            <wp:cNvGraphicFramePr>
-                              <a:graphicFrameLocks xmlns:a="http://schemas.openxmlformats.org/drawingml/2006/main" noChangeAspect="1"/>
-                            </wp:cNvGraphicFramePr>
-                            <a:graphic xmlns:a="http://schemas.openxmlformats.org/drawingml/2006/main">
-                              <a:graphicData uri="http://schemas.openxmlformats.org/drawingml/2006/picture">
-                                <pic:pic xmlns:pic="http://schemas.openxmlformats.org/drawingml/2006/picture">
-                                  <pic:nvPicPr>
-                                    <pic:cNvPr id="0" name="Picture 216"/>
-                                    <pic:cNvPicPr>
-                                      <a:picLocks noChangeAspect="1" noChangeArrowheads="1"/>
-                                    </pic:cNvPicPr>
-                                  </pic:nvPicPr>
-                                  <pic:blipFill>
-                                    <a:blip r:embed="rId50">
-                                      <a:extLst>
-                                        <a:ext uri="{28A0092B-C50C-407E-A947-70E740481C1C}">
-                                          <a14:useLocalDpi xmlns:a14="http://schemas.microsoft.com/office/drawing/2010/main" val="0"/>
-                                        </a:ext>
-                                      </a:extLst>
-                                    </a:blip>
-                                    <a:srcRect/>
-                                    <a:stretch>
-                                      <a:fillRect/>
-                                    </a:stretch>
-                                  </pic:blipFill>
-                                  <pic:spPr bwMode="auto">
-                                    <a:xfrm>
-                                      <a:off x="0" y="0"/>
-                                      <a:ext cx="5140960" cy="256652"/>
-                                    </a:xfrm>
-                                    <a:prstGeom prst="rect">
-                                      <a:avLst/>
-                                    </a:prstGeom>
-                                    <a:noFill/>
-                                    <a:ln>
-                                      <a:noFill/>
-                                    </a:ln>
-                                  </pic:spPr>
-                                </pic:pic>
-                              </a:graphicData>
-                            </a:graphic>
-                          </wp:inline>
-                        </w:drawing>
+                        <w:t>day2</w:t>
                       </w:r>
                     </w:p>
                     <w:p/>
@@ -4130,141 +3380,12 @@
       <w:r>
         <w:rPr>
           <w:noProof/>
-          <w:lang w:eastAsia="en-PH"/>
+          <w:lang w:val="en-US"/>
         </w:rPr>
         <mc:AlternateContent>
           <mc:Choice Requires="wps">
             <w:drawing>
-              <wp:anchor distT="45720" distB="45720" distL="114300" distR="114300" simplePos="0" relativeHeight="251761664" behindDoc="0" locked="0" layoutInCell="1" allowOverlap="1" wp14:anchorId="4A9D0C5B" wp14:editId="05EFC92B">
-                <wp:simplePos x="0" y="0"/>
-                <wp:positionH relativeFrom="column">
-                  <wp:posOffset>1143000</wp:posOffset>
-                </wp:positionH>
-                <wp:positionV relativeFrom="paragraph">
-                  <wp:posOffset>2891057</wp:posOffset>
-                </wp:positionV>
-                <wp:extent cx="5325745" cy="263525"/>
-                <wp:effectExtent l="0" t="0" r="27305" b="22225"/>
-                <wp:wrapSquare wrapText="bothSides"/>
-                <wp:docPr id="93" name="Text Box 2"/>
-                <wp:cNvGraphicFramePr>
-                  <a:graphicFrameLocks xmlns:a="http://schemas.openxmlformats.org/drawingml/2006/main"/>
-                </wp:cNvGraphicFramePr>
-                <a:graphic xmlns:a="http://schemas.openxmlformats.org/drawingml/2006/main">
-                  <a:graphicData uri="http://schemas.microsoft.com/office/word/2010/wordprocessingShape">
-                    <wps:wsp>
-                      <wps:cNvSpPr txBox="1">
-                        <a:spLocks noChangeArrowheads="1"/>
-                      </wps:cNvSpPr>
-                      <wps:spPr bwMode="auto">
-                        <a:xfrm>
-                          <a:off x="0" y="0"/>
-                          <a:ext cx="5325745" cy="263525"/>
-                        </a:xfrm>
-                        <a:prstGeom prst="rect">
-                          <a:avLst/>
-                        </a:prstGeom>
-                        <a:solidFill>
-                          <a:srgbClr val="FFFFFF"/>
-                        </a:solidFill>
-                        <a:ln w="9525">
-                          <a:solidFill>
-                            <a:schemeClr val="bg1"/>
-                          </a:solidFill>
-                          <a:miter lim="800000"/>
-                          <a:headEnd/>
-                          <a:tailEnd/>
-                        </a:ln>
-                      </wps:spPr>
-                      <wps:txbx>
-                        <w:txbxContent>
-                          <w:p>
-                            <w:pPr>
-                              <w:rPr>
-                                <w:sz w:val="24"/>
-                                <w:szCs w:val="24"/>
-                              </w:rPr>
-                            </w:pPr>
-                            <w:r>
-                              <w:rPr>
-                                <w:sz w:val="24"/>
-                                <w:szCs w:val="24"/>
-                              </w:rPr>
-                              <w:t>name</w:t>
-                            </w:r>
-                          </w:p>
-                          <w:p>
-                            <w:pPr>
-                              <w:rPr>
-                                <w:sz w:val="20"/>
-                                <w:szCs w:val="20"/>
-                              </w:rPr>
-                            </w:pPr>
-                          </w:p>
-                          <w:p/>
-                        </w:txbxContent>
-                      </wps:txbx>
-                      <wps:bodyPr rot="0" vert="horz" wrap="square" lIns="91440" tIns="45720" rIns="91440" bIns="45720" anchor="t" anchorCtr="0">
-                        <a:noAutofit/>
-                      </wps:bodyPr>
-                    </wps:wsp>
-                  </a:graphicData>
-                </a:graphic>
-                <wp14:sizeRelH relativeFrom="margin">
-                  <wp14:pctWidth>0</wp14:pctWidth>
-                </wp14:sizeRelH>
-                <wp14:sizeRelV relativeFrom="margin">
-                  <wp14:pctHeight>0</wp14:pctHeight>
-                </wp14:sizeRelV>
-              </wp:anchor>
-            </w:drawing>
-          </mc:Choice>
-          <mc:Fallback>
-            <w:pict>
-              <v:shape w14:anchorId="4A9D0C5B" id="_x0000_s1038" type="#_x0000_t202" style="position:absolute;margin-left:90pt;margin-top:227.65pt;width:419.35pt;height:20.75pt;z-index:251761664;visibility:visible;mso-wrap-style:square;mso-width-percent:0;mso-height-percent:0;mso-wrap-distance-left:9pt;mso-wrap-distance-top:3.6pt;mso-wrap-distance-right:9pt;mso-wrap-distance-bottom:3.6pt;mso-position-horizontal:absolute;mso-position-horizontal-relative:text;mso-position-vertical:absolute;mso-position-vertical-relative:text;mso-width-percent:0;mso-height-percent:0;mso-width-relative:margin;mso-height-relative:margin;v-text-anchor:top" o:gfxdata="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" strokecolor="white [3212]">
-                <v:textbox>
-                  <w:txbxContent>
-                    <w:p>
-                      <w:pPr>
-                        <w:rPr>
-                          <w:sz w:val="24"/>
-                          <w:szCs w:val="24"/>
-                        </w:rPr>
-                      </w:pPr>
-                      <w:r>
-                        <w:rPr>
-                          <w:sz w:val="24"/>
-                          <w:szCs w:val="24"/>
-                        </w:rPr>
-                        <w:t>name</w:t>
-                      </w:r>
-                    </w:p>
-                    <w:p>
-                      <w:pPr>
-                        <w:rPr>
-                          <w:sz w:val="20"/>
-                          <w:szCs w:val="20"/>
-                        </w:rPr>
-                      </w:pPr>
-                    </w:p>
-                    <w:p/>
-                  </w:txbxContent>
-                </v:textbox>
-                <w10:wrap type="square"/>
-              </v:shape>
-            </w:pict>
-          </mc:Fallback>
-        </mc:AlternateContent>
-      </w:r>
-      <w:r>
-        <w:rPr>
-          <w:noProof/>
-          <w:lang w:eastAsia="en-PH"/>
-        </w:rPr>
-        <mc:AlternateContent>
-          <mc:Choice Requires="wps">
-            <w:drawing>
-              <wp:anchor distT="45720" distB="45720" distL="114300" distR="114300" simplePos="0" relativeHeight="251810816" behindDoc="0" locked="0" layoutInCell="1" allowOverlap="1" wp14:anchorId="2A21A6BE" wp14:editId="68069638">
+              <wp:anchor distT="45720" distB="45720" distL="114300" distR="114300" simplePos="0" relativeHeight="251810816" behindDoc="0" locked="0" layoutInCell="1" allowOverlap="1" wp14:anchorId="2B695C6B" wp14:editId="040B4DF7">
                 <wp:simplePos x="0" y="0"/>
                 <wp:positionH relativeFrom="column">
                   <wp:posOffset>2716530</wp:posOffset>
@@ -4321,62 +3442,6 @@
                               </w:rPr>
                               <w:t>Saint Raphael</w:t>
                             </w:r>
-                            <w:r>
-                              <w:rPr>
-                                <w:noProof/>
-                                <w:sz w:val="20"/>
-                                <w:szCs w:val="20"/>
-                                <w:lang w:eastAsia="en-PH"/>
-                              </w:rPr>
-                              <w:drawing>
-                                <wp:inline distT="0" distB="0" distL="0" distR="0" wp14:anchorId="541E10E3" wp14:editId="207AB7E6">
-                                  <wp:extent cx="5140960" cy="256652"/>
-                                  <wp:effectExtent l="0" t="0" r="2540" b="0"/>
-                                  <wp:docPr id="39" name="Picture 39"/>
-                                  <wp:cNvGraphicFramePr>
-                                    <a:graphicFrameLocks xmlns:a="http://schemas.openxmlformats.org/drawingml/2006/main" noChangeAspect="1"/>
-                                  </wp:cNvGraphicFramePr>
-                                  <a:graphic xmlns:a="http://schemas.openxmlformats.org/drawingml/2006/main">
-                                    <a:graphicData uri="http://schemas.openxmlformats.org/drawingml/2006/picture">
-                                      <pic:pic xmlns:pic="http://schemas.openxmlformats.org/drawingml/2006/picture">
-                                        <pic:nvPicPr>
-                                          <pic:cNvPr id="0" name="Picture 216"/>
-                                          <pic:cNvPicPr>
-                                            <a:picLocks noChangeAspect="1" noChangeArrowheads="1"/>
-                                          </pic:cNvPicPr>
-                                        </pic:nvPicPr>
-                                        <pic:blipFill>
-                                          <a:blip r:embed="rId50">
-                                            <a:extLst>
-                                              <a:ext uri="{28A0092B-C50C-407E-A947-70E740481C1C}">
-                                                <a14:useLocalDpi xmlns:a14="http://schemas.microsoft.com/office/drawing/2010/main" val="0"/>
-                                              </a:ext>
-                                            </a:extLst>
-                                          </a:blip>
-                                          <a:srcRect/>
-                                          <a:stretch>
-                                            <a:fillRect/>
-                                          </a:stretch>
-                                        </pic:blipFill>
-                                        <pic:spPr bwMode="auto">
-                                          <a:xfrm>
-                                            <a:off x="0" y="0"/>
-                                            <a:ext cx="5140960" cy="256652"/>
-                                          </a:xfrm>
-                                          <a:prstGeom prst="rect">
-                                            <a:avLst/>
-                                          </a:prstGeom>
-                                          <a:noFill/>
-                                          <a:ln>
-                                            <a:noFill/>
-                                          </a:ln>
-                                        </pic:spPr>
-                                      </pic:pic>
-                                    </a:graphicData>
-                                  </a:graphic>
-                                </wp:inline>
-                              </w:drawing>
-                            </w:r>
                           </w:p>
                           <w:p/>
                         </w:txbxContent>
@@ -4398,7 +3463,7 @@
           </mc:Choice>
           <mc:Fallback>
             <w:pict>
-              <v:shape w14:anchorId="2A21A6BE" id="_x0000_s1039" type="#_x0000_t202" style="position:absolute;margin-left:213.9pt;margin-top:353.75pt;width:297.55pt;height:21.9pt;z-index:251810816;visibility:visible;mso-wrap-style:square;mso-width-percent:0;mso-height-percent:0;mso-wrap-distance-left:9pt;mso-wrap-distance-top:3.6pt;mso-wrap-distance-right:9pt;mso-wrap-distance-bottom:3.6pt;mso-position-horizontal:absolute;mso-position-horizontal-relative:text;mso-position-vertical:absolute;mso-position-vertical-relative:text;mso-width-percent:0;mso-height-percent:0;mso-width-relative:margin;mso-height-relative:margin;v-text-anchor:top" o:gfxdata="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" strokecolor="white [3212]">
+              <v:shape w14:anchorId="2B695C6B" id="_x0000_s1040" type="#_x0000_t202" style="position:absolute;margin-left:213.9pt;margin-top:353.75pt;width:297.55pt;height:21.9pt;z-index:251810816;visibility:visible;mso-wrap-style:square;mso-width-percent:0;mso-height-percent:0;mso-wrap-distance-left:9pt;mso-wrap-distance-top:3.6pt;mso-wrap-distance-right:9pt;mso-wrap-distance-bottom:3.6pt;mso-position-horizontal:absolute;mso-position-horizontal-relative:text;mso-position-vertical:absolute;mso-position-vertical-relative:text;mso-width-percent:0;mso-height-percent:0;mso-width-relative:margin;mso-height-relative:margin;v-text-anchor:top" o:gfxdata="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" strokecolor="white [3212]">
                 <v:textbox>
                   <w:txbxContent>
                     <w:p>
@@ -4415,62 +3480,6 @@
                         </w:rPr>
                         <w:t>Saint Raphael</w:t>
                       </w:r>
-                      <w:r>
-                        <w:rPr>
-                          <w:noProof/>
-                          <w:sz w:val="20"/>
-                          <w:szCs w:val="20"/>
-                          <w:lang w:eastAsia="en-PH"/>
-                        </w:rPr>
-                        <w:drawing>
-                          <wp:inline distT="0" distB="0" distL="0" distR="0" wp14:anchorId="541E10E3" wp14:editId="207AB7E6">
-                            <wp:extent cx="5140960" cy="256652"/>
-                            <wp:effectExtent l="0" t="0" r="2540" b="0"/>
-                            <wp:docPr id="39" name="Picture 39"/>
-                            <wp:cNvGraphicFramePr>
-                              <a:graphicFrameLocks xmlns:a="http://schemas.openxmlformats.org/drawingml/2006/main" noChangeAspect="1"/>
-                            </wp:cNvGraphicFramePr>
-                            <a:graphic xmlns:a="http://schemas.openxmlformats.org/drawingml/2006/main">
-                              <a:graphicData uri="http://schemas.openxmlformats.org/drawingml/2006/picture">
-                                <pic:pic xmlns:pic="http://schemas.openxmlformats.org/drawingml/2006/picture">
-                                  <pic:nvPicPr>
-                                    <pic:cNvPr id="0" name="Picture 216"/>
-                                    <pic:cNvPicPr>
-                                      <a:picLocks noChangeAspect="1" noChangeArrowheads="1"/>
-                                    </pic:cNvPicPr>
-                                  </pic:nvPicPr>
-                                  <pic:blipFill>
-                                    <a:blip r:embed="rId50">
-                                      <a:extLst>
-                                        <a:ext uri="{28A0092B-C50C-407E-A947-70E740481C1C}">
-                                          <a14:useLocalDpi xmlns:a14="http://schemas.microsoft.com/office/drawing/2010/main" val="0"/>
-                                        </a:ext>
-                                      </a:extLst>
-                                    </a:blip>
-                                    <a:srcRect/>
-                                    <a:stretch>
-                                      <a:fillRect/>
-                                    </a:stretch>
-                                  </pic:blipFill>
-                                  <pic:spPr bwMode="auto">
-                                    <a:xfrm>
-                                      <a:off x="0" y="0"/>
-                                      <a:ext cx="5140960" cy="256652"/>
-                                    </a:xfrm>
-                                    <a:prstGeom prst="rect">
-                                      <a:avLst/>
-                                    </a:prstGeom>
-                                    <a:noFill/>
-                                    <a:ln>
-                                      <a:noFill/>
-                                    </a:ln>
-                                  </pic:spPr>
-                                </pic:pic>
-                              </a:graphicData>
-                            </a:graphic>
-                          </wp:inline>
-                        </w:drawing>
-                      </w:r>
                     </w:p>
                     <w:p/>
                   </w:txbxContent>
@@ -4484,12 +3493,12 @@
       <w:r>
         <w:rPr>
           <w:noProof/>
-          <w:lang w:eastAsia="en-PH"/>
+          <w:lang w:val="en-US"/>
         </w:rPr>
         <mc:AlternateContent>
           <mc:Choice Requires="wps">
             <w:drawing>
-              <wp:anchor distT="45720" distB="45720" distL="114300" distR="114300" simplePos="0" relativeHeight="251804672" behindDoc="0" locked="0" layoutInCell="1" allowOverlap="1" wp14:anchorId="3DDAFA8C" wp14:editId="14CA9851">
+              <wp:anchor distT="45720" distB="45720" distL="114300" distR="114300" simplePos="0" relativeHeight="251804672" behindDoc="0" locked="0" layoutInCell="1" allowOverlap="1" wp14:anchorId="40BAAF15" wp14:editId="54DB94DD">
                 <wp:simplePos x="0" y="0"/>
                 <wp:positionH relativeFrom="column">
                   <wp:posOffset>1063625</wp:posOffset>
@@ -4544,63 +3553,7 @@
                                 <w:sz w:val="24"/>
                                 <w:szCs w:val="24"/>
                               </w:rPr>
-                              <w:t>day</w:t>
-                            </w:r>
-                            <w:r>
-                              <w:rPr>
-                                <w:noProof/>
-                                <w:sz w:val="20"/>
-                                <w:szCs w:val="20"/>
-                                <w:lang w:eastAsia="en-PH"/>
-                              </w:rPr>
-                              <w:drawing>
-                                <wp:inline distT="0" distB="0" distL="0" distR="0" wp14:anchorId="635B8EAE" wp14:editId="4A7DA212">
-                                  <wp:extent cx="5140960" cy="256652"/>
-                                  <wp:effectExtent l="0" t="0" r="2540" b="0"/>
-                                  <wp:docPr id="30" name="Picture 30"/>
-                                  <wp:cNvGraphicFramePr>
-                                    <a:graphicFrameLocks xmlns:a="http://schemas.openxmlformats.org/drawingml/2006/main" noChangeAspect="1"/>
-                                  </wp:cNvGraphicFramePr>
-                                  <a:graphic xmlns:a="http://schemas.openxmlformats.org/drawingml/2006/main">
-                                    <a:graphicData uri="http://schemas.openxmlformats.org/drawingml/2006/picture">
-                                      <pic:pic xmlns:pic="http://schemas.openxmlformats.org/drawingml/2006/picture">
-                                        <pic:nvPicPr>
-                                          <pic:cNvPr id="0" name="Picture 216"/>
-                                          <pic:cNvPicPr>
-                                            <a:picLocks noChangeAspect="1" noChangeArrowheads="1"/>
-                                          </pic:cNvPicPr>
-                                        </pic:nvPicPr>
-                                        <pic:blipFill>
-                                          <a:blip r:embed="rId50">
-                                            <a:extLst>
-                                              <a:ext uri="{28A0092B-C50C-407E-A947-70E740481C1C}">
-                                                <a14:useLocalDpi xmlns:a14="http://schemas.microsoft.com/office/drawing/2010/main" val="0"/>
-                                              </a:ext>
-                                            </a:extLst>
-                                          </a:blip>
-                                          <a:srcRect/>
-                                          <a:stretch>
-                                            <a:fillRect/>
-                                          </a:stretch>
-                                        </pic:blipFill>
-                                        <pic:spPr bwMode="auto">
-                                          <a:xfrm>
-                                            <a:off x="0" y="0"/>
-                                            <a:ext cx="5140960" cy="256652"/>
-                                          </a:xfrm>
-                                          <a:prstGeom prst="rect">
-                                            <a:avLst/>
-                                          </a:prstGeom>
-                                          <a:noFill/>
-                                          <a:ln>
-                                            <a:noFill/>
-                                          </a:ln>
-                                        </pic:spPr>
-                                      </pic:pic>
-                                    </a:graphicData>
-                                  </a:graphic>
-                                </wp:inline>
-                              </w:drawing>
+                              <w:t>day1</w:t>
                             </w:r>
                           </w:p>
                           <w:p/>
@@ -4623,7 +3576,7 @@
           </mc:Choice>
           <mc:Fallback>
             <w:pict>
-              <v:shape w14:anchorId="3DDAFA8C" id="_x0000_s1040" type="#_x0000_t202" style="position:absolute;margin-left:83.75pt;margin-top:328.05pt;width:158.5pt;height:21.9pt;z-index:251804672;visibility:visible;mso-wrap-style:square;mso-width-percent:0;mso-height-percent:0;mso-wrap-distance-left:9pt;mso-wrap-distance-top:3.6pt;mso-wrap-distance-right:9pt;mso-wrap-distance-bottom:3.6pt;mso-position-horizontal:absolute;mso-position-horizontal-relative:text;mso-position-vertical:absolute;mso-position-vertical-relative:text;mso-width-percent:0;mso-height-percent:0;mso-width-relative:margin;mso-height-relative:margin;v-text-anchor:top" o:gfxdata="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" strokecolor="white [3212]">
+              <v:shape w14:anchorId="40BAAF15" id="_x0000_s1041" type="#_x0000_t202" style="position:absolute;margin-left:83.75pt;margin-top:328.05pt;width:158.5pt;height:21.9pt;z-index:251804672;visibility:visible;mso-wrap-style:square;mso-width-percent:0;mso-height-percent:0;mso-wrap-distance-left:9pt;mso-wrap-distance-top:3.6pt;mso-wrap-distance-right:9pt;mso-wrap-distance-bottom:3.6pt;mso-position-horizontal:absolute;mso-position-horizontal-relative:text;mso-position-vertical:absolute;mso-position-vertical-relative:text;mso-width-percent:0;mso-height-percent:0;mso-width-relative:margin;mso-height-relative:margin;v-text-anchor:top" o:gfxdata="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" strokecolor="white [3212]">
                 <v:textbox>
                   <w:txbxContent>
                     <w:p>
@@ -4638,63 +3591,7 @@
                           <w:sz w:val="24"/>
                           <w:szCs w:val="24"/>
                         </w:rPr>
-                        <w:t>day</w:t>
-                      </w:r>
-                      <w:r>
-                        <w:rPr>
-                          <w:noProof/>
-                          <w:sz w:val="20"/>
-                          <w:szCs w:val="20"/>
-                          <w:lang w:eastAsia="en-PH"/>
-                        </w:rPr>
-                        <w:drawing>
-                          <wp:inline distT="0" distB="0" distL="0" distR="0" wp14:anchorId="635B8EAE" wp14:editId="4A7DA212">
-                            <wp:extent cx="5140960" cy="256652"/>
-                            <wp:effectExtent l="0" t="0" r="2540" b="0"/>
-                            <wp:docPr id="30" name="Picture 30"/>
-                            <wp:cNvGraphicFramePr>
-                              <a:graphicFrameLocks xmlns:a="http://schemas.openxmlformats.org/drawingml/2006/main" noChangeAspect="1"/>
-                            </wp:cNvGraphicFramePr>
-                            <a:graphic xmlns:a="http://schemas.openxmlformats.org/drawingml/2006/main">
-                              <a:graphicData uri="http://schemas.openxmlformats.org/drawingml/2006/picture">
-                                <pic:pic xmlns:pic="http://schemas.openxmlformats.org/drawingml/2006/picture">
-                                  <pic:nvPicPr>
-                                    <pic:cNvPr id="0" name="Picture 216"/>
-                                    <pic:cNvPicPr>
-                                      <a:picLocks noChangeAspect="1" noChangeArrowheads="1"/>
-                                    </pic:cNvPicPr>
-                                  </pic:nvPicPr>
-                                  <pic:blipFill>
-                                    <a:blip r:embed="rId50">
-                                      <a:extLst>
-                                        <a:ext uri="{28A0092B-C50C-407E-A947-70E740481C1C}">
-                                          <a14:useLocalDpi xmlns:a14="http://schemas.microsoft.com/office/drawing/2010/main" val="0"/>
-                                        </a:ext>
-                                      </a:extLst>
-                                    </a:blip>
-                                    <a:srcRect/>
-                                    <a:stretch>
-                                      <a:fillRect/>
-                                    </a:stretch>
-                                  </pic:blipFill>
-                                  <pic:spPr bwMode="auto">
-                                    <a:xfrm>
-                                      <a:off x="0" y="0"/>
-                                      <a:ext cx="5140960" cy="256652"/>
-                                    </a:xfrm>
-                                    <a:prstGeom prst="rect">
-                                      <a:avLst/>
-                                    </a:prstGeom>
-                                    <a:noFill/>
-                                    <a:ln>
-                                      <a:noFill/>
-                                    </a:ln>
-                                  </pic:spPr>
-                                </pic:pic>
-                              </a:graphicData>
-                            </a:graphic>
-                          </wp:inline>
-                        </w:drawing>
+                        <w:t>day1</w:t>
                       </w:r>
                     </w:p>
                     <w:p/>
@@ -4709,12 +3606,12 @@
       <w:r>
         <w:rPr>
           <w:noProof/>
-          <w:lang w:eastAsia="en-PH"/>
+          <w:lang w:val="en-US"/>
         </w:rPr>
         <mc:AlternateContent>
           <mc:Choice Requires="wps">
             <w:drawing>
-              <wp:anchor distT="45720" distB="45720" distL="114300" distR="114300" simplePos="0" relativeHeight="251808768" behindDoc="0" locked="0" layoutInCell="1" allowOverlap="1" wp14:anchorId="1CDC2EEA" wp14:editId="46007ED4">
+              <wp:anchor distT="45720" distB="45720" distL="114300" distR="114300" simplePos="0" relativeHeight="251808768" behindDoc="0" locked="0" layoutInCell="1" allowOverlap="1" wp14:anchorId="06EAD322" wp14:editId="79B26197">
                 <wp:simplePos x="0" y="0"/>
                 <wp:positionH relativeFrom="column">
                   <wp:posOffset>5837555</wp:posOffset>
@@ -4769,63 +3666,7 @@
                                 <w:sz w:val="24"/>
                                 <w:szCs w:val="24"/>
                               </w:rPr>
-                              <w:t>year</w:t>
-                            </w:r>
-                            <w:r>
-                              <w:rPr>
-                                <w:noProof/>
-                                <w:sz w:val="20"/>
-                                <w:szCs w:val="20"/>
-                                <w:lang w:eastAsia="en-PH"/>
-                              </w:rPr>
-                              <w:drawing>
-                                <wp:inline distT="0" distB="0" distL="0" distR="0" wp14:anchorId="2939521E" wp14:editId="17101B19">
-                                  <wp:extent cx="5140960" cy="256652"/>
-                                  <wp:effectExtent l="0" t="0" r="2540" b="0"/>
-                                  <wp:docPr id="34" name="Picture 34"/>
-                                  <wp:cNvGraphicFramePr>
-                                    <a:graphicFrameLocks xmlns:a="http://schemas.openxmlformats.org/drawingml/2006/main" noChangeAspect="1"/>
-                                  </wp:cNvGraphicFramePr>
-                                  <a:graphic xmlns:a="http://schemas.openxmlformats.org/drawingml/2006/main">
-                                    <a:graphicData uri="http://schemas.openxmlformats.org/drawingml/2006/picture">
-                                      <pic:pic xmlns:pic="http://schemas.openxmlformats.org/drawingml/2006/picture">
-                                        <pic:nvPicPr>
-                                          <pic:cNvPr id="0" name="Picture 216"/>
-                                          <pic:cNvPicPr>
-                                            <a:picLocks noChangeAspect="1" noChangeArrowheads="1"/>
-                                          </pic:cNvPicPr>
-                                        </pic:nvPicPr>
-                                        <pic:blipFill>
-                                          <a:blip r:embed="rId50">
-                                            <a:extLst>
-                                              <a:ext uri="{28A0092B-C50C-407E-A947-70E740481C1C}">
-                                                <a14:useLocalDpi xmlns:a14="http://schemas.microsoft.com/office/drawing/2010/main" val="0"/>
-                                              </a:ext>
-                                            </a:extLst>
-                                          </a:blip>
-                                          <a:srcRect/>
-                                          <a:stretch>
-                                            <a:fillRect/>
-                                          </a:stretch>
-                                        </pic:blipFill>
-                                        <pic:spPr bwMode="auto">
-                                          <a:xfrm>
-                                            <a:off x="0" y="0"/>
-                                            <a:ext cx="5140960" cy="256652"/>
-                                          </a:xfrm>
-                                          <a:prstGeom prst="rect">
-                                            <a:avLst/>
-                                          </a:prstGeom>
-                                          <a:noFill/>
-                                          <a:ln>
-                                            <a:noFill/>
-                                          </a:ln>
-                                        </pic:spPr>
-                                      </pic:pic>
-                                    </a:graphicData>
-                                  </a:graphic>
-                                </wp:inline>
-                              </w:drawing>
+                              <w:t>year1</w:t>
                             </w:r>
                           </w:p>
                           <w:p/>
@@ -4848,7 +3689,7 @@
           </mc:Choice>
           <mc:Fallback>
             <w:pict>
-              <v:shape w14:anchorId="1CDC2EEA" id="_x0000_s1041" type="#_x0000_t202" style="position:absolute;margin-left:459.65pt;margin-top:328.15pt;width:52.7pt;height:21.9pt;z-index:251808768;visibility:visible;mso-wrap-style:square;mso-width-percent:0;mso-height-percent:0;mso-wrap-distance-left:9pt;mso-wrap-distance-top:3.6pt;mso-wrap-distance-right:9pt;mso-wrap-distance-bottom:3.6pt;mso-position-horizontal:absolute;mso-position-horizontal-relative:text;mso-position-vertical:absolute;mso-position-vertical-relative:text;mso-width-percent:0;mso-height-percent:0;mso-width-relative:margin;mso-height-relative:margin;v-text-anchor:top" o:gfxdata="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" strokecolor="white [3212]">
+              <v:shape w14:anchorId="06EAD322" id="_x0000_s1042" type="#_x0000_t202" style="position:absolute;margin-left:459.65pt;margin-top:328.15pt;width:52.7pt;height:21.9pt;z-index:251808768;visibility:visible;mso-wrap-style:square;mso-width-percent:0;mso-height-percent:0;mso-wrap-distance-left:9pt;mso-wrap-distance-top:3.6pt;mso-wrap-distance-right:9pt;mso-wrap-distance-bottom:3.6pt;mso-position-horizontal:absolute;mso-position-horizontal-relative:text;mso-position-vertical:absolute;mso-position-vertical-relative:text;mso-width-percent:0;mso-height-percent:0;mso-width-relative:margin;mso-height-relative:margin;v-text-anchor:top" o:gfxdata="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" strokecolor="white [3212]">
                 <v:textbox>
                   <w:txbxContent>
                     <w:p>
@@ -4863,63 +3704,7 @@
                           <w:sz w:val="24"/>
                           <w:szCs w:val="24"/>
                         </w:rPr>
-                        <w:t>year</w:t>
-                      </w:r>
-                      <w:r>
-                        <w:rPr>
-                          <w:noProof/>
-                          <w:sz w:val="20"/>
-                          <w:szCs w:val="20"/>
-                          <w:lang w:eastAsia="en-PH"/>
-                        </w:rPr>
-                        <w:drawing>
-                          <wp:inline distT="0" distB="0" distL="0" distR="0" wp14:anchorId="2939521E" wp14:editId="17101B19">
-                            <wp:extent cx="5140960" cy="256652"/>
-                            <wp:effectExtent l="0" t="0" r="2540" b="0"/>
-                            <wp:docPr id="34" name="Picture 34"/>
-                            <wp:cNvGraphicFramePr>
-                              <a:graphicFrameLocks xmlns:a="http://schemas.openxmlformats.org/drawingml/2006/main" noChangeAspect="1"/>
-                            </wp:cNvGraphicFramePr>
-                            <a:graphic xmlns:a="http://schemas.openxmlformats.org/drawingml/2006/main">
-                              <a:graphicData uri="http://schemas.openxmlformats.org/drawingml/2006/picture">
-                                <pic:pic xmlns:pic="http://schemas.openxmlformats.org/drawingml/2006/picture">
-                                  <pic:nvPicPr>
-                                    <pic:cNvPr id="0" name="Picture 216"/>
-                                    <pic:cNvPicPr>
-                                      <a:picLocks noChangeAspect="1" noChangeArrowheads="1"/>
-                                    </pic:cNvPicPr>
-                                  </pic:nvPicPr>
-                                  <pic:blipFill>
-                                    <a:blip r:embed="rId50">
-                                      <a:extLst>
-                                        <a:ext uri="{28A0092B-C50C-407E-A947-70E740481C1C}">
-                                          <a14:useLocalDpi xmlns:a14="http://schemas.microsoft.com/office/drawing/2010/main" val="0"/>
-                                        </a:ext>
-                                      </a:extLst>
-                                    </a:blip>
-                                    <a:srcRect/>
-                                    <a:stretch>
-                                      <a:fillRect/>
-                                    </a:stretch>
-                                  </pic:blipFill>
-                                  <pic:spPr bwMode="auto">
-                                    <a:xfrm>
-                                      <a:off x="0" y="0"/>
-                                      <a:ext cx="5140960" cy="256652"/>
-                                    </a:xfrm>
-                                    <a:prstGeom prst="rect">
-                                      <a:avLst/>
-                                    </a:prstGeom>
-                                    <a:noFill/>
-                                    <a:ln>
-                                      <a:noFill/>
-                                    </a:ln>
-                                  </pic:spPr>
-                                </pic:pic>
-                              </a:graphicData>
-                            </a:graphic>
-                          </wp:inline>
-                        </w:drawing>
+                        <w:t>year1</w:t>
                       </w:r>
                     </w:p>
                     <w:p/>
@@ -4934,12 +3719,12 @@
       <w:r>
         <w:rPr>
           <w:noProof/>
-          <w:lang w:eastAsia="en-PH"/>
+          <w:lang w:val="en-US"/>
         </w:rPr>
         <mc:AlternateContent>
           <mc:Choice Requires="wps">
             <w:drawing>
-              <wp:anchor distT="45720" distB="45720" distL="114300" distR="114300" simplePos="0" relativeHeight="251806720" behindDoc="0" locked="0" layoutInCell="1" allowOverlap="1" wp14:anchorId="3E23C3F3" wp14:editId="7D210C0D">
+              <wp:anchor distT="45720" distB="45720" distL="114300" distR="114300" simplePos="0" relativeHeight="251806720" behindDoc="0" locked="0" layoutInCell="1" allowOverlap="1" wp14:anchorId="4B56DE6F" wp14:editId="5EA01679">
                 <wp:simplePos x="0" y="0"/>
                 <wp:positionH relativeFrom="column">
                   <wp:posOffset>3648710</wp:posOffset>
@@ -4994,63 +3779,7 @@
                                 <w:sz w:val="24"/>
                                 <w:szCs w:val="24"/>
                               </w:rPr>
-                              <w:t>month</w:t>
-                            </w:r>
-                            <w:r>
-                              <w:rPr>
-                                <w:noProof/>
-                                <w:sz w:val="20"/>
-                                <w:szCs w:val="20"/>
-                                <w:lang w:eastAsia="en-PH"/>
-                              </w:rPr>
-                              <w:drawing>
-                                <wp:inline distT="0" distB="0" distL="0" distR="0" wp14:anchorId="2A9849AE" wp14:editId="2F4F56B4">
-                                  <wp:extent cx="5140960" cy="256652"/>
-                                  <wp:effectExtent l="0" t="0" r="2540" b="0"/>
-                                  <wp:docPr id="32" name="Picture 32"/>
-                                  <wp:cNvGraphicFramePr>
-                                    <a:graphicFrameLocks xmlns:a="http://schemas.openxmlformats.org/drawingml/2006/main" noChangeAspect="1"/>
-                                  </wp:cNvGraphicFramePr>
-                                  <a:graphic xmlns:a="http://schemas.openxmlformats.org/drawingml/2006/main">
-                                    <a:graphicData uri="http://schemas.openxmlformats.org/drawingml/2006/picture">
-                                      <pic:pic xmlns:pic="http://schemas.openxmlformats.org/drawingml/2006/picture">
-                                        <pic:nvPicPr>
-                                          <pic:cNvPr id="0" name="Picture 216"/>
-                                          <pic:cNvPicPr>
-                                            <a:picLocks noChangeAspect="1" noChangeArrowheads="1"/>
-                                          </pic:cNvPicPr>
-                                        </pic:nvPicPr>
-                                        <pic:blipFill>
-                                          <a:blip r:embed="rId50">
-                                            <a:extLst>
-                                              <a:ext uri="{28A0092B-C50C-407E-A947-70E740481C1C}">
-                                                <a14:useLocalDpi xmlns:a14="http://schemas.microsoft.com/office/drawing/2010/main" val="0"/>
-                                              </a:ext>
-                                            </a:extLst>
-                                          </a:blip>
-                                          <a:srcRect/>
-                                          <a:stretch>
-                                            <a:fillRect/>
-                                          </a:stretch>
-                                        </pic:blipFill>
-                                        <pic:spPr bwMode="auto">
-                                          <a:xfrm>
-                                            <a:off x="0" y="0"/>
-                                            <a:ext cx="5140960" cy="256652"/>
-                                          </a:xfrm>
-                                          <a:prstGeom prst="rect">
-                                            <a:avLst/>
-                                          </a:prstGeom>
-                                          <a:noFill/>
-                                          <a:ln>
-                                            <a:noFill/>
-                                          </a:ln>
-                                        </pic:spPr>
-                                      </pic:pic>
-                                    </a:graphicData>
-                                  </a:graphic>
-                                </wp:inline>
-                              </w:drawing>
+                              <w:t>month1</w:t>
                             </w:r>
                           </w:p>
                           <w:p/>
@@ -5073,7 +3802,7 @@
           </mc:Choice>
           <mc:Fallback>
             <w:pict>
-              <v:shape w14:anchorId="3E23C3F3" id="_x0000_s1042" type="#_x0000_t202" style="position:absolute;margin-left:287.3pt;margin-top:328.15pt;width:150.2pt;height:21.9pt;z-index:251806720;visibility:visible;mso-wrap-style:square;mso-width-percent:0;mso-height-percent:0;mso-wrap-distance-left:9pt;mso-wrap-distance-top:3.6pt;mso-wrap-distance-right:9pt;mso-wrap-distance-bottom:3.6pt;mso-position-horizontal:absolute;mso-position-horizontal-relative:text;mso-position-vertical:absolute;mso-position-vertical-relative:text;mso-width-percent:0;mso-height-percent:0;mso-width-relative:margin;mso-height-relative:margin;v-text-anchor:top" o:gfxdata="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" strokecolor="white [3212]">
+              <v:shape w14:anchorId="4B56DE6F" id="_x0000_s1043" type="#_x0000_t202" style="position:absolute;margin-left:287.3pt;margin-top:328.15pt;width:150.2pt;height:21.9pt;z-index:251806720;visibility:visible;mso-wrap-style:square;mso-width-percent:0;mso-height-percent:0;mso-wrap-distance-left:9pt;mso-wrap-distance-top:3.6pt;mso-wrap-distance-right:9pt;mso-wrap-distance-bottom:3.6pt;mso-position-horizontal:absolute;mso-position-horizontal-relative:text;mso-position-vertical:absolute;mso-position-vertical-relative:text;mso-width-percent:0;mso-height-percent:0;mso-width-relative:margin;mso-height-relative:margin;v-text-anchor:top" o:gfxdata="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" strokecolor="white [3212]">
                 <v:textbox>
                   <w:txbxContent>
                     <w:p>
@@ -5088,63 +3817,7 @@
                           <w:sz w:val="24"/>
                           <w:szCs w:val="24"/>
                         </w:rPr>
-                        <w:t>month</w:t>
-                      </w:r>
-                      <w:r>
-                        <w:rPr>
-                          <w:noProof/>
-                          <w:sz w:val="20"/>
-                          <w:szCs w:val="20"/>
-                          <w:lang w:eastAsia="en-PH"/>
-                        </w:rPr>
-                        <w:drawing>
-                          <wp:inline distT="0" distB="0" distL="0" distR="0" wp14:anchorId="2A9849AE" wp14:editId="2F4F56B4">
-                            <wp:extent cx="5140960" cy="256652"/>
-                            <wp:effectExtent l="0" t="0" r="2540" b="0"/>
-                            <wp:docPr id="32" name="Picture 32"/>
-                            <wp:cNvGraphicFramePr>
-                              <a:graphicFrameLocks xmlns:a="http://schemas.openxmlformats.org/drawingml/2006/main" noChangeAspect="1"/>
-                            </wp:cNvGraphicFramePr>
-                            <a:graphic xmlns:a="http://schemas.openxmlformats.org/drawingml/2006/main">
-                              <a:graphicData uri="http://schemas.openxmlformats.org/drawingml/2006/picture">
-                                <pic:pic xmlns:pic="http://schemas.openxmlformats.org/drawingml/2006/picture">
-                                  <pic:nvPicPr>
-                                    <pic:cNvPr id="0" name="Picture 216"/>
-                                    <pic:cNvPicPr>
-                                      <a:picLocks noChangeAspect="1" noChangeArrowheads="1"/>
-                                    </pic:cNvPicPr>
-                                  </pic:nvPicPr>
-                                  <pic:blipFill>
-                                    <a:blip r:embed="rId50">
-                                      <a:extLst>
-                                        <a:ext uri="{28A0092B-C50C-407E-A947-70E740481C1C}">
-                                          <a14:useLocalDpi xmlns:a14="http://schemas.microsoft.com/office/drawing/2010/main" val="0"/>
-                                        </a:ext>
-                                      </a:extLst>
-                                    </a:blip>
-                                    <a:srcRect/>
-                                    <a:stretch>
-                                      <a:fillRect/>
-                                    </a:stretch>
-                                  </pic:blipFill>
-                                  <pic:spPr bwMode="auto">
-                                    <a:xfrm>
-                                      <a:off x="0" y="0"/>
-                                      <a:ext cx="5140960" cy="256652"/>
-                                    </a:xfrm>
-                                    <a:prstGeom prst="rect">
-                                      <a:avLst/>
-                                    </a:prstGeom>
-                                    <a:noFill/>
-                                    <a:ln>
-                                      <a:noFill/>
-                                    </a:ln>
-                                  </pic:spPr>
-                                </pic:pic>
-                              </a:graphicData>
-                            </a:graphic>
-                          </wp:inline>
-                        </w:drawing>
+                        <w:t>month1</w:t>
                       </w:r>
                     </w:p>
                     <w:p/>
@@ -5159,237 +3832,12 @@
       <w:r>
         <w:rPr>
           <w:noProof/>
-          <w:lang w:eastAsia="en-PH"/>
+          <w:lang w:val="en-US"/>
         </w:rPr>
         <mc:AlternateContent>
           <mc:Choice Requires="wps">
             <w:drawing>
-              <wp:anchor distT="45720" distB="45720" distL="114300" distR="114300" simplePos="0" relativeHeight="251802624" behindDoc="0" locked="0" layoutInCell="1" allowOverlap="1" wp14:anchorId="2983C558" wp14:editId="3F367B57">
-                <wp:simplePos x="0" y="0"/>
-                <wp:positionH relativeFrom="column">
-                  <wp:posOffset>1134208</wp:posOffset>
-                </wp:positionH>
-                <wp:positionV relativeFrom="paragraph">
-                  <wp:posOffset>3853180</wp:posOffset>
-                </wp:positionV>
-                <wp:extent cx="5332730" cy="278130"/>
-                <wp:effectExtent l="0" t="0" r="20320" b="26670"/>
-                <wp:wrapSquare wrapText="bothSides"/>
-                <wp:docPr id="27" name="Text Box 2"/>
-                <wp:cNvGraphicFramePr>
-                  <a:graphicFrameLocks xmlns:a="http://schemas.openxmlformats.org/drawingml/2006/main"/>
-                </wp:cNvGraphicFramePr>
-                <a:graphic xmlns:a="http://schemas.openxmlformats.org/drawingml/2006/main">
-                  <a:graphicData uri="http://schemas.microsoft.com/office/word/2010/wordprocessingShape">
-                    <wps:wsp>
-                      <wps:cNvSpPr txBox="1">
-                        <a:spLocks noChangeArrowheads="1"/>
-                      </wps:cNvSpPr>
-                      <wps:spPr bwMode="auto">
-                        <a:xfrm>
-                          <a:off x="0" y="0"/>
-                          <a:ext cx="5332730" cy="278130"/>
-                        </a:xfrm>
-                        <a:prstGeom prst="rect">
-                          <a:avLst/>
-                        </a:prstGeom>
-                        <a:solidFill>
-                          <a:srgbClr val="FFFFFF"/>
-                        </a:solidFill>
-                        <a:ln w="9525">
-                          <a:solidFill>
-                            <a:schemeClr val="bg1"/>
-                          </a:solidFill>
-                          <a:miter lim="800000"/>
-                          <a:headEnd/>
-                          <a:tailEnd/>
-                        </a:ln>
-                      </wps:spPr>
-                      <wps:txbx>
-                        <w:txbxContent>
-                          <w:p>
-                            <w:pPr>
-                              <w:rPr>
-                                <w:sz w:val="20"/>
-                                <w:szCs w:val="20"/>
-                              </w:rPr>
-                            </w:pPr>
-                            <w:r>
-                              <w:rPr>
-                                <w:sz w:val="24"/>
-                                <w:szCs w:val="24"/>
-                              </w:rPr>
-                              <w:t>born</w:t>
-                            </w:r>
-                            <w:r>
-                              <w:rPr>
-                                <w:noProof/>
-                                <w:sz w:val="20"/>
-                                <w:szCs w:val="20"/>
-                                <w:lang w:eastAsia="en-PH"/>
-                              </w:rPr>
-                              <w:drawing>
-                                <wp:inline distT="0" distB="0" distL="0" distR="0" wp14:anchorId="7C8585EF" wp14:editId="297015BD">
-                                  <wp:extent cx="5140960" cy="256652"/>
-                                  <wp:effectExtent l="0" t="0" r="2540" b="0"/>
-                                  <wp:docPr id="28" name="Picture 28"/>
-                                  <wp:cNvGraphicFramePr>
-                                    <a:graphicFrameLocks xmlns:a="http://schemas.openxmlformats.org/drawingml/2006/main" noChangeAspect="1"/>
-                                  </wp:cNvGraphicFramePr>
-                                  <a:graphic xmlns:a="http://schemas.openxmlformats.org/drawingml/2006/main">
-                                    <a:graphicData uri="http://schemas.openxmlformats.org/drawingml/2006/picture">
-                                      <pic:pic xmlns:pic="http://schemas.openxmlformats.org/drawingml/2006/picture">
-                                        <pic:nvPicPr>
-                                          <pic:cNvPr id="0" name="Picture 216"/>
-                                          <pic:cNvPicPr>
-                                            <a:picLocks noChangeAspect="1" noChangeArrowheads="1"/>
-                                          </pic:cNvPicPr>
-                                        </pic:nvPicPr>
-                                        <pic:blipFill>
-                                          <a:blip r:embed="rId50">
-                                            <a:extLst>
-                                              <a:ext uri="{28A0092B-C50C-407E-A947-70E740481C1C}">
-                                                <a14:useLocalDpi xmlns:a14="http://schemas.microsoft.com/office/drawing/2010/main" val="0"/>
-                                              </a:ext>
-                                            </a:extLst>
-                                          </a:blip>
-                                          <a:srcRect/>
-                                          <a:stretch>
-                                            <a:fillRect/>
-                                          </a:stretch>
-                                        </pic:blipFill>
-                                        <pic:spPr bwMode="auto">
-                                          <a:xfrm>
-                                            <a:off x="0" y="0"/>
-                                            <a:ext cx="5140960" cy="256652"/>
-                                          </a:xfrm>
-                                          <a:prstGeom prst="rect">
-                                            <a:avLst/>
-                                          </a:prstGeom>
-                                          <a:noFill/>
-                                          <a:ln>
-                                            <a:noFill/>
-                                          </a:ln>
-                                        </pic:spPr>
-                                      </pic:pic>
-                                    </a:graphicData>
-                                  </a:graphic>
-                                </wp:inline>
-                              </w:drawing>
-                            </w:r>
-                          </w:p>
-                          <w:p/>
-                        </w:txbxContent>
-                      </wps:txbx>
-                      <wps:bodyPr rot="0" vert="horz" wrap="square" lIns="91440" tIns="45720" rIns="91440" bIns="45720" anchor="t" anchorCtr="0">
-                        <a:noAutofit/>
-                      </wps:bodyPr>
-                    </wps:wsp>
-                  </a:graphicData>
-                </a:graphic>
-                <wp14:sizeRelH relativeFrom="margin">
-                  <wp14:pctWidth>0</wp14:pctWidth>
-                </wp14:sizeRelH>
-                <wp14:sizeRelV relativeFrom="margin">
-                  <wp14:pctHeight>0</wp14:pctHeight>
-                </wp14:sizeRelV>
-              </wp:anchor>
-            </w:drawing>
-          </mc:Choice>
-          <mc:Fallback>
-            <w:pict>
-              <v:shape w14:anchorId="2983C558" id="_x0000_s1043" type="#_x0000_t202" style="position:absolute;margin-left:89.3pt;margin-top:303.4pt;width:419.9pt;height:21.9pt;z-index:251802624;visibility:visible;mso-wrap-style:square;mso-width-percent:0;mso-height-percent:0;mso-wrap-distance-left:9pt;mso-wrap-distance-top:3.6pt;mso-wrap-distance-right:9pt;mso-wrap-distance-bottom:3.6pt;mso-position-horizontal:absolute;mso-position-horizontal-relative:text;mso-position-vertical:absolute;mso-position-vertical-relative:text;mso-width-percent:0;mso-height-percent:0;mso-width-relative:margin;mso-height-relative:margin;v-text-anchor:top" o:gfxdata="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" strokecolor="white [3212]">
-                <v:textbox>
-                  <w:txbxContent>
-                    <w:p>
-                      <w:pPr>
-                        <w:rPr>
-                          <w:sz w:val="20"/>
-                          <w:szCs w:val="20"/>
-                        </w:rPr>
-                      </w:pPr>
-                      <w:r>
-                        <w:rPr>
-                          <w:sz w:val="24"/>
-                          <w:szCs w:val="24"/>
-                        </w:rPr>
-                        <w:t>born</w:t>
-                      </w:r>
-                      <w:r>
-                        <w:rPr>
-                          <w:noProof/>
-                          <w:sz w:val="20"/>
-                          <w:szCs w:val="20"/>
-                          <w:lang w:eastAsia="en-PH"/>
-                        </w:rPr>
-                        <w:drawing>
-                          <wp:inline distT="0" distB="0" distL="0" distR="0" wp14:anchorId="7C8585EF" wp14:editId="297015BD">
-                            <wp:extent cx="5140960" cy="256652"/>
-                            <wp:effectExtent l="0" t="0" r="2540" b="0"/>
-                            <wp:docPr id="28" name="Picture 28"/>
-                            <wp:cNvGraphicFramePr>
-                              <a:graphicFrameLocks xmlns:a="http://schemas.openxmlformats.org/drawingml/2006/main" noChangeAspect="1"/>
-                            </wp:cNvGraphicFramePr>
-                            <a:graphic xmlns:a="http://schemas.openxmlformats.org/drawingml/2006/main">
-                              <a:graphicData uri="http://schemas.openxmlformats.org/drawingml/2006/picture">
-                                <pic:pic xmlns:pic="http://schemas.openxmlformats.org/drawingml/2006/picture">
-                                  <pic:nvPicPr>
-                                    <pic:cNvPr id="0" name="Picture 216"/>
-                                    <pic:cNvPicPr>
-                                      <a:picLocks noChangeAspect="1" noChangeArrowheads="1"/>
-                                    </pic:cNvPicPr>
-                                  </pic:nvPicPr>
-                                  <pic:blipFill>
-                                    <a:blip r:embed="rId50">
-                                      <a:extLst>
-                                        <a:ext uri="{28A0092B-C50C-407E-A947-70E740481C1C}">
-                                          <a14:useLocalDpi xmlns:a14="http://schemas.microsoft.com/office/drawing/2010/main" val="0"/>
-                                        </a:ext>
-                                      </a:extLst>
-                                    </a:blip>
-                                    <a:srcRect/>
-                                    <a:stretch>
-                                      <a:fillRect/>
-                                    </a:stretch>
-                                  </pic:blipFill>
-                                  <pic:spPr bwMode="auto">
-                                    <a:xfrm>
-                                      <a:off x="0" y="0"/>
-                                      <a:ext cx="5140960" cy="256652"/>
-                                    </a:xfrm>
-                                    <a:prstGeom prst="rect">
-                                      <a:avLst/>
-                                    </a:prstGeom>
-                                    <a:noFill/>
-                                    <a:ln>
-                                      <a:noFill/>
-                                    </a:ln>
-                                  </pic:spPr>
-                                </pic:pic>
-                              </a:graphicData>
-                            </a:graphic>
-                          </wp:inline>
-                        </w:drawing>
-                      </w:r>
-                    </w:p>
-                    <w:p/>
-                  </w:txbxContent>
-                </v:textbox>
-                <w10:wrap type="square"/>
-              </v:shape>
-            </w:pict>
-          </mc:Fallback>
-        </mc:AlternateContent>
-      </w:r>
-      <w:r>
-        <w:rPr>
-          <w:noProof/>
-          <w:lang w:eastAsia="en-PH"/>
-        </w:rPr>
-        <mc:AlternateContent>
-          <mc:Choice Requires="wps">
-            <w:drawing>
-              <wp:anchor distT="45720" distB="45720" distL="114300" distR="114300" simplePos="0" relativeHeight="251800576" behindDoc="0" locked="0" layoutInCell="1" allowOverlap="1" wp14:anchorId="3AEB628E" wp14:editId="7330A3F8">
+              <wp:anchor distT="45720" distB="45720" distL="114300" distR="114300" simplePos="0" relativeHeight="251800576" behindDoc="0" locked="0" layoutInCell="1" allowOverlap="1" wp14:anchorId="3E8B0B1B" wp14:editId="7735DAE7">
                 <wp:simplePos x="0" y="0"/>
                 <wp:positionH relativeFrom="column">
                   <wp:posOffset>1131792</wp:posOffset>
@@ -5446,62 +3894,6 @@
                               </w:rPr>
                               <w:t>mother</w:t>
                             </w:r>
-                            <w:r>
-                              <w:rPr>
-                                <w:noProof/>
-                                <w:sz w:val="20"/>
-                                <w:szCs w:val="20"/>
-                                <w:lang w:eastAsia="en-PH"/>
-                              </w:rPr>
-                              <w:drawing>
-                                <wp:inline distT="0" distB="0" distL="0" distR="0" wp14:anchorId="5A780766" wp14:editId="49C0CD10">
-                                  <wp:extent cx="5140960" cy="256652"/>
-                                  <wp:effectExtent l="0" t="0" r="2540" b="0"/>
-                                  <wp:docPr id="26" name="Picture 26"/>
-                                  <wp:cNvGraphicFramePr>
-                                    <a:graphicFrameLocks xmlns:a="http://schemas.openxmlformats.org/drawingml/2006/main" noChangeAspect="1"/>
-                                  </wp:cNvGraphicFramePr>
-                                  <a:graphic xmlns:a="http://schemas.openxmlformats.org/drawingml/2006/main">
-                                    <a:graphicData uri="http://schemas.openxmlformats.org/drawingml/2006/picture">
-                                      <pic:pic xmlns:pic="http://schemas.openxmlformats.org/drawingml/2006/picture">
-                                        <pic:nvPicPr>
-                                          <pic:cNvPr id="0" name="Picture 216"/>
-                                          <pic:cNvPicPr>
-                                            <a:picLocks noChangeAspect="1" noChangeArrowheads="1"/>
-                                          </pic:cNvPicPr>
-                                        </pic:nvPicPr>
-                                        <pic:blipFill>
-                                          <a:blip r:embed="rId50">
-                                            <a:extLst>
-                                              <a:ext uri="{28A0092B-C50C-407E-A947-70E740481C1C}">
-                                                <a14:useLocalDpi xmlns:a14="http://schemas.microsoft.com/office/drawing/2010/main" val="0"/>
-                                              </a:ext>
-                                            </a:extLst>
-                                          </a:blip>
-                                          <a:srcRect/>
-                                          <a:stretch>
-                                            <a:fillRect/>
-                                          </a:stretch>
-                                        </pic:blipFill>
-                                        <pic:spPr bwMode="auto">
-                                          <a:xfrm>
-                                            <a:off x="0" y="0"/>
-                                            <a:ext cx="5140960" cy="256652"/>
-                                          </a:xfrm>
-                                          <a:prstGeom prst="rect">
-                                            <a:avLst/>
-                                          </a:prstGeom>
-                                          <a:noFill/>
-                                          <a:ln>
-                                            <a:noFill/>
-                                          </a:ln>
-                                        </pic:spPr>
-                                      </pic:pic>
-                                    </a:graphicData>
-                                  </a:graphic>
-                                </wp:inline>
-                              </w:drawing>
-                            </w:r>
                           </w:p>
                           <w:p/>
                         </w:txbxContent>
@@ -5523,7 +3915,7 @@
           </mc:Choice>
           <mc:Fallback>
             <w:pict>
-              <v:shape w14:anchorId="3AEB628E" id="_x0000_s1044" type="#_x0000_t202" style="position:absolute;margin-left:89.1pt;margin-top:277.6pt;width:419.9pt;height:21.9pt;z-index:251800576;visibility:visible;mso-wrap-style:square;mso-width-percent:0;mso-height-percent:0;mso-wrap-distance-left:9pt;mso-wrap-distance-top:3.6pt;mso-wrap-distance-right:9pt;mso-wrap-distance-bottom:3.6pt;mso-position-horizontal:absolute;mso-position-horizontal-relative:text;mso-position-vertical:absolute;mso-position-vertical-relative:text;mso-width-percent:0;mso-height-percent:0;mso-width-relative:margin;mso-height-relative:margin;v-text-anchor:top" o:gfxdata="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" strokecolor="white [3212]">
+              <v:shape w14:anchorId="3E8B0B1B" id="_x0000_s1044" type="#_x0000_t202" style="position:absolute;margin-left:89.1pt;margin-top:277.6pt;width:419.9pt;height:21.9pt;z-index:251800576;visibility:visible;mso-wrap-style:square;mso-width-percent:0;mso-height-percent:0;mso-wrap-distance-left:9pt;mso-wrap-distance-top:3.6pt;mso-wrap-distance-right:9pt;mso-wrap-distance-bottom:3.6pt;mso-position-horizontal:absolute;mso-position-horizontal-relative:text;mso-position-vertical:absolute;mso-position-vertical-relative:text;mso-width-percent:0;mso-height-percent:0;mso-width-relative:margin;mso-height-relative:margin;v-text-anchor:top" o:gfxdata="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" strokecolor="white [3212]">
                 <v:textbox>
                   <w:txbxContent>
                     <w:p>
@@ -5540,62 +3932,6 @@
                         </w:rPr>
                         <w:t>mother</w:t>
                       </w:r>
-                      <w:r>
-                        <w:rPr>
-                          <w:noProof/>
-                          <w:sz w:val="20"/>
-                          <w:szCs w:val="20"/>
-                          <w:lang w:eastAsia="en-PH"/>
-                        </w:rPr>
-                        <w:drawing>
-                          <wp:inline distT="0" distB="0" distL="0" distR="0" wp14:anchorId="5A780766" wp14:editId="49C0CD10">
-                            <wp:extent cx="5140960" cy="256652"/>
-                            <wp:effectExtent l="0" t="0" r="2540" b="0"/>
-                            <wp:docPr id="26" name="Picture 26"/>
-                            <wp:cNvGraphicFramePr>
-                              <a:graphicFrameLocks xmlns:a="http://schemas.openxmlformats.org/drawingml/2006/main" noChangeAspect="1"/>
-                            </wp:cNvGraphicFramePr>
-                            <a:graphic xmlns:a="http://schemas.openxmlformats.org/drawingml/2006/main">
-                              <a:graphicData uri="http://schemas.openxmlformats.org/drawingml/2006/picture">
-                                <pic:pic xmlns:pic="http://schemas.openxmlformats.org/drawingml/2006/picture">
-                                  <pic:nvPicPr>
-                                    <pic:cNvPr id="0" name="Picture 216"/>
-                                    <pic:cNvPicPr>
-                                      <a:picLocks noChangeAspect="1" noChangeArrowheads="1"/>
-                                    </pic:cNvPicPr>
-                                  </pic:nvPicPr>
-                                  <pic:blipFill>
-                                    <a:blip r:embed="rId50">
-                                      <a:extLst>
-                                        <a:ext uri="{28A0092B-C50C-407E-A947-70E740481C1C}">
-                                          <a14:useLocalDpi xmlns:a14="http://schemas.microsoft.com/office/drawing/2010/main" val="0"/>
-                                        </a:ext>
-                                      </a:extLst>
-                                    </a:blip>
-                                    <a:srcRect/>
-                                    <a:stretch>
-                                      <a:fillRect/>
-                                    </a:stretch>
-                                  </pic:blipFill>
-                                  <pic:spPr bwMode="auto">
-                                    <a:xfrm>
-                                      <a:off x="0" y="0"/>
-                                      <a:ext cx="5140960" cy="256652"/>
-                                    </a:xfrm>
-                                    <a:prstGeom prst="rect">
-                                      <a:avLst/>
-                                    </a:prstGeom>
-                                    <a:noFill/>
-                                    <a:ln>
-                                      <a:noFill/>
-                                    </a:ln>
-                                  </pic:spPr>
-                                </pic:pic>
-                              </a:graphicData>
-                            </a:graphic>
-                          </wp:inline>
-                        </w:drawing>
-                      </w:r>
                     </w:p>
                     <w:p/>
                   </w:txbxContent>
@@ -5609,12 +3945,12 @@
       <w:r>
         <w:rPr>
           <w:noProof/>
-          <w:lang w:eastAsia="en-PH"/>
+          <w:lang w:val="en-US"/>
         </w:rPr>
         <mc:AlternateContent>
           <mc:Choice Requires="wps">
             <w:drawing>
-              <wp:anchor distT="45720" distB="45720" distL="114300" distR="114300" simplePos="0" relativeHeight="251759616" behindDoc="0" locked="0" layoutInCell="1" allowOverlap="1">
+              <wp:anchor distT="45720" distB="45720" distL="114300" distR="114300" simplePos="0" relativeHeight="251759616" behindDoc="0" locked="0" layoutInCell="1" allowOverlap="1" wp14:anchorId="6E44721F" wp14:editId="52DB062C">
                 <wp:simplePos x="0" y="0"/>
                 <wp:positionH relativeFrom="column">
                   <wp:posOffset>1139825</wp:posOffset>
@@ -5623,7 +3959,7 @@
                   <wp:posOffset>3204623</wp:posOffset>
                 </wp:positionV>
                 <wp:extent cx="5332730" cy="278130"/>
-                <wp:effectExtent l="0" t="0" r="20320" b="26670"/>
+                <wp:effectExtent l="0" t="0" r="11430" b="26670"/>
                 <wp:wrapSquare wrapText="bothSides"/>
                 <wp:docPr id="217" name="Text Box 2"/>
                 <wp:cNvGraphicFramePr>
@@ -5671,62 +4007,6 @@
                               </w:rPr>
                               <w:t>father</w:t>
                             </w:r>
-                            <w:r>
-                              <w:rPr>
-                                <w:noProof/>
-                                <w:sz w:val="20"/>
-                                <w:szCs w:val="20"/>
-                                <w:lang w:eastAsia="en-PH"/>
-                              </w:rPr>
-                              <w:drawing>
-                                <wp:inline distT="0" distB="0" distL="0" distR="0">
-                                  <wp:extent cx="5140960" cy="256652"/>
-                                  <wp:effectExtent l="0" t="0" r="2540" b="0"/>
-                                  <wp:docPr id="24" name="Picture 24"/>
-                                  <wp:cNvGraphicFramePr>
-                                    <a:graphicFrameLocks xmlns:a="http://schemas.openxmlformats.org/drawingml/2006/main" noChangeAspect="1"/>
-                                  </wp:cNvGraphicFramePr>
-                                  <a:graphic xmlns:a="http://schemas.openxmlformats.org/drawingml/2006/main">
-                                    <a:graphicData uri="http://schemas.openxmlformats.org/drawingml/2006/picture">
-                                      <pic:pic xmlns:pic="http://schemas.openxmlformats.org/drawingml/2006/picture">
-                                        <pic:nvPicPr>
-                                          <pic:cNvPr id="0" name="Picture 216"/>
-                                          <pic:cNvPicPr>
-                                            <a:picLocks noChangeAspect="1" noChangeArrowheads="1"/>
-                                          </pic:cNvPicPr>
-                                        </pic:nvPicPr>
-                                        <pic:blipFill>
-                                          <a:blip r:embed="rId50">
-                                            <a:extLst>
-                                              <a:ext uri="{28A0092B-C50C-407E-A947-70E740481C1C}">
-                                                <a14:useLocalDpi xmlns:a14="http://schemas.microsoft.com/office/drawing/2010/main" val="0"/>
-                                              </a:ext>
-                                            </a:extLst>
-                                          </a:blip>
-                                          <a:srcRect/>
-                                          <a:stretch>
-                                            <a:fillRect/>
-                                          </a:stretch>
-                                        </pic:blipFill>
-                                        <pic:spPr bwMode="auto">
-                                          <a:xfrm>
-                                            <a:off x="0" y="0"/>
-                                            <a:ext cx="5140960" cy="256652"/>
-                                          </a:xfrm>
-                                          <a:prstGeom prst="rect">
-                                            <a:avLst/>
-                                          </a:prstGeom>
-                                          <a:noFill/>
-                                          <a:ln>
-                                            <a:noFill/>
-                                          </a:ln>
-                                        </pic:spPr>
-                                      </pic:pic>
-                                    </a:graphicData>
-                                  </a:graphic>
-                                </wp:inline>
-                              </w:drawing>
-                            </w:r>
                           </w:p>
                           <w:p/>
                         </w:txbxContent>
@@ -5748,7 +4028,7 @@
           </mc:Choice>
           <mc:Fallback>
             <w:pict>
-              <v:shape id="_x0000_s1045" type="#_x0000_t202" style="position:absolute;margin-left:89.75pt;margin-top:252.35pt;width:419.9pt;height:21.9pt;z-index:251759616;visibility:visible;mso-wrap-style:square;mso-width-percent:0;mso-height-percent:0;mso-wrap-distance-left:9pt;mso-wrap-distance-top:3.6pt;mso-wrap-distance-right:9pt;mso-wrap-distance-bottom:3.6pt;mso-position-horizontal:absolute;mso-position-horizontal-relative:text;mso-position-vertical:absolute;mso-position-vertical-relative:text;mso-width-percent:0;mso-height-percent:0;mso-width-relative:margin;mso-height-relative:margin;v-text-anchor:top" o:gfxdata="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" strokecolor="white [3212]">
+              <v:shape w14:anchorId="6E44721F" id="_x0000_s1045" type="#_x0000_t202" style="position:absolute;margin-left:89.75pt;margin-top:252.35pt;width:419.9pt;height:21.9pt;z-index:251759616;visibility:visible;mso-wrap-style:square;mso-width-percent:0;mso-height-percent:0;mso-wrap-distance-left:9pt;mso-wrap-distance-top:3.6pt;mso-wrap-distance-right:9pt;mso-wrap-distance-bottom:3.6pt;mso-position-horizontal:absolute;mso-position-horizontal-relative:text;mso-position-vertical:absolute;mso-position-vertical-relative:text;mso-width-percent:0;mso-height-percent:0;mso-width-relative:margin;mso-height-relative:margin;v-text-anchor:top" o:gfxdata="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" strokecolor="white [3212]">
                 <v:textbox>
                   <w:txbxContent>
                     <w:p>
@@ -5765,62 +4045,6 @@
                         </w:rPr>
                         <w:t>father</w:t>
                       </w:r>
-                      <w:r>
-                        <w:rPr>
-                          <w:noProof/>
-                          <w:sz w:val="20"/>
-                          <w:szCs w:val="20"/>
-                          <w:lang w:eastAsia="en-PH"/>
-                        </w:rPr>
-                        <w:drawing>
-                          <wp:inline distT="0" distB="0" distL="0" distR="0">
-                            <wp:extent cx="5140960" cy="256652"/>
-                            <wp:effectExtent l="0" t="0" r="2540" b="0"/>
-                            <wp:docPr id="24" name="Picture 24"/>
-                            <wp:cNvGraphicFramePr>
-                              <a:graphicFrameLocks xmlns:a="http://schemas.openxmlformats.org/drawingml/2006/main" noChangeAspect="1"/>
-                            </wp:cNvGraphicFramePr>
-                            <a:graphic xmlns:a="http://schemas.openxmlformats.org/drawingml/2006/main">
-                              <a:graphicData uri="http://schemas.openxmlformats.org/drawingml/2006/picture">
-                                <pic:pic xmlns:pic="http://schemas.openxmlformats.org/drawingml/2006/picture">
-                                  <pic:nvPicPr>
-                                    <pic:cNvPr id="0" name="Picture 216"/>
-                                    <pic:cNvPicPr>
-                                      <a:picLocks noChangeAspect="1" noChangeArrowheads="1"/>
-                                    </pic:cNvPicPr>
-                                  </pic:nvPicPr>
-                                  <pic:blipFill>
-                                    <a:blip r:embed="rId50">
-                                      <a:extLst>
-                                        <a:ext uri="{28A0092B-C50C-407E-A947-70E740481C1C}">
-                                          <a14:useLocalDpi xmlns:a14="http://schemas.microsoft.com/office/drawing/2010/main" val="0"/>
-                                        </a:ext>
-                                      </a:extLst>
-                                    </a:blip>
-                                    <a:srcRect/>
-                                    <a:stretch>
-                                      <a:fillRect/>
-                                    </a:stretch>
-                                  </pic:blipFill>
-                                  <pic:spPr bwMode="auto">
-                                    <a:xfrm>
-                                      <a:off x="0" y="0"/>
-                                      <a:ext cx="5140960" cy="256652"/>
-                                    </a:xfrm>
-                                    <a:prstGeom prst="rect">
-                                      <a:avLst/>
-                                    </a:prstGeom>
-                                    <a:noFill/>
-                                    <a:ln>
-                                      <a:noFill/>
-                                    </a:ln>
-                                  </pic:spPr>
-                                </pic:pic>
-                              </a:graphicData>
-                            </a:graphic>
-                          </wp:inline>
-                        </w:drawing>
-                      </w:r>
                     </w:p>
                     <w:p/>
                   </w:txbxContent>
@@ -5831,13 +4055,16 @@
           </mc:Fallback>
         </mc:AlternateContent>
       </w:r>
-      <w:r>
-        <w:t>page</w:t>
-      </w:r>
     </w:p>
     <w:sectPr>
       <w:pgSz w:w="12240" w:h="15840"/>
       <w:pgMar w:top="720" w:right="720" w:bottom="720" w:left="720" w:header="708" w:footer="708" w:gutter="0"/>
+      <w:pgBorders w:offsetFrom="page">
+        <w:top w:val="thinThickThinSmallGap" w:sz="24" w:space="24" w:color="FF0000"/>
+        <w:left w:val="thinThickThinSmallGap" w:sz="24" w:space="24" w:color="FF0000"/>
+        <w:bottom w:val="thinThickThinSmallGap" w:sz="24" w:space="24" w:color="FF0000"/>
+        <w:right w:val="thinThickThinSmallGap" w:sz="24" w:space="24" w:color="FF0000"/>
+      </w:pgBorders>
       <w:cols w:space="708"/>
       <w:docGrid w:linePitch="360"/>
     </w:sectPr>
@@ -6529,4 +4756,16 @@
     </a:ext>
   </a:extLst>
 </a:theme>
+</file>
+
+<file path=customXml/item1.xml><?xml version="1.0" encoding="utf-8"?>
+<b:Sources xmlns:b="http://schemas.openxmlformats.org/officeDocument/2006/bibliography" xmlns="http://schemas.openxmlformats.org/officeDocument/2006/bibliography" SelectedStyle="\APASixthEditionOfficeOnline.xsl" StyleName="APA" Version="6"/>
+</file>
+
+<file path=customXml/itemProps1.xml><?xml version="1.0" encoding="utf-8"?>
+<ds:datastoreItem xmlns:ds="http://schemas.openxmlformats.org/officeDocument/2006/customXml" ds:itemID="{F84F8EF3-3DFD-41A6-8CE3-72A7D8ADA925}">
+  <ds:schemaRefs>
+    <ds:schemaRef ds:uri="http://schemas.openxmlformats.org/officeDocument/2006/bibliography"/>
+  </ds:schemaRefs>
+</ds:datastoreItem>
 </file>
</xml_diff>